<commit_message>
fixed the timeline issue with no state selected
</commit_message>
<xml_diff>
--- a/docs/Milestone4.docx
+++ b/docs/Milestone4.docx
@@ -1,6 +1,6 @@
 
 <file path=word/document.xml><?xml version="1.0" encoding="utf-8"?>
-<w:document xmlns:wpc="http://schemas.microsoft.com/office/word/2010/wordprocessingCanvas" xmlns:cx="http://schemas.microsoft.com/office/drawing/2014/chartex" xmlns:cx1="http://schemas.microsoft.com/office/drawing/2015/9/8/chartex" xmlns:cx2="http://schemas.microsoft.com/office/drawing/2015/10/21/chartex" xmlns:cx3="http://schemas.microsoft.com/office/drawing/2016/5/9/chartex" xmlns:cx4="http://schemas.microsoft.com/office/drawing/2016/5/10/chartex" xmlns:cx5="http://schemas.microsoft.com/office/drawing/2016/5/11/chartex" xmlns:cx6="http://schemas.microsoft.com/office/drawing/2016/5/12/chartex" xmlns:cx7="http://schemas.microsoft.com/office/drawing/2016/5/13/chartex" xmlns:cx8="http://schemas.microsoft.com/office/drawing/2016/5/14/chartex" xmlns:mc="http://schemas.openxmlformats.org/markup-compatibility/2006" xmlns:o="urn:schemas-microsoft-com:office:office" xmlns:r="http://schemas.openxmlformats.org/officeDocument/2006/relationships" xmlns:m="http://schemas.openxmlformats.org/officeDocument/2006/math" xmlns:v="urn:schemas-microsoft-com:vml" xmlns:wp14="http://schemas.microsoft.com/office/word/2010/wordprocessingDrawing" xmlns:wp="http://schemas.openxmlformats.org/drawingml/2006/wordprocessingDrawing" xmlns:w10="urn:schemas-microsoft-com:office:word" xmlns:w="http://schemas.openxmlformats.org/wordprocessingml/2006/main" xmlns:w14="http://schemas.microsoft.com/office/word/2010/wordml" xmlns:w15="http://schemas.microsoft.com/office/word/2012/wordml" xmlns:w16se="http://schemas.microsoft.com/office/word/2015/wordml/symex" xmlns:wpg="http://schemas.microsoft.com/office/word/2010/wordprocessingGroup" xmlns:wpi="http://schemas.microsoft.com/office/word/2010/wordprocessingInk" xmlns:wne="http://schemas.microsoft.com/office/word/2006/wordml" xmlns:wps="http://schemas.microsoft.com/office/word/2010/wordprocessingShape" mc:Ignorable="w14 w15 w16se wp14">
+<w:document xmlns:wpc="http://schemas.microsoft.com/office/word/2010/wordprocessingCanvas" xmlns:mo="http://schemas.microsoft.com/office/mac/office/2008/main" xmlns:mc="http://schemas.openxmlformats.org/markup-compatibility/2006" xmlns:mv="urn:schemas-microsoft-com:mac:vml" xmlns:o="urn:schemas-microsoft-com:office:office" xmlns:r="http://schemas.openxmlformats.org/officeDocument/2006/relationships" xmlns:m="http://schemas.openxmlformats.org/officeDocument/2006/math" xmlns:v="urn:schemas-microsoft-com:vml" xmlns:wp14="http://schemas.microsoft.com/office/word/2010/wordprocessingDrawing" xmlns:wp="http://schemas.openxmlformats.org/drawingml/2006/wordprocessingDrawing" xmlns:w10="urn:schemas-microsoft-com:office:word" xmlns:w="http://schemas.openxmlformats.org/wordprocessingml/2006/main" xmlns:w14="http://schemas.microsoft.com/office/word/2010/wordml" xmlns:w15="http://schemas.microsoft.com/office/word/2012/wordml" xmlns:wpg="http://schemas.microsoft.com/office/word/2010/wordprocessingGroup" xmlns:wpi="http://schemas.microsoft.com/office/word/2010/wordprocessingInk" xmlns:wne="http://schemas.microsoft.com/office/word/2006/wordml" xmlns:wps="http://schemas.microsoft.com/office/word/2010/wordprocessingShape" mc:Ignorable="w14 w15 wp14">
   <w:body>
     <w:p>
       <w:pPr>
@@ -228,14 +228,12 @@
         </w:rPr>
         <w:t xml:space="preserve"> </w:t>
       </w:r>
-      <w:proofErr w:type="spellStart"/>
       <w:r>
         <w:rPr>
           <w:color w:val="000000" w:themeColor="text1"/>
         </w:rPr>
         <w:t>amotupal</w:t>
       </w:r>
-      <w:proofErr w:type="spellEnd"/>
     </w:p>
     <w:p>
       <w:pPr>
@@ -280,6 +278,10 @@
         <w:t>pedara@asu.edu</w:t>
       </w:r>
       <w:r>
+        <w:rPr>
+          <w:rStyle w:val="Hyperlink"/>
+          <w:rFonts w:ascii="Palatino" w:hAnsi="Palatino" w:cs="Times New Roman"/>
+        </w:rPr>
         <w:fldChar w:fldCharType="end"/>
       </w:r>
       <w:r>
@@ -294,14 +296,12 @@
         </w:rPr>
         <w:t xml:space="preserve"> </w:t>
       </w:r>
-      <w:proofErr w:type="spellStart"/>
       <w:r>
         <w:rPr>
           <w:color w:val="000000" w:themeColor="text1"/>
         </w:rPr>
         <w:t>pedara</w:t>
       </w:r>
-      <w:proofErr w:type="spellEnd"/>
       <w:r>
         <w:rPr>
           <w:color w:val="000000"/>
@@ -492,195 +492,202 @@
         <w:rPr>
           <w:color w:val="000000" w:themeColor="text1"/>
         </w:rPr>
-        <w:t xml:space="preserve">We would like to start our discussion with a small story that happened in my last vacation to </w:t>
-      </w:r>
-      <w:proofErr w:type="spellStart"/>
+        <w:t xml:space="preserve">We would like to start our discussion with a small story that happened in my last vacation to collarado. In our return </w:t>
+      </w:r>
       <w:r>
         <w:rPr>
           <w:color w:val="000000" w:themeColor="text1"/>
         </w:rPr>
-        <w:t>collarado</w:t>
-      </w:r>
-      <w:proofErr w:type="spellEnd"/>
+        <w:t>trip,</w:t>
+      </w:r>
       <w:r>
         <w:rPr>
           <w:color w:val="000000" w:themeColor="text1"/>
         </w:rPr>
-        <w:t xml:space="preserve">. In our return </w:t>
+        <w:t xml:space="preserve"> we started with snowfall in Colorado, continued our </w:t>
       </w:r>
       <w:r>
         <w:rPr>
           <w:color w:val="000000" w:themeColor="text1"/>
         </w:rPr>
-        <w:t>trip,</w:t>
+        <w:t>drive-in</w:t>
       </w:r>
       <w:r>
         <w:rPr>
           <w:color w:val="000000" w:themeColor="text1"/>
         </w:rPr>
-        <w:t xml:space="preserve"> we started with snowfall in Colorado, continued our </w:t>
+        <w:t xml:space="preserve"> rain and ended it in hot and Sunny Arizona. </w:t>
       </w:r>
       <w:r>
         <w:rPr>
           <w:color w:val="000000" w:themeColor="text1"/>
         </w:rPr>
-        <w:t>drive-in</w:t>
+        <w:t xml:space="preserve">Environmental conditions contribute a lot to the driving conditions and can make driving challenging. For </w:t>
       </w:r>
       <w:r>
         <w:rPr>
           <w:color w:val="000000" w:themeColor="text1"/>
         </w:rPr>
-        <w:t xml:space="preserve"> rain and ended it in hot and Sunny Arizona. </w:t>
+        <w:t>example</w:t>
       </w:r>
       <w:r>
         <w:rPr>
           <w:color w:val="000000" w:themeColor="text1"/>
         </w:rPr>
-        <w:t xml:space="preserve">Environmental conditions contribute a lot to the driving conditions and can make driving challenging. For </w:t>
+        <w:t>,</w:t>
       </w:r>
       <w:r>
         <w:rPr>
           <w:color w:val="000000" w:themeColor="text1"/>
         </w:rPr>
-        <w:t>example</w:t>
+        <w:t xml:space="preserve"> snowfall</w:t>
       </w:r>
       <w:r>
         <w:rPr>
           <w:color w:val="000000" w:themeColor="text1"/>
         </w:rPr>
-        <w:t>,</w:t>
+        <w:t xml:space="preserve"> and rain can contribute to skidding and a bright sun can blind our vision. </w:t>
       </w:r>
       <w:r>
         <w:rPr>
           <w:color w:val="000000" w:themeColor="text1"/>
         </w:rPr>
-        <w:t xml:space="preserve"> snowfall</w:t>
+        <w:t xml:space="preserve">Driving conditions change from place to place with season. </w:t>
       </w:r>
       <w:r>
         <w:rPr>
           <w:color w:val="000000" w:themeColor="text1"/>
         </w:rPr>
-        <w:t xml:space="preserve"> and rain can contribute to skidding and a bright sun can blind our vision. </w:t>
+        <w:t xml:space="preserve">Arizona winter are </w:t>
       </w:r>
       <w:r>
         <w:rPr>
           <w:color w:val="000000" w:themeColor="text1"/>
         </w:rPr>
-        <w:t xml:space="preserve">Driving conditions change from place to place with season. </w:t>
+        <w:t>friendlier comapared</w:t>
       </w:r>
       <w:r>
         <w:rPr>
           <w:color w:val="000000" w:themeColor="text1"/>
         </w:rPr>
-        <w:t xml:space="preserve">Arizona winter are </w:t>
+        <w:t xml:space="preserve"> to driving compared to Seattle/Colorado win</w:t>
       </w:r>
       <w:r>
         <w:rPr>
           <w:color w:val="000000" w:themeColor="text1"/>
         </w:rPr>
-        <w:t xml:space="preserve">friendlier </w:t>
-      </w:r>
-      <w:proofErr w:type="spellStart"/>
+        <w:t>ter where as a Seattle summer is more driving friendly compared to Arizona Summer.</w:t>
+      </w:r>
       <w:r>
         <w:rPr>
           <w:color w:val="000000" w:themeColor="text1"/>
         </w:rPr>
-        <w:t>comapared</w:t>
-      </w:r>
-      <w:proofErr w:type="spellEnd"/>
+        <w:t xml:space="preserve"> </w:t>
+      </w:r>
       <w:r>
         <w:rPr>
           <w:color w:val="000000" w:themeColor="text1"/>
         </w:rPr>
-        <w:t xml:space="preserve"> to driving compared to Seattle/Colorado win</w:t>
+        <w:t xml:space="preserve">Every year </w:t>
       </w:r>
       <w:r>
         <w:rPr>
           <w:color w:val="000000" w:themeColor="text1"/>
         </w:rPr>
-        <w:t>ter where as a Seattle summer is more driving friendly compared to Arizona Summer.</w:t>
+        <w:t>National Highway Traffic SafetyAdministration</w:t>
       </w:r>
       <w:r>
         <w:rPr>
           <w:color w:val="000000" w:themeColor="text1"/>
         </w:rPr>
+        <w:t>(NHTSA)</w:t>
+      </w:r>
+      <w:r>
+        <w:rPr>
+          <w:color w:val="000000" w:themeColor="text1"/>
+        </w:rPr>
         <w:t xml:space="preserve"> </w:t>
       </w:r>
       <w:r>
         <w:rPr>
           <w:color w:val="000000" w:themeColor="text1"/>
         </w:rPr>
-        <w:t xml:space="preserve">Every year </w:t>
+        <w:t>makes the</w:t>
       </w:r>
       <w:r>
         <w:rPr>
           <w:color w:val="000000" w:themeColor="text1"/>
         </w:rPr>
-        <w:t xml:space="preserve">National Highway Traffic </w:t>
-      </w:r>
-      <w:proofErr w:type="spellStart"/>
+        <w:t xml:space="preserve"> Fatality Anality Reporting system(FARS)</w:t>
+      </w:r>
       <w:r>
         <w:rPr>
           <w:color w:val="000000" w:themeColor="text1"/>
         </w:rPr>
-        <w:t>SafetyAdministration</w:t>
-      </w:r>
-      <w:proofErr w:type="spellEnd"/>
+        <w:t xml:space="preserve"> data publicly available.</w:t>
+      </w:r>
       <w:r>
         <w:rPr>
           <w:color w:val="000000" w:themeColor="text1"/>
         </w:rPr>
-        <w:t>(NHTSA)</w:t>
+        <w:t xml:space="preserve"> </w:t>
       </w:r>
       <w:r>
         <w:rPr>
           <w:color w:val="000000" w:themeColor="text1"/>
         </w:rPr>
+        <w:t>This diversity in weather conditions will lead to interesting patterns in Geographical analysis of accident data which leaded us to decide on analyzing the accident data related to The United States of America.</w:t>
+      </w:r>
+    </w:p>
+    <w:p>
+      <w:pPr>
+        <w:pStyle w:val="PARAGRAPH"/>
+      </w:pPr>
+      <w:r>
+        <w:t>There are a lot of technological advancements in the last 10 years that assist drivers by enchancing the driving experience. Ad</w:t>
+      </w:r>
+      <w:r>
+        <w:t>vanced mapping technologies with voice assisted navigation reduces t</w:t>
+      </w:r>
+      <w:r>
+        <w:t xml:space="preserve">he effort required to navigate and advancements in technology and Artifical Intelligence led to intelligent Driver Safety technologies like Automated collision prevention and obstacle detection. </w:t>
+      </w:r>
+      <w:r>
+        <w:t xml:space="preserve">All these technologies </w:t>
+      </w:r>
+      <w:r>
+        <w:t xml:space="preserve">should help to reduce the probability of an accidents. </w:t>
+      </w:r>
+      <w:r>
+        <w:t>However,</w:t>
+      </w:r>
+      <w:r>
+        <w:t xml:space="preserve"> the technological advacements has </w:t>
+      </w:r>
+      <w:r>
+        <w:t>its</w:t>
+      </w:r>
+      <w:r>
+        <w:t xml:space="preserve"> own disadvantages along with the advantages. Increase in the mobile usage will lead to increase in distractions like </w:t>
+      </w:r>
+      <w:r>
+        <w:lastRenderedPageBreak/>
+        <w:t>texting and driving, mobile usage while driving.</w:t>
+      </w:r>
+      <w:r>
         <w:t xml:space="preserve"> </w:t>
       </w:r>
       <w:r>
-        <w:rPr>
-          <w:color w:val="000000" w:themeColor="text1"/>
-        </w:rPr>
-        <w:t>makes the</w:t>
-      </w:r>
-      <w:r>
-        <w:rPr>
-          <w:color w:val="000000" w:themeColor="text1"/>
-        </w:rPr>
-        <w:t xml:space="preserve"> Fatality </w:t>
-      </w:r>
-      <w:proofErr w:type="spellStart"/>
-      <w:r>
-        <w:rPr>
-          <w:color w:val="000000" w:themeColor="text1"/>
-        </w:rPr>
-        <w:t>Anality</w:t>
-      </w:r>
-      <w:proofErr w:type="spellEnd"/>
-      <w:r>
-        <w:rPr>
-          <w:color w:val="000000" w:themeColor="text1"/>
-        </w:rPr>
-        <w:t xml:space="preserve"> Reporting system(FARS)</w:t>
-      </w:r>
-      <w:r>
-        <w:rPr>
-          <w:color w:val="000000" w:themeColor="text1"/>
-        </w:rPr>
-        <w:t xml:space="preserve"> data publicly available.</w:t>
-      </w:r>
-      <w:r>
-        <w:rPr>
-          <w:color w:val="000000" w:themeColor="text1"/>
-        </w:rPr>
-        <w:t xml:space="preserve"> </w:t>
-      </w:r>
-      <w:r>
-        <w:rPr>
-          <w:color w:val="000000" w:themeColor="text1"/>
-        </w:rPr>
-        <w:t>This diversity in weather conditions will lead to interesting patterns in Geographical analysis of accident data which leaded us to decide on analyzing the accident data related to The United States of America.</w:t>
+        <w:t>Along with the trends in the data we also want to visualize any seasonal trends in the accident</w:t>
+      </w:r>
+      <w:r>
+        <w:t xml:space="preserve">These technical advancements in the past 10 years will lead to interesting temporal patterns. </w:t>
+      </w:r>
+      <w:r>
+        <w:t>Therefore,</w:t>
+      </w:r>
+      <w:r>
+        <w:t xml:space="preserve"> we are considering the 10 years of data i.e., 2006-2015 for the analysis. </w:t>
       </w:r>
     </w:p>
     <w:p>
@@ -688,123 +695,28 @@
         <w:pStyle w:val="PARAGRAPH"/>
       </w:pPr>
       <w:r>
-        <w:t xml:space="preserve">There are a lot of technological advancements in the last 10 years that assist drivers by </w:t>
-      </w:r>
-      <w:proofErr w:type="spellStart"/>
-      <w:r>
-        <w:t>enchancing</w:t>
-      </w:r>
-      <w:proofErr w:type="spellEnd"/>
-      <w:r>
-        <w:t xml:space="preserve"> the driving experience. Ad</w:t>
-      </w:r>
-      <w:r>
-        <w:t>vanced mapping technologies with voice assisted navigation reduces t</w:t>
-      </w:r>
-      <w:r>
-        <w:t xml:space="preserve">he effort required to navigate and advancements in technology and </w:t>
-      </w:r>
-      <w:proofErr w:type="spellStart"/>
-      <w:r>
-        <w:t>Artifical</w:t>
-      </w:r>
-      <w:proofErr w:type="spellEnd"/>
-      <w:r>
-        <w:t xml:space="preserve"> Intelligence led to intelligent Driver Safety technologies like Automated collision prevention and obstacle detection. </w:t>
-      </w:r>
-      <w:r>
-        <w:t xml:space="preserve">All these technologies </w:t>
-      </w:r>
-      <w:r>
-        <w:t xml:space="preserve">should help to reduce the probability of an accidents. </w:t>
-      </w:r>
-      <w:r>
-        <w:t>However,</w:t>
-      </w:r>
-      <w:r>
-        <w:t xml:space="preserve"> the technological </w:t>
-      </w:r>
-      <w:proofErr w:type="spellStart"/>
-      <w:r>
-        <w:t>advacements</w:t>
-      </w:r>
-      <w:proofErr w:type="spellEnd"/>
-      <w:r>
-        <w:t xml:space="preserve"> has </w:t>
-      </w:r>
-      <w:r>
-        <w:t>its</w:t>
-      </w:r>
-      <w:r>
-        <w:t xml:space="preserve"> own disadvantages along with the advantages. Increase in the mobile usage will lead to increase in distractions like </w:t>
-      </w:r>
-      <w:r>
-        <w:t>texting and driving, mobile usage while driving.</w:t>
-      </w:r>
-      <w:r>
-        <w:t xml:space="preserve"> Along with the trends in the data we also want to visualize any seasonal trends in the </w:t>
-      </w:r>
-      <w:proofErr w:type="spellStart"/>
-      <w:r>
-        <w:t>accident</w:t>
-      </w:r>
-      <w:r>
-        <w:t>These</w:t>
-      </w:r>
-      <w:proofErr w:type="spellEnd"/>
-      <w:r>
-        <w:t xml:space="preserve"> technical advancements in the past 10 years will lead to interesting temporal patterns. </w:t>
+        <w:t xml:space="preserve">FARS is a rich data set with </w:t>
+      </w:r>
+      <w:r>
+        <w:t>a granural data about the accident, the vehicles involved in the accident and the persons involved in the accident for</w:t>
+      </w:r>
+      <w:r>
+        <w:t xml:space="preserve"> every accident that is reported. It also has data related to the factors that would have contributed to the accident. The granularity of the data will allow us to ask interesting questions on the data</w:t>
+      </w:r>
+      <w:r>
+        <w:t xml:space="preserve"> like How is manner of collision correlated to weather condition in the incident? </w:t>
       </w:r>
       <w:r>
         <w:t>Therefore,</w:t>
       </w:r>
       <w:r>
-        <w:t xml:space="preserve"> we are considering the 10 years of data i.e., 2006-2015 for the analysis. </w:t>
-      </w:r>
-    </w:p>
-    <w:p>
-      <w:pPr>
-        <w:pStyle w:val="PARAGRAPH"/>
-      </w:pPr>
-      <w:r>
-        <w:t xml:space="preserve">FARS is a rich data set with </w:t>
-      </w:r>
-      <w:r>
-        <w:t xml:space="preserve">a </w:t>
-      </w:r>
-      <w:proofErr w:type="spellStart"/>
-      <w:r>
-        <w:t>granural</w:t>
-      </w:r>
-      <w:proofErr w:type="spellEnd"/>
-      <w:r>
-        <w:t xml:space="preserve"> data about the accident, the vehicles involved in the accident and the persons involved in the accident for</w:t>
-      </w:r>
-      <w:r>
-        <w:t xml:space="preserve"> every accident that is reported. It also has data related to the factors that would have contributed to the accident. The granularity of the data will allow us to ask interesting questions on the data</w:t>
-      </w:r>
-      <w:r>
-        <w:t xml:space="preserve"> like How is manner of collision correlated to weather condition in the incident? </w:t>
-      </w:r>
-      <w:r>
-        <w:t>Therefore,</w:t>
-      </w:r>
-      <w:r>
         <w:t xml:space="preserve"> we want to </w:t>
       </w:r>
       <w:r>
         <w:t xml:space="preserve">visualize FARS data </w:t>
       </w:r>
       <w:r>
-        <w:t xml:space="preserve">using multivariate, geographical and </w:t>
-      </w:r>
-      <w:proofErr w:type="spellStart"/>
-      <w:r>
-        <w:t>termporal</w:t>
-      </w:r>
-      <w:proofErr w:type="spellEnd"/>
-      <w:r>
-        <w:t xml:space="preserve"> </w:t>
+        <w:t xml:space="preserve">using multivariate, geographical and termporal </w:t>
       </w:r>
       <w:commentRangeStart w:id="0"/>
       <w:r>
@@ -899,7 +811,13 @@
         <w:rPr>
           <w:color w:val="000000"/>
         </w:rPr>
-        <w:t>2.2 Multi Variate Visualization</w:t>
+        <w:t xml:space="preserve">2.2 </w:t>
+      </w:r>
+      <w:r>
+        <w:rPr>
+          <w:color w:val="000000"/>
+        </w:rPr>
+        <w:t>Multi Variate Visualization</w:t>
       </w:r>
     </w:p>
     <w:p>
@@ -914,16 +832,14 @@
         <w:rPr>
           <w:color w:val="000000"/>
         </w:rPr>
-        <w:t>2.3 Geographic</w:t>
-      </w:r>
-      <w:r>
-        <w:rPr>
-          <w:color w:val="000000"/>
-        </w:rPr>
-        <w:t xml:space="preserve"> Visualization</w:t>
-      </w:r>
-      <w:bookmarkStart w:id="1" w:name="_GoBack"/>
-      <w:bookmarkEnd w:id="1"/>
+        <w:t xml:space="preserve">2.3 </w:t>
+      </w:r>
+      <w:r>
+        <w:rPr>
+          <w:color w:val="000000"/>
+        </w:rPr>
+        <w:t>Geographic Visualization</w:t>
+      </w:r>
     </w:p>
     <w:p>
       <w:pPr>
@@ -999,11 +915,6 @@
     </w:p>
     <w:p>
       <w:pPr>
-        <w:pStyle w:val="PARAGRAPHnoindent"/>
-      </w:pPr>
-    </w:p>
-    <w:p>
-      <w:pPr>
         <w:pStyle w:val="Heading2"/>
         <w:numPr>
           <w:ilvl w:val="1"/>
@@ -1014,19 +925,11 @@
           <w:color w:val="000000" w:themeColor="text1"/>
         </w:rPr>
       </w:pPr>
-      <w:proofErr w:type="spellStart"/>
       <w:r>
         <w:rPr>
           <w:color w:val="000000" w:themeColor="text1"/>
         </w:rPr>
-        <w:t>Spacio</w:t>
-      </w:r>
-      <w:proofErr w:type="spellEnd"/>
-      <w:r>
-        <w:rPr>
-          <w:color w:val="000000" w:themeColor="text1"/>
-        </w:rPr>
-        <w:t>-temporal Visualization</w:t>
+        <w:t>Spacio-temporal Visualization</w:t>
       </w:r>
     </w:p>
     <w:p>
@@ -1121,11 +1024,7 @@
         <w:pStyle w:val="PARAGRAPHnoindent"/>
       </w:pPr>
       <w:r>
-        <w:t xml:space="preserve">Discuss about our overwhelmingly large dataset and the </w:t>
-      </w:r>
-      <w:r>
-        <w:lastRenderedPageBreak/>
-        <w:t>challenges we faced while preparing this dataset for Visualization.</w:t>
+        <w:t>Discuss about our overwhelmingly large dataset and the challenges we faced while preparing this dataset for Visualization.</w:t>
       </w:r>
     </w:p>
     <w:p>
@@ -1137,6 +1036,7 @@
         </w:numPr>
       </w:pPr>
       <w:r>
+        <w:lastRenderedPageBreak/>
         <w:t xml:space="preserve">Visual Variables </w:t>
       </w:r>
     </w:p>
@@ -1152,35 +1052,25 @@
       <w:pPr>
         <w:pStyle w:val="PARAGRAPH"/>
       </w:pPr>
-      <w:r>
-        <w:t xml:space="preserve">Parallel sets </w:t>
-      </w:r>
-      <w:proofErr w:type="spellStart"/>
-      <w:r>
-        <w:t>visusalization</w:t>
-      </w:r>
-      <w:proofErr w:type="spellEnd"/>
-      <w:r>
-        <w:t xml:space="preserve"> is located at the top of the page to give an overview of the correlation of the factors as the data is aggregate for all the years in the dataset.</w:t>
-      </w:r>
-      <w:r>
-        <w:t xml:space="preserve"> It is oriented horizontally. Each horizontal axis represents a factor selected. Divergent color theme is utilized since the categories of the selected factor are nominal in nature. Each factor is stacked horizontally and the divergent color </w:t>
-      </w:r>
-      <w:proofErr w:type="spellStart"/>
-      <w:r>
-        <w:t>schem</w:t>
-      </w:r>
-      <w:proofErr w:type="spellEnd"/>
-      <w:r>
-        <w:t xml:space="preserve"> is applied to the top layer by default. Color </w:t>
-      </w:r>
-      <w:proofErr w:type="spellStart"/>
-      <w:r>
-        <w:t>calue</w:t>
-      </w:r>
-      <w:proofErr w:type="spellEnd"/>
-      <w:r>
-        <w:t xml:space="preserve"> of the ribbon increases when the mouse hover on it to bring users attention to the information displayed in the tooltip. This increases the readability of the information.</w:t>
+      <w:commentRangeStart w:id="1"/>
+      <w:r>
+        <w:t>Parallel sets visusalization is located at the top of the page to give an overview of the corr</w:t>
+      </w:r>
+      <w:r>
+        <w:t>s</w:t>
+      </w:r>
+      <w:r>
+        <w:t>elation of the factors as the data is aggregate for all the years in the dataset.</w:t>
+      </w:r>
+      <w:r>
+        <w:t xml:space="preserve"> It is oriented horizontally. Each horizontal axis represents a factor selected. Divergent color theme is utilized since the categories of the selected factor are nominal in nature. Each factor is stacked horizontally and the divergent color schem is applied to the top layer by default. Color calue of the ribbon increases when the mouse hover on it to bring users attention to the information displayed in the tooltip. This increases the readability of the information.</w:t>
+      </w:r>
+      <w:commentRangeEnd w:id="1"/>
+      <w:r>
+        <w:rPr>
+          <w:rStyle w:val="CommentReference"/>
+        </w:rPr>
+        <w:commentReference w:id="1"/>
       </w:r>
     </w:p>
     <w:p>
@@ -1194,15 +1084,7 @@
         <w:pStyle w:val="PARAGRAPHnoindent"/>
       </w:pPr>
       <w:r>
-        <w:t xml:space="preserve">Discuss about why we chose some colors and other different visual </w:t>
-      </w:r>
-      <w:proofErr w:type="spellStart"/>
-      <w:r>
-        <w:t>varialbes</w:t>
-      </w:r>
-      <w:proofErr w:type="spellEnd"/>
-      <w:r>
-        <w:t>.</w:t>
+        <w:t>Discuss about why we chose some colors and other different visual varialbes.</w:t>
       </w:r>
     </w:p>
     <w:p>
@@ -1243,15 +1125,7 @@
         <w:t>p</w:t>
       </w:r>
       <w:r>
-        <w:t xml:space="preserve">revious </w:t>
-      </w:r>
-      <w:proofErr w:type="spellStart"/>
-      <w:r>
-        <w:t>spacio</w:t>
-      </w:r>
-      <w:proofErr w:type="spellEnd"/>
-      <w:r>
-        <w:t xml:space="preserve"> temporal visualization systems.</w:t>
+        <w:t>revious spacio temporal visualization systems.</w:t>
       </w:r>
     </w:p>
     <w:p>
@@ -1263,21 +1137,8 @@
       <w:pPr>
         <w:pStyle w:val="PARAGRAPH"/>
       </w:pPr>
-      <w:proofErr w:type="spellStart"/>
-      <w:r>
-        <w:t>paralle</w:t>
-      </w:r>
-      <w:proofErr w:type="spellEnd"/>
-      <w:r>
-        <w:t xml:space="preserve"> sets is used for comparing categorical data of factors selected by the user. For </w:t>
-      </w:r>
-      <w:proofErr w:type="spellStart"/>
-      <w:r>
-        <w:t>eample</w:t>
-      </w:r>
-      <w:proofErr w:type="spellEnd"/>
-      <w:r>
-        <w:t>, user can compare factors like manner of collision (having ‘Front’, ‘</w:t>
+      <w:r>
+        <w:t>paralle sets is used for comparing categorical data of factors selected by the user. For eample, user can compare factors like manner of collision (having ‘Front’, ‘</w:t>
       </w:r>
       <w:r>
         <w:t>Rear’</w:t>
@@ -1303,7 +1164,6 @@
       <w:r>
         <w:t>‘</w:t>
       </w:r>
-      <w:proofErr w:type="spellStart"/>
       <w:r>
         <w:t>Moderate</w:t>
       </w:r>
@@ -1329,46 +1189,16 @@
         <w:t>’</w:t>
       </w:r>
       <w:r>
-        <w:t>,’Winds</w:t>
-      </w:r>
-      <w:proofErr w:type="spellEnd"/>
-      <w:r>
-        <w:t xml:space="preserve">’ </w:t>
-      </w:r>
-      <w:proofErr w:type="spellStart"/>
-      <w:r>
-        <w:t>categries</w:t>
-      </w:r>
-      <w:proofErr w:type="spellEnd"/>
+        <w:t>,’Winds’ categries</w:t>
+      </w:r>
       <w:r>
         <w:t>)</w:t>
       </w:r>
       <w:r>
         <w:t xml:space="preserve"> and can draw the conclusions that </w:t>
       </w:r>
-      <w:proofErr w:type="spellStart"/>
-      <w:r>
-        <w:t>xxxxx</w:t>
-      </w:r>
-      <w:proofErr w:type="spellEnd"/>
-      <w:r>
-        <w:t xml:space="preserve"> is </w:t>
-      </w:r>
-      <w:proofErr w:type="spellStart"/>
-      <w:r>
-        <w:t>xxxx</w:t>
-      </w:r>
-      <w:proofErr w:type="spellEnd"/>
-      <w:r>
-        <w:t xml:space="preserve">. From this observation, we can hypothesize that a </w:t>
-      </w:r>
-      <w:proofErr w:type="spellStart"/>
-      <w:r>
-        <w:t>xxxxxx</w:t>
-      </w:r>
-      <w:proofErr w:type="spellEnd"/>
-      <w:r>
-        <w:t xml:space="preserve"> and take necessary precautions to reduce fatalities involving these factors. Similarly, user can compare different factors draw conclusions from them.</w:t>
+      <w:r>
+        <w:t>xxxxx is xxxx. From this observation, we can hypothesize that a xxxxxx and take necessary precautions to reduce fatalities involving these factors. Similarly, user can compare different factors draw conclusions from them.</w:t>
       </w:r>
     </w:p>
     <w:p>
@@ -1396,14 +1226,6 @@
     </w:p>
     <w:p>
       <w:pPr>
-        <w:pStyle w:val="PARAGRAPHnoindent"/>
-        <w:rPr>
-          <w:color w:val="000000"/>
-        </w:rPr>
-      </w:pPr>
-    </w:p>
-    <w:p>
-      <w:pPr>
         <w:pStyle w:val="Heading2"/>
         <w:numPr>
           <w:ilvl w:val="1"/>
@@ -1417,29 +1239,15 @@
         <w:rPr>
           <w:color w:val="000000"/>
         </w:rPr>
-        <w:t>Parallel sets</w:t>
-      </w:r>
-    </w:p>
-    <w:p>
-      <w:pPr>
-        <w:pStyle w:val="PARAGRAPH"/>
-      </w:pPr>
-      <w:r>
-        <w:t xml:space="preserve">Parallel sets visualization is used </w:t>
-      </w:r>
-      <w:proofErr w:type="gramStart"/>
-      <w:r>
-        <w:t>for the purpose of</w:t>
-      </w:r>
-      <w:proofErr w:type="gramEnd"/>
-      <w:r>
-        <w:t xml:space="preserve"> visualizing any correlation between the factors nominal data with categorical sets. The discrete lines on the axis for a factor represents the categories and the width of the </w:t>
-      </w:r>
-      <w:r>
-        <w:t>ribbons</w:t>
-      </w:r>
-      <w:r>
-        <w:t xml:space="preserve"> are scaled according to the frequency of the occurrence of categorical data in the dataset.</w:t>
+        <w:t>Technology stack</w:t>
+      </w:r>
+    </w:p>
+    <w:p>
+      <w:pPr>
+        <w:pStyle w:val="PARAGRAPHnoindent"/>
+      </w:pPr>
+      <w:r>
+        <w:t>Write about the different technologies we used for developing this project like GeoJsons, crossfilterJS, DC.js, D3.Js, python, Http-Server, d3.parsets.js and github for team management</w:t>
       </w:r>
     </w:p>
     <w:p>
@@ -1457,39 +1265,21 @@
         <w:rPr>
           <w:color w:val="000000"/>
         </w:rPr>
-        <w:t>Geographic Visualization</w:t>
-      </w:r>
-    </w:p>
-    <w:p>
-      <w:pPr>
-        <w:pStyle w:val="PARAGRAPHnoindent"/>
-      </w:pPr>
-    </w:p>
-    <w:p>
-      <w:pPr>
-        <w:pStyle w:val="PARAGRAPHnoindent"/>
-      </w:pPr>
-      <w:r>
-        <w:t xml:space="preserve">Write about visual </w:t>
-      </w:r>
-      <w:proofErr w:type="spellStart"/>
-      <w:r>
-        <w:t>varables</w:t>
-      </w:r>
-      <w:proofErr w:type="spellEnd"/>
-      <w:r>
-        <w:t>, interactive elements and other design related stuff</w:t>
-      </w:r>
-      <w:r>
-        <w:t xml:space="preserve"> </w:t>
-      </w:r>
-      <w:proofErr w:type="gramStart"/>
-      <w:r>
-        <w:t>particular to</w:t>
-      </w:r>
-      <w:proofErr w:type="gramEnd"/>
-      <w:r>
-        <w:t xml:space="preserve"> this visualization</w:t>
+        <w:t>Parallel sets</w:t>
+      </w:r>
+    </w:p>
+    <w:p>
+      <w:pPr>
+        <w:pStyle w:val="PARAGRAPH"/>
+      </w:pPr>
+      <w:r>
+        <w:t xml:space="preserve">Parallel sets visualization is used for the purpose of visualizing any correlation between the factors nominal data with categorical sets. The discrete lines on the axis for a factor represents the categories and the width of the </w:t>
+      </w:r>
+      <w:r>
+        <w:t>ribbons</w:t>
+      </w:r>
+      <w:r>
+        <w:t xml:space="preserve"> are scaled according to the frequency of the occurrence of categorical data in the dataset.</w:t>
       </w:r>
     </w:p>
     <w:p>
@@ -1507,37 +1297,64 @@
         <w:rPr>
           <w:color w:val="000000"/>
         </w:rPr>
-        <w:t>Time Series Visualization</w:t>
-      </w:r>
-    </w:p>
-    <w:p>
-      <w:pPr>
-        <w:pStyle w:val="PARAGRAPHnoindent"/>
-      </w:pPr>
-      <w:r>
-        <w:t xml:space="preserve">Write about visual </w:t>
-      </w:r>
-      <w:proofErr w:type="spellStart"/>
-      <w:r>
-        <w:t>varables</w:t>
-      </w:r>
-      <w:proofErr w:type="spellEnd"/>
-      <w:r>
-        <w:t xml:space="preserve">, interactive elements and other design related stuff </w:t>
-      </w:r>
-      <w:proofErr w:type="gramStart"/>
-      <w:r>
-        <w:t>particular to</w:t>
-      </w:r>
-      <w:proofErr w:type="gramEnd"/>
-      <w:r>
-        <w:t xml:space="preserve"> this visualization</w:t>
-      </w:r>
-    </w:p>
-    <w:p>
-      <w:pPr>
-        <w:pStyle w:val="PARAGRAPHnoindent"/>
-      </w:pPr>
+        <w:t>Geographic Visualization</w:t>
+      </w:r>
+    </w:p>
+    <w:p>
+      <w:pPr>
+        <w:pStyle w:val="PARAGRAPH"/>
+      </w:pPr>
+      <w:r>
+        <w:t xml:space="preserve">We are using Choropleth map to show </w:t>
+      </w:r>
+      <w:r>
+        <w:t xml:space="preserve">accidents across different states in </w:t>
+      </w:r>
+      <w:r>
+        <w:t>t</w:t>
+      </w:r>
+      <w:r>
+        <w:t>he USA.</w:t>
+      </w:r>
+      <w:r>
+        <w:t xml:space="preserve"> We are using two choropleth maps to show two different levels of Geographic Data. First level of our Geographic view shows a Choropleth map of states and selecting a single state will show a county level Choropleth map for that state.</w:t>
+      </w:r>
+      <w:r>
+        <w:t xml:space="preserve"> </w:t>
+      </w:r>
+      <w:r>
+        <w:t xml:space="preserve">We are using sequential colors for representing the accidents in the Choropleth map because the number of accidents is in ratio scale. We divided the states into seven bins with equal </w:t>
+      </w:r>
+      <w:r>
+        <w:lastRenderedPageBreak/>
+        <w:t xml:space="preserve">width based on the number of accidents per 1000 population. We normalized the state and county values based on the number of accidents. </w:t>
+      </w:r>
+    </w:p>
+    <w:p>
+      <w:pPr>
+        <w:pStyle w:val="PARAGRAPH"/>
+      </w:pPr>
+      <w:r>
+        <w:t xml:space="preserve">While developing this visualization we faced few challenges and maintaining consistency between size and scale of state and county visualizations is the biggest we faced. Though we </w:t>
+      </w:r>
+      <w:r>
+        <w:t>could</w:t>
+      </w:r>
+      <w:r>
+        <w:t xml:space="preserve"> find a set of county level GeoJsons for all the states in the USA, they were not in a standard format. </w:t>
+      </w:r>
+      <w:r>
+        <w:t>Therefore,</w:t>
+      </w:r>
+      <w:r>
+        <w:t xml:space="preserve"> we took the the county level GeoJson for the entire country and processed it to produce a GeoJson for each state.</w:t>
+      </w:r>
+      <w:r>
+        <w:t xml:space="preserve"> </w:t>
+      </w:r>
+      <w:r>
+        <w:t>However, the scale and position of each state was another problem we had to address with the county level Choropleth because the state maps are too small and they are rendering in their respective positions in the USA map instead of the center of the container which resulted in occlusion and obsence of few state level maps. We have had to hand carefully handcraft the position and scale for each state to get a consumable county level maps for the states.</w:t>
+      </w:r>
     </w:p>
     <w:p>
       <w:pPr>
@@ -1554,13 +1371,7 @@
         <w:rPr>
           <w:color w:val="000000"/>
         </w:rPr>
-        <w:t>I</w:t>
-      </w:r>
-      <w:r>
-        <w:rPr>
-          <w:color w:val="000000"/>
-        </w:rPr>
-        <w:t>nteractive elements in the system</w:t>
+        <w:t>Time Series Visualization</w:t>
       </w:r>
     </w:p>
     <w:p>
@@ -1568,123 +1379,7 @@
         <w:pStyle w:val="PARAGRAPHnoindent"/>
       </w:pPr>
       <w:r>
-        <w:t xml:space="preserve">Write about visual </w:t>
-      </w:r>
-      <w:proofErr w:type="spellStart"/>
-      <w:r>
-        <w:t>varables</w:t>
-      </w:r>
-      <w:proofErr w:type="spellEnd"/>
-      <w:r>
-        <w:t xml:space="preserve">, interactive elements and other </w:t>
-      </w:r>
-      <w:r>
-        <w:t xml:space="preserve">design related stuff </w:t>
-      </w:r>
-      <w:proofErr w:type="gramStart"/>
-      <w:r>
-        <w:t>particular to</w:t>
-      </w:r>
-      <w:proofErr w:type="gramEnd"/>
-      <w:r>
-        <w:t xml:space="preserve"> this visualization</w:t>
-      </w:r>
-    </w:p>
-    <w:p>
-      <w:pPr>
-        <w:pStyle w:val="PARAGRAPH"/>
-      </w:pPr>
-      <w:r>
-        <w:t>For parallel sets,</w:t>
-      </w:r>
-      <w:r>
-        <w:t xml:space="preserve"> </w:t>
-      </w:r>
-      <w:r>
-        <w:t>u</w:t>
-      </w:r>
-      <w:r>
-        <w:t xml:space="preserve">ser can add new factors to existing list of factors to generate correlation between the factors which can help the user to develop insights on the data. Addition of factors can be done through a dropdown button with list of factors from which user can choose. </w:t>
-      </w:r>
-      <w:r>
-        <w:t xml:space="preserve">Divergent color scheme is used to represent different categories of a factor in the first axis and they are </w:t>
-      </w:r>
-      <w:proofErr w:type="spellStart"/>
-      <w:r>
-        <w:t>traced</w:t>
-      </w:r>
-      <w:proofErr w:type="spellEnd"/>
-      <w:r>
-        <w:t xml:space="preserve"> down </w:t>
-      </w:r>
-      <w:r>
-        <w:t>to different levels of axes of other selected factors. This</w:t>
-      </w:r>
-      <w:r>
-        <w:t xml:space="preserve"> helps </w:t>
-      </w:r>
-      <w:r>
-        <w:t xml:space="preserve">the user </w:t>
-      </w:r>
-      <w:r>
-        <w:t>to identify the correlation between various categories of different facto</w:t>
-      </w:r>
-      <w:r>
-        <w:t xml:space="preserve">rs. Each level of the visualization has an option to rearrange the categories based on the category frequency or alphabetic order of the category name. User can hover over a </w:t>
-      </w:r>
-      <w:proofErr w:type="gramStart"/>
-      <w:r>
-        <w:t>particular ribbon</w:t>
-      </w:r>
-      <w:proofErr w:type="gramEnd"/>
-      <w:r>
-        <w:t xml:space="preserve"> that connects two categories of different factors and get the total aggregate and </w:t>
-      </w:r>
-      <w:proofErr w:type="spellStart"/>
-      <w:r>
-        <w:t>precentage</w:t>
-      </w:r>
-      <w:proofErr w:type="spellEnd"/>
-      <w:r>
-        <w:t xml:space="preserve"> of frequency of occurrence of such combination in the dataset.</w:t>
-      </w:r>
-    </w:p>
-    <w:p>
-      <w:pPr>
-        <w:pStyle w:val="PARAGRAPH"/>
-        <w:ind w:firstLine="0"/>
-      </w:pPr>
-      <w:proofErr w:type="spellStart"/>
-      <w:r>
-        <w:t>Parallelsets</w:t>
-      </w:r>
-      <w:proofErr w:type="spellEnd"/>
-      <w:r>
-        <w:t xml:space="preserve"> take the filtered array of data as input and generated parent and child nodes with related information to generate parallel sets. </w:t>
-      </w:r>
-      <w:proofErr w:type="spellStart"/>
-      <w:r>
-        <w:t>Barcharts</w:t>
-      </w:r>
-      <w:proofErr w:type="spellEnd"/>
-      <w:r>
-        <w:t xml:space="preserve"> for all the selected factors of </w:t>
-      </w:r>
-      <w:proofErr w:type="spellStart"/>
-      <w:r>
-        <w:t>parallelsets</w:t>
-      </w:r>
-      <w:proofErr w:type="spellEnd"/>
-      <w:r>
-        <w:t xml:space="preserve"> are provided to the right side of visualization which acts as drill-down for each selected category </w:t>
-      </w:r>
-      <w:proofErr w:type="gramStart"/>
-      <w:r>
-        <w:t>and also</w:t>
-      </w:r>
-      <w:proofErr w:type="gramEnd"/>
-      <w:r>
-        <w:t xml:space="preserve"> as a filter for the user to select a particular category from a factor to better understand its correlation to other factors.</w:t>
+        <w:t>Write about visual varables, interactive elements and other design related stuff particular to this visualization</w:t>
       </w:r>
     </w:p>
     <w:p>
@@ -1707,19 +1402,13 @@
         <w:rPr>
           <w:color w:val="000000"/>
         </w:rPr>
-        <w:t>T</w:t>
-      </w:r>
-      <w:r>
-        <w:rPr>
-          <w:color w:val="000000"/>
-        </w:rPr>
-        <w:t>echnology</w:t>
-      </w:r>
-      <w:r>
-        <w:rPr>
-          <w:color w:val="000000"/>
-        </w:rPr>
-        <w:t xml:space="preserve"> stack</w:t>
+        <w:t>I</w:t>
+      </w:r>
+      <w:r>
+        <w:rPr>
+          <w:color w:val="000000"/>
+        </w:rPr>
+        <w:t>nteractive elements in the system</w:t>
       </w:r>
     </w:p>
     <w:p>
@@ -1727,41 +1416,90 @@
         <w:pStyle w:val="PARAGRAPHnoindent"/>
       </w:pPr>
       <w:r>
-        <w:t xml:space="preserve">Write about the different technologies we used for developing this project like </w:t>
-      </w:r>
-      <w:proofErr w:type="spellStart"/>
-      <w:r>
-        <w:t>crossfilterJS</w:t>
-      </w:r>
-      <w:proofErr w:type="spellEnd"/>
-      <w:r>
-        <w:t>, DC.js, D</w:t>
-      </w:r>
-      <w:proofErr w:type="gramStart"/>
-      <w:r>
-        <w:t>3.Js</w:t>
-      </w:r>
-      <w:proofErr w:type="gramEnd"/>
-      <w:r>
-        <w:t xml:space="preserve">, python, Http-Server, </w:t>
-      </w:r>
-      <w:r>
-        <w:t>d3.parsets</w:t>
-      </w:r>
-      <w:r>
-        <w:t>.js</w:t>
-      </w:r>
-      <w:r>
-        <w:t xml:space="preserve"> and </w:t>
-      </w:r>
-      <w:proofErr w:type="spellStart"/>
-      <w:r>
-        <w:t>github</w:t>
-      </w:r>
-      <w:proofErr w:type="spellEnd"/>
-      <w:r>
-        <w:t xml:space="preserve"> for team management</w:t>
-      </w:r>
+        <w:t>Most of our charts in our visualization system provides</w:t>
+      </w:r>
+      <w:r>
+        <w:t xml:space="preserve"> interactive elements </w:t>
+      </w:r>
+      <w:r>
+        <w:t xml:space="preserve">to visually query </w:t>
+      </w:r>
+      <w:r>
+        <w:t xml:space="preserve">and </w:t>
+      </w:r>
+      <w:r>
+        <w:t xml:space="preserve">analyze the accidents data. If we are unable to provide interactivity in any of our charts we enabled that by adding another visualization with another chart. </w:t>
+      </w:r>
+      <w:r>
+        <w:t xml:space="preserve">Though we encode the data visually user can hover the mouse on </w:t>
+      </w:r>
+    </w:p>
+    <w:p>
+      <w:pPr>
+        <w:pStyle w:val="PARAGRAPH"/>
+      </w:pPr>
+    </w:p>
+    <w:p>
+      <w:pPr>
+        <w:pStyle w:val="PARAGRAPH"/>
+      </w:pPr>
+      <w:r>
+        <w:t>For parallel sets,</w:t>
+      </w:r>
+      <w:r>
+        <w:t xml:space="preserve"> </w:t>
+      </w:r>
+      <w:r>
+        <w:t>u</w:t>
+      </w:r>
+      <w:r>
+        <w:t xml:space="preserve">ser can add new factors to existing list of factors to generate correlation between the factors which can help the user to develop insights on the data. Addition of factors can be done through a dropdown button with list of factors from which user can choose. </w:t>
+      </w:r>
+      <w:commentRangeStart w:id="2"/>
+      <w:r>
+        <w:t xml:space="preserve">Divergent color scheme is used to represent different categories of a factor in the first axis and they are traced down </w:t>
+      </w:r>
+      <w:r>
+        <w:t>to different levels of axes of other selected factors. This</w:t>
+      </w:r>
+      <w:r>
+        <w:t xml:space="preserve"> helps </w:t>
+      </w:r>
+      <w:r>
+        <w:t xml:space="preserve">the user </w:t>
+      </w:r>
+      <w:r>
+        <w:t>to identify the correlation between various categories of different facto</w:t>
+      </w:r>
+      <w:r>
+        <w:t xml:space="preserve">rs. </w:t>
+      </w:r>
+      <w:commentRangeEnd w:id="2"/>
+      <w:r>
+        <w:rPr>
+          <w:rStyle w:val="CommentReference"/>
+        </w:rPr>
+        <w:commentReference w:id="2"/>
+      </w:r>
+      <w:r>
+        <w:t>Each level of the visualization has an option to rearrange the categories based on the category frequency or alphabetic order of the category name. User can hover over a particular ribbon that connects two categories of different factors and get the total aggregate and precentage of frequency of occurrence of such combination in the dataset.</w:t>
+      </w:r>
+    </w:p>
+    <w:p>
+      <w:pPr>
+        <w:pStyle w:val="PARAGRAPH"/>
+        <w:ind w:firstLine="0"/>
+      </w:pPr>
+      <w:bookmarkStart w:id="3" w:name="_GoBack"/>
+      <w:bookmarkEnd w:id="3"/>
+      <w:r>
+        <w:t>Barcharts for all the selected factors of parallelsets are provided to the right side of visualization which acts as drill-down for each selected category and also as a filter for the user to select a particular category from a factor to better understand its correlation to other factors.</w:t>
+      </w:r>
+    </w:p>
+    <w:p>
+      <w:pPr>
+        <w:pStyle w:val="PARAGRAPHnoindent"/>
+      </w:pPr>
     </w:p>
     <w:p>
       <w:pPr>
@@ -1819,6 +1557,7 @@
         <w:rPr>
           <w:color w:val="000000"/>
         </w:rPr>
+        <w:lastRenderedPageBreak/>
         <w:t>5</w:t>
       </w:r>
       <w:r>
@@ -1872,64 +1611,16 @@
           <w:color w:val="000000"/>
           <w:spacing w:val="-4"/>
         </w:rPr>
-        <w:t xml:space="preserve">As </w:t>
-      </w:r>
-      <w:proofErr w:type="gramStart"/>
-      <w:r>
+        <w:t>As a final result, we designed a parallel set visualization that can provide correlation between various interesting factors that a user can select. Initially, at the start of the visualization, it provides an overall correlation between selected factors. The correlation between factors changes as the user interacts with other visualizations to gain insights. For example, when the user selects a particular year for analysis, this filter of data is applied for parallel sets as well. The user can hover over the correlation lines to know the magnitude of frequency of occurrence and its overall percentage in the dataset. This follows the Shneiderman’s visualization mantra of overview first and details on demand.</w:t>
+      </w:r>
+    </w:p>
+    <w:p>
+      <w:pPr>
+        <w:pStyle w:val="PARAGRAPH"/>
         <w:rPr>
           <w:color w:val="000000"/>
           <w:spacing w:val="-4"/>
         </w:rPr>
-        <w:t>a final result</w:t>
-      </w:r>
-      <w:proofErr w:type="gramEnd"/>
-      <w:r>
-        <w:rPr>
-          <w:color w:val="000000"/>
-          <w:spacing w:val="-4"/>
-        </w:rPr>
-        <w:t xml:space="preserve">, we designed a parallel set visualization that can provide correlation between various interesting factors that a user can select. Initially, at the start of the visualization, it provides an overall correlation between selected factors. The correlation between factors changes as the user interacts with other visualizations to gain insights. For example, when the user selects a </w:t>
-      </w:r>
-      <w:proofErr w:type="gramStart"/>
-      <w:r>
-        <w:rPr>
-          <w:color w:val="000000"/>
-          <w:spacing w:val="-4"/>
-        </w:rPr>
-        <w:t>particular year</w:t>
-      </w:r>
-      <w:proofErr w:type="gramEnd"/>
-      <w:r>
-        <w:rPr>
-          <w:color w:val="000000"/>
-          <w:spacing w:val="-4"/>
-        </w:rPr>
-        <w:t xml:space="preserve"> for analysis, this filter of data is applied for parallel sets as well. The user can hover over the correlation lines to know the magnitude of frequency of occurrence and its overall percentage in the dataset. This follows the </w:t>
-      </w:r>
-      <w:proofErr w:type="spellStart"/>
-      <w:r>
-        <w:rPr>
-          <w:color w:val="000000"/>
-          <w:spacing w:val="-4"/>
-        </w:rPr>
-        <w:t>Shneiderman’s</w:t>
-      </w:r>
-      <w:proofErr w:type="spellEnd"/>
-      <w:r>
-        <w:rPr>
-          <w:color w:val="000000"/>
-          <w:spacing w:val="-4"/>
-        </w:rPr>
-        <w:t xml:space="preserve"> visualization mantra of overview first and details on demand.</w:t>
-      </w:r>
-    </w:p>
-    <w:p>
-      <w:pPr>
-        <w:pStyle w:val="PARAGRAPH"/>
-        <w:rPr>
-          <w:color w:val="000000"/>
-          <w:spacing w:val="-4"/>
-        </w:rPr>
       </w:pPr>
     </w:p>
     <w:p>
@@ -1943,7 +1634,6 @@
         <w:rPr>
           <w:color w:val="000000"/>
         </w:rPr>
-        <w:lastRenderedPageBreak/>
         <w:t>6</w:t>
       </w:r>
       <w:r>
@@ -2051,7 +1741,7 @@
 </file>
 
 <file path=word/comments.xml><?xml version="1.0" encoding="utf-8"?>
-<w:comments xmlns:wpc="http://schemas.microsoft.com/office/word/2010/wordprocessingCanvas" xmlns:cx="http://schemas.microsoft.com/office/drawing/2014/chartex" xmlns:cx1="http://schemas.microsoft.com/office/drawing/2015/9/8/chartex" xmlns:cx2="http://schemas.microsoft.com/office/drawing/2015/10/21/chartex" xmlns:cx3="http://schemas.microsoft.com/office/drawing/2016/5/9/chartex" xmlns:cx4="http://schemas.microsoft.com/office/drawing/2016/5/10/chartex" xmlns:cx5="http://schemas.microsoft.com/office/drawing/2016/5/11/chartex" xmlns:cx6="http://schemas.microsoft.com/office/drawing/2016/5/12/chartex" xmlns:cx7="http://schemas.microsoft.com/office/drawing/2016/5/13/chartex" xmlns:cx8="http://schemas.microsoft.com/office/drawing/2016/5/14/chartex" xmlns:mc="http://schemas.openxmlformats.org/markup-compatibility/2006" xmlns:o="urn:schemas-microsoft-com:office:office" xmlns:r="http://schemas.openxmlformats.org/officeDocument/2006/relationships" xmlns:m="http://schemas.openxmlformats.org/officeDocument/2006/math" xmlns:v="urn:schemas-microsoft-com:vml" xmlns:wp14="http://schemas.microsoft.com/office/word/2010/wordprocessingDrawing" xmlns:wp="http://schemas.openxmlformats.org/drawingml/2006/wordprocessingDrawing" xmlns:w10="urn:schemas-microsoft-com:office:word" xmlns:w="http://schemas.openxmlformats.org/wordprocessingml/2006/main" xmlns:w14="http://schemas.microsoft.com/office/word/2010/wordml" xmlns:w15="http://schemas.microsoft.com/office/word/2012/wordml" xmlns:w16se="http://schemas.microsoft.com/office/word/2015/wordml/symex" xmlns:wpg="http://schemas.microsoft.com/office/word/2010/wordprocessingGroup" xmlns:wpi="http://schemas.microsoft.com/office/word/2010/wordprocessingInk" xmlns:wne="http://schemas.microsoft.com/office/word/2006/wordml" xmlns:wps="http://schemas.microsoft.com/office/word/2010/wordprocessingShape" mc:Ignorable="w14 w15 w16se wp14">
+<w:comments xmlns:wpc="http://schemas.microsoft.com/office/word/2010/wordprocessingCanvas" xmlns:mo="http://schemas.microsoft.com/office/mac/office/2008/main" xmlns:mc="http://schemas.openxmlformats.org/markup-compatibility/2006" xmlns:mv="urn:schemas-microsoft-com:mac:vml" xmlns:o="urn:schemas-microsoft-com:office:office" xmlns:r="http://schemas.openxmlformats.org/officeDocument/2006/relationships" xmlns:m="http://schemas.openxmlformats.org/officeDocument/2006/math" xmlns:v="urn:schemas-microsoft-com:vml" xmlns:wp14="http://schemas.microsoft.com/office/word/2010/wordprocessingDrawing" xmlns:wp="http://schemas.openxmlformats.org/drawingml/2006/wordprocessingDrawing" xmlns:w10="urn:schemas-microsoft-com:office:word" xmlns:w="http://schemas.openxmlformats.org/wordprocessingml/2006/main" xmlns:w14="http://schemas.microsoft.com/office/word/2010/wordml" xmlns:w15="http://schemas.microsoft.com/office/word/2012/wordml" xmlns:wpg="http://schemas.microsoft.com/office/word/2010/wordprocessingGroup" xmlns:wpi="http://schemas.microsoft.com/office/word/2010/wordprocessingInk" xmlns:wne="http://schemas.microsoft.com/office/word/2006/wordml" xmlns:wps="http://schemas.microsoft.com/office/word/2010/wordprocessingShape" mc:Ignorable="w14 w15 wp14">
   <w:comment w:id="0" w:author="Anil Kumar Motupalli" w:date="2017-04-25T19:15:00Z" w:initials="AKM">
     <w:p>
       <w:pPr>
@@ -2065,6 +1755,38 @@
       </w:r>
       <w:r>
         <w:t>This is all I could think of for Introduction. Please feel free to change anything if you feel necessary.</w:t>
+      </w:r>
+    </w:p>
+  </w:comment>
+  <w:comment w:id="1" w:author="Anil Kumar Motupalli" w:date="2017-04-25T23:07:00Z" w:initials="AKM">
+    <w:p>
+      <w:pPr>
+        <w:pStyle w:val="CommentText"/>
+      </w:pPr>
+      <w:r>
+        <w:rPr>
+          <w:rStyle w:val="CommentReference"/>
+        </w:rPr>
+        <w:annotationRef/>
+      </w:r>
+      <w:r>
+        <w:t>Please revise for repititions and errors</w:t>
+      </w:r>
+    </w:p>
+  </w:comment>
+  <w:comment w:id="2" w:author="Anil Kumar Motupalli" w:date="2017-04-26T00:18:00Z" w:initials="AKM">
+    <w:p>
+      <w:pPr>
+        <w:pStyle w:val="CommentText"/>
+      </w:pPr>
+      <w:r>
+        <w:rPr>
+          <w:rStyle w:val="CommentReference"/>
+        </w:rPr>
+        <w:annotationRef/>
+      </w:r>
+      <w:r>
+        <w:t>I don’t think this is necessary</w:t>
       </w:r>
     </w:p>
   </w:comment>
@@ -2072,13 +1794,15 @@
 </file>
 
 <file path=word/commentsExtended.xml><?xml version="1.0" encoding="utf-8"?>
-<w15:commentsEx xmlns:wpc="http://schemas.microsoft.com/office/word/2010/wordprocessingCanvas" xmlns:cx="http://schemas.microsoft.com/office/drawing/2014/chartex" xmlns:cx1="http://schemas.microsoft.com/office/drawing/2015/9/8/chartex" xmlns:cx2="http://schemas.microsoft.com/office/drawing/2015/10/21/chartex" xmlns:cx3="http://schemas.microsoft.com/office/drawing/2016/5/9/chartex" xmlns:cx4="http://schemas.microsoft.com/office/drawing/2016/5/10/chartex" xmlns:cx5="http://schemas.microsoft.com/office/drawing/2016/5/11/chartex" xmlns:cx6="http://schemas.microsoft.com/office/drawing/2016/5/12/chartex" xmlns:cx7="http://schemas.microsoft.com/office/drawing/2016/5/13/chartex" xmlns:cx8="http://schemas.microsoft.com/office/drawing/2016/5/14/chartex" xmlns:mc="http://schemas.openxmlformats.org/markup-compatibility/2006" xmlns:o="urn:schemas-microsoft-com:office:office" xmlns:r="http://schemas.openxmlformats.org/officeDocument/2006/relationships" xmlns:m="http://schemas.openxmlformats.org/officeDocument/2006/math" xmlns:v="urn:schemas-microsoft-com:vml" xmlns:wp14="http://schemas.microsoft.com/office/word/2010/wordprocessingDrawing" xmlns:wp="http://schemas.openxmlformats.org/drawingml/2006/wordprocessingDrawing" xmlns:w10="urn:schemas-microsoft-com:office:word" xmlns:w="http://schemas.openxmlformats.org/wordprocessingml/2006/main" xmlns:w14="http://schemas.microsoft.com/office/word/2010/wordml" xmlns:w15="http://schemas.microsoft.com/office/word/2012/wordml" xmlns:w16se="http://schemas.microsoft.com/office/word/2015/wordml/symex" xmlns:wpg="http://schemas.microsoft.com/office/word/2010/wordprocessingGroup" xmlns:wpi="http://schemas.microsoft.com/office/word/2010/wordprocessingInk" xmlns:wne="http://schemas.microsoft.com/office/word/2006/wordml" xmlns:wps="http://schemas.microsoft.com/office/word/2010/wordprocessingShape" mc:Ignorable="w14 w15 w16se wp14">
+<w15:commentsEx xmlns:wpc="http://schemas.microsoft.com/office/word/2010/wordprocessingCanvas" xmlns:mo="http://schemas.microsoft.com/office/mac/office/2008/main" xmlns:mc="http://schemas.openxmlformats.org/markup-compatibility/2006" xmlns:mv="urn:schemas-microsoft-com:mac:vml" xmlns:o="urn:schemas-microsoft-com:office:office" xmlns:r="http://schemas.openxmlformats.org/officeDocument/2006/relationships" xmlns:m="http://schemas.openxmlformats.org/officeDocument/2006/math" xmlns:v="urn:schemas-microsoft-com:vml" xmlns:wp14="http://schemas.microsoft.com/office/word/2010/wordprocessingDrawing" xmlns:wp="http://schemas.openxmlformats.org/drawingml/2006/wordprocessingDrawing" xmlns:w10="urn:schemas-microsoft-com:office:word" xmlns:w="http://schemas.openxmlformats.org/wordprocessingml/2006/main" xmlns:w14="http://schemas.microsoft.com/office/word/2010/wordml" xmlns:w15="http://schemas.microsoft.com/office/word/2012/wordml" xmlns:wpg="http://schemas.microsoft.com/office/word/2010/wordprocessingGroup" xmlns:wpi="http://schemas.microsoft.com/office/word/2010/wordprocessingInk" xmlns:wne="http://schemas.microsoft.com/office/word/2006/wordml" xmlns:wps="http://schemas.microsoft.com/office/word/2010/wordprocessingShape" mc:Ignorable="w14 w15 wp14">
   <w15:commentEx w15:paraId="7BD0E50F" w15:done="0"/>
+  <w15:commentEx w15:paraId="2DB9AA0A" w15:done="0"/>
+  <w15:commentEx w15:paraId="1379F030" w15:done="0"/>
 </w15:commentsEx>
 </file>
 
 <file path=word/endnotes.xml><?xml version="1.0" encoding="utf-8"?>
-<w:endnotes xmlns:wpc="http://schemas.microsoft.com/office/word/2010/wordprocessingCanvas" xmlns:cx="http://schemas.microsoft.com/office/drawing/2014/chartex" xmlns:cx1="http://schemas.microsoft.com/office/drawing/2015/9/8/chartex" xmlns:cx2="http://schemas.microsoft.com/office/drawing/2015/10/21/chartex" xmlns:cx3="http://schemas.microsoft.com/office/drawing/2016/5/9/chartex" xmlns:cx4="http://schemas.microsoft.com/office/drawing/2016/5/10/chartex" xmlns:cx5="http://schemas.microsoft.com/office/drawing/2016/5/11/chartex" xmlns:cx6="http://schemas.microsoft.com/office/drawing/2016/5/12/chartex" xmlns:cx7="http://schemas.microsoft.com/office/drawing/2016/5/13/chartex" xmlns:cx8="http://schemas.microsoft.com/office/drawing/2016/5/14/chartex" xmlns:mc="http://schemas.openxmlformats.org/markup-compatibility/2006" xmlns:o="urn:schemas-microsoft-com:office:office" xmlns:r="http://schemas.openxmlformats.org/officeDocument/2006/relationships" xmlns:m="http://schemas.openxmlformats.org/officeDocument/2006/math" xmlns:v="urn:schemas-microsoft-com:vml" xmlns:wp14="http://schemas.microsoft.com/office/word/2010/wordprocessingDrawing" xmlns:wp="http://schemas.openxmlformats.org/drawingml/2006/wordprocessingDrawing" xmlns:w10="urn:schemas-microsoft-com:office:word" xmlns:w="http://schemas.openxmlformats.org/wordprocessingml/2006/main" xmlns:w14="http://schemas.microsoft.com/office/word/2010/wordml" xmlns:w15="http://schemas.microsoft.com/office/word/2012/wordml" xmlns:w16se="http://schemas.microsoft.com/office/word/2015/wordml/symex" xmlns:wpg="http://schemas.microsoft.com/office/word/2010/wordprocessingGroup" xmlns:wpi="http://schemas.microsoft.com/office/word/2010/wordprocessingInk" xmlns:wne="http://schemas.microsoft.com/office/word/2006/wordml" xmlns:wps="http://schemas.microsoft.com/office/word/2010/wordprocessingShape" mc:Ignorable="w14 w15 w16se wp14">
+<w:endnotes xmlns:wpc="http://schemas.microsoft.com/office/word/2010/wordprocessingCanvas" xmlns:mo="http://schemas.microsoft.com/office/mac/office/2008/main" xmlns:mc="http://schemas.openxmlformats.org/markup-compatibility/2006" xmlns:mv="urn:schemas-microsoft-com:mac:vml" xmlns:o="urn:schemas-microsoft-com:office:office" xmlns:r="http://schemas.openxmlformats.org/officeDocument/2006/relationships" xmlns:m="http://schemas.openxmlformats.org/officeDocument/2006/math" xmlns:v="urn:schemas-microsoft-com:vml" xmlns:wp14="http://schemas.microsoft.com/office/word/2010/wordprocessingDrawing" xmlns:wp="http://schemas.openxmlformats.org/drawingml/2006/wordprocessingDrawing" xmlns:w10="urn:schemas-microsoft-com:office:word" xmlns:w="http://schemas.openxmlformats.org/wordprocessingml/2006/main" xmlns:w14="http://schemas.microsoft.com/office/word/2010/wordml" xmlns:w15="http://schemas.microsoft.com/office/word/2012/wordml" xmlns:wpg="http://schemas.microsoft.com/office/word/2010/wordprocessingGroup" xmlns:wpi="http://schemas.microsoft.com/office/word/2010/wordprocessingInk" xmlns:wne="http://schemas.microsoft.com/office/word/2006/wordml" xmlns:wps="http://schemas.microsoft.com/office/word/2010/wordprocessingShape" mc:Ignorable="w14 w15 wp14">
   <w:endnote w:type="separator" w:id="-1">
     <w:p>
       <w:r>
@@ -2104,7 +1828,7 @@
 </file>
 
 <file path=word/footer1.xml><?xml version="1.0" encoding="utf-8"?>
-<w:ftr xmlns:wpc="http://schemas.microsoft.com/office/word/2010/wordprocessingCanvas" xmlns:cx="http://schemas.microsoft.com/office/drawing/2014/chartex" xmlns:cx1="http://schemas.microsoft.com/office/drawing/2015/9/8/chartex" xmlns:cx2="http://schemas.microsoft.com/office/drawing/2015/10/21/chartex" xmlns:cx3="http://schemas.microsoft.com/office/drawing/2016/5/9/chartex" xmlns:cx4="http://schemas.microsoft.com/office/drawing/2016/5/10/chartex" xmlns:cx5="http://schemas.microsoft.com/office/drawing/2016/5/11/chartex" xmlns:cx6="http://schemas.microsoft.com/office/drawing/2016/5/12/chartex" xmlns:cx7="http://schemas.microsoft.com/office/drawing/2016/5/13/chartex" xmlns:cx8="http://schemas.microsoft.com/office/drawing/2016/5/14/chartex" xmlns:mc="http://schemas.openxmlformats.org/markup-compatibility/2006" xmlns:o="urn:schemas-microsoft-com:office:office" xmlns:r="http://schemas.openxmlformats.org/officeDocument/2006/relationships" xmlns:m="http://schemas.openxmlformats.org/officeDocument/2006/math" xmlns:v="urn:schemas-microsoft-com:vml" xmlns:wp14="http://schemas.microsoft.com/office/word/2010/wordprocessingDrawing" xmlns:wp="http://schemas.openxmlformats.org/drawingml/2006/wordprocessingDrawing" xmlns:w10="urn:schemas-microsoft-com:office:word" xmlns:w="http://schemas.openxmlformats.org/wordprocessingml/2006/main" xmlns:w14="http://schemas.microsoft.com/office/word/2010/wordml" xmlns:w15="http://schemas.microsoft.com/office/word/2012/wordml" xmlns:w16se="http://schemas.microsoft.com/office/word/2015/wordml/symex" xmlns:wpg="http://schemas.microsoft.com/office/word/2010/wordprocessingGroup" xmlns:wpi="http://schemas.microsoft.com/office/word/2010/wordprocessingInk" xmlns:wne="http://schemas.microsoft.com/office/word/2006/wordml" xmlns:wps="http://schemas.microsoft.com/office/word/2010/wordprocessingShape" mc:Ignorable="w14 w15 w16se wp14">
+<w:ftr xmlns:wpc="http://schemas.microsoft.com/office/word/2010/wordprocessingCanvas" xmlns:mo="http://schemas.microsoft.com/office/mac/office/2008/main" xmlns:mc="http://schemas.openxmlformats.org/markup-compatibility/2006" xmlns:mv="urn:schemas-microsoft-com:mac:vml" xmlns:o="urn:schemas-microsoft-com:office:office" xmlns:r="http://schemas.openxmlformats.org/officeDocument/2006/relationships" xmlns:m="http://schemas.openxmlformats.org/officeDocument/2006/math" xmlns:v="urn:schemas-microsoft-com:vml" xmlns:wp14="http://schemas.microsoft.com/office/word/2010/wordprocessingDrawing" xmlns:wp="http://schemas.openxmlformats.org/drawingml/2006/wordprocessingDrawing" xmlns:w10="urn:schemas-microsoft-com:office:word" xmlns:w="http://schemas.openxmlformats.org/wordprocessingml/2006/main" xmlns:w14="http://schemas.microsoft.com/office/word/2010/wordml" xmlns:w15="http://schemas.microsoft.com/office/word/2012/wordml" xmlns:wpg="http://schemas.microsoft.com/office/word/2010/wordprocessingGroup" xmlns:wpi="http://schemas.microsoft.com/office/word/2010/wordprocessingInk" xmlns:wne="http://schemas.microsoft.com/office/word/2006/wordml" xmlns:wps="http://schemas.microsoft.com/office/word/2010/wordprocessingShape" mc:Ignorable="w14 w15 wp14">
   <w:p>
     <w:pPr>
       <w:spacing w:line="20" w:lineRule="exact"/>
@@ -2115,7 +1839,7 @@
 </file>
 
 <file path=word/footer2.xml><?xml version="1.0" encoding="utf-8"?>
-<w:ftr xmlns:wpc="http://schemas.microsoft.com/office/word/2010/wordprocessingCanvas" xmlns:cx="http://schemas.microsoft.com/office/drawing/2014/chartex" xmlns:cx1="http://schemas.microsoft.com/office/drawing/2015/9/8/chartex" xmlns:cx2="http://schemas.microsoft.com/office/drawing/2015/10/21/chartex" xmlns:cx3="http://schemas.microsoft.com/office/drawing/2016/5/9/chartex" xmlns:cx4="http://schemas.microsoft.com/office/drawing/2016/5/10/chartex" xmlns:cx5="http://schemas.microsoft.com/office/drawing/2016/5/11/chartex" xmlns:cx6="http://schemas.microsoft.com/office/drawing/2016/5/12/chartex" xmlns:cx7="http://schemas.microsoft.com/office/drawing/2016/5/13/chartex" xmlns:cx8="http://schemas.microsoft.com/office/drawing/2016/5/14/chartex" xmlns:mc="http://schemas.openxmlformats.org/markup-compatibility/2006" xmlns:o="urn:schemas-microsoft-com:office:office" xmlns:r="http://schemas.openxmlformats.org/officeDocument/2006/relationships" xmlns:m="http://schemas.openxmlformats.org/officeDocument/2006/math" xmlns:v="urn:schemas-microsoft-com:vml" xmlns:wp14="http://schemas.microsoft.com/office/word/2010/wordprocessingDrawing" xmlns:wp="http://schemas.openxmlformats.org/drawingml/2006/wordprocessingDrawing" xmlns:w10="urn:schemas-microsoft-com:office:word" xmlns:w="http://schemas.openxmlformats.org/wordprocessingml/2006/main" xmlns:w14="http://schemas.microsoft.com/office/word/2010/wordml" xmlns:w15="http://schemas.microsoft.com/office/word/2012/wordml" xmlns:w16se="http://schemas.microsoft.com/office/word/2015/wordml/symex" xmlns:wpg="http://schemas.microsoft.com/office/word/2010/wordprocessingGroup" xmlns:wpi="http://schemas.microsoft.com/office/word/2010/wordprocessingInk" xmlns:wne="http://schemas.microsoft.com/office/word/2006/wordml" xmlns:wps="http://schemas.microsoft.com/office/word/2010/wordprocessingShape" mc:Ignorable="w14 w15 w16se wp14">
+<w:ftr xmlns:wpc="http://schemas.microsoft.com/office/word/2010/wordprocessingCanvas" xmlns:mo="http://schemas.microsoft.com/office/mac/office/2008/main" xmlns:mc="http://schemas.openxmlformats.org/markup-compatibility/2006" xmlns:mv="urn:schemas-microsoft-com:mac:vml" xmlns:o="urn:schemas-microsoft-com:office:office" xmlns:r="http://schemas.openxmlformats.org/officeDocument/2006/relationships" xmlns:m="http://schemas.openxmlformats.org/officeDocument/2006/math" xmlns:v="urn:schemas-microsoft-com:vml" xmlns:wp14="http://schemas.microsoft.com/office/word/2010/wordprocessingDrawing" xmlns:wp="http://schemas.openxmlformats.org/drawingml/2006/wordprocessingDrawing" xmlns:w10="urn:schemas-microsoft-com:office:word" xmlns:w="http://schemas.openxmlformats.org/wordprocessingml/2006/main" xmlns:w14="http://schemas.microsoft.com/office/word/2010/wordml" xmlns:w15="http://schemas.microsoft.com/office/word/2012/wordml" xmlns:wpg="http://schemas.microsoft.com/office/word/2010/wordprocessingGroup" xmlns:wpi="http://schemas.microsoft.com/office/word/2010/wordprocessingInk" xmlns:wne="http://schemas.microsoft.com/office/word/2006/wordml" xmlns:wps="http://schemas.microsoft.com/office/word/2010/wordprocessingShape" mc:Ignorable="w14 w15 wp14">
   <w:p>
     <w:pPr>
       <w:spacing w:line="20" w:lineRule="exact"/>
@@ -2129,7 +1853,7 @@
 </file>
 
 <file path=word/footer3.xml><?xml version="1.0" encoding="utf-8"?>
-<w:ftr xmlns:wpc="http://schemas.microsoft.com/office/word/2010/wordprocessingCanvas" xmlns:cx="http://schemas.microsoft.com/office/drawing/2014/chartex" xmlns:cx1="http://schemas.microsoft.com/office/drawing/2015/9/8/chartex" xmlns:cx2="http://schemas.microsoft.com/office/drawing/2015/10/21/chartex" xmlns:cx3="http://schemas.microsoft.com/office/drawing/2016/5/9/chartex" xmlns:cx4="http://schemas.microsoft.com/office/drawing/2016/5/10/chartex" xmlns:cx5="http://schemas.microsoft.com/office/drawing/2016/5/11/chartex" xmlns:cx6="http://schemas.microsoft.com/office/drawing/2016/5/12/chartex" xmlns:cx7="http://schemas.microsoft.com/office/drawing/2016/5/13/chartex" xmlns:cx8="http://schemas.microsoft.com/office/drawing/2016/5/14/chartex" xmlns:mc="http://schemas.openxmlformats.org/markup-compatibility/2006" xmlns:o="urn:schemas-microsoft-com:office:office" xmlns:r="http://schemas.openxmlformats.org/officeDocument/2006/relationships" xmlns:m="http://schemas.openxmlformats.org/officeDocument/2006/math" xmlns:v="urn:schemas-microsoft-com:vml" xmlns:wp14="http://schemas.microsoft.com/office/word/2010/wordprocessingDrawing" xmlns:wp="http://schemas.openxmlformats.org/drawingml/2006/wordprocessingDrawing" xmlns:w10="urn:schemas-microsoft-com:office:word" xmlns:w="http://schemas.openxmlformats.org/wordprocessingml/2006/main" xmlns:w14="http://schemas.microsoft.com/office/word/2010/wordml" xmlns:w15="http://schemas.microsoft.com/office/word/2012/wordml" xmlns:w16se="http://schemas.microsoft.com/office/word/2015/wordml/symex" xmlns:wpg="http://schemas.microsoft.com/office/word/2010/wordprocessingGroup" xmlns:wpi="http://schemas.microsoft.com/office/word/2010/wordprocessingInk" xmlns:wne="http://schemas.microsoft.com/office/word/2006/wordml" xmlns:wps="http://schemas.microsoft.com/office/word/2010/wordprocessingShape" mc:Ignorable="w14 w15 w16se wp14">
+<w:ftr xmlns:wpc="http://schemas.microsoft.com/office/word/2010/wordprocessingCanvas" xmlns:mo="http://schemas.microsoft.com/office/mac/office/2008/main" xmlns:mc="http://schemas.openxmlformats.org/markup-compatibility/2006" xmlns:mv="urn:schemas-microsoft-com:mac:vml" xmlns:o="urn:schemas-microsoft-com:office:office" xmlns:r="http://schemas.openxmlformats.org/officeDocument/2006/relationships" xmlns:m="http://schemas.openxmlformats.org/officeDocument/2006/math" xmlns:v="urn:schemas-microsoft-com:vml" xmlns:wp14="http://schemas.microsoft.com/office/word/2010/wordprocessingDrawing" xmlns:wp="http://schemas.openxmlformats.org/drawingml/2006/wordprocessingDrawing" xmlns:w10="urn:schemas-microsoft-com:office:word" xmlns:w="http://schemas.openxmlformats.org/wordprocessingml/2006/main" xmlns:w14="http://schemas.microsoft.com/office/word/2010/wordml" xmlns:w15="http://schemas.microsoft.com/office/word/2012/wordml" xmlns:wpg="http://schemas.microsoft.com/office/word/2010/wordprocessingGroup" xmlns:wpi="http://schemas.microsoft.com/office/word/2010/wordprocessingInk" xmlns:wne="http://schemas.microsoft.com/office/word/2006/wordml" xmlns:wps="http://schemas.microsoft.com/office/word/2010/wordprocessingShape" mc:Ignorable="w14 w15 wp14">
   <w:p>
     <w:pPr>
       <w:pStyle w:val="Footer"/>
@@ -2141,7 +1865,7 @@
 </file>
 
 <file path=word/footnotes.xml><?xml version="1.0" encoding="utf-8"?>
-<w:footnotes xmlns:wpc="http://schemas.microsoft.com/office/word/2010/wordprocessingCanvas" xmlns:cx="http://schemas.microsoft.com/office/drawing/2014/chartex" xmlns:cx1="http://schemas.microsoft.com/office/drawing/2015/9/8/chartex" xmlns:cx2="http://schemas.microsoft.com/office/drawing/2015/10/21/chartex" xmlns:cx3="http://schemas.microsoft.com/office/drawing/2016/5/9/chartex" xmlns:cx4="http://schemas.microsoft.com/office/drawing/2016/5/10/chartex" xmlns:cx5="http://schemas.microsoft.com/office/drawing/2016/5/11/chartex" xmlns:cx6="http://schemas.microsoft.com/office/drawing/2016/5/12/chartex" xmlns:cx7="http://schemas.microsoft.com/office/drawing/2016/5/13/chartex" xmlns:cx8="http://schemas.microsoft.com/office/drawing/2016/5/14/chartex" xmlns:mc="http://schemas.openxmlformats.org/markup-compatibility/2006" xmlns:o="urn:schemas-microsoft-com:office:office" xmlns:r="http://schemas.openxmlformats.org/officeDocument/2006/relationships" xmlns:m="http://schemas.openxmlformats.org/officeDocument/2006/math" xmlns:v="urn:schemas-microsoft-com:vml" xmlns:wp14="http://schemas.microsoft.com/office/word/2010/wordprocessingDrawing" xmlns:wp="http://schemas.openxmlformats.org/drawingml/2006/wordprocessingDrawing" xmlns:w10="urn:schemas-microsoft-com:office:word" xmlns:w="http://schemas.openxmlformats.org/wordprocessingml/2006/main" xmlns:w14="http://schemas.microsoft.com/office/word/2010/wordml" xmlns:w15="http://schemas.microsoft.com/office/word/2012/wordml" xmlns:w16se="http://schemas.microsoft.com/office/word/2015/wordml/symex" xmlns:wpg="http://schemas.microsoft.com/office/word/2010/wordprocessingGroup" xmlns:wpi="http://schemas.microsoft.com/office/word/2010/wordprocessingInk" xmlns:wne="http://schemas.microsoft.com/office/word/2006/wordml" xmlns:wps="http://schemas.microsoft.com/office/word/2010/wordprocessingShape" mc:Ignorable="w14 w15 w16se wp14">
+<w:footnotes xmlns:wpc="http://schemas.microsoft.com/office/word/2010/wordprocessingCanvas" xmlns:mo="http://schemas.microsoft.com/office/mac/office/2008/main" xmlns:mc="http://schemas.openxmlformats.org/markup-compatibility/2006" xmlns:mv="urn:schemas-microsoft-com:mac:vml" xmlns:o="urn:schemas-microsoft-com:office:office" xmlns:r="http://schemas.openxmlformats.org/officeDocument/2006/relationships" xmlns:m="http://schemas.openxmlformats.org/officeDocument/2006/math" xmlns:v="urn:schemas-microsoft-com:vml" xmlns:wp14="http://schemas.microsoft.com/office/word/2010/wordprocessingDrawing" xmlns:wp="http://schemas.openxmlformats.org/drawingml/2006/wordprocessingDrawing" xmlns:w10="urn:schemas-microsoft-com:office:word" xmlns:w="http://schemas.openxmlformats.org/wordprocessingml/2006/main" xmlns:w14="http://schemas.microsoft.com/office/word/2010/wordml" xmlns:w15="http://schemas.microsoft.com/office/word/2012/wordml" xmlns:wpg="http://schemas.microsoft.com/office/word/2010/wordprocessingGroup" xmlns:wpi="http://schemas.microsoft.com/office/word/2010/wordprocessingInk" xmlns:wne="http://schemas.microsoft.com/office/word/2006/wordml" xmlns:wps="http://schemas.microsoft.com/office/word/2010/wordprocessingShape" mc:Ignorable="w14 w15 wp14">
   <w:footnote w:type="separator" w:id="-1">
     <w:p>
       <w:pPr>
@@ -2172,7 +1896,7 @@
 </file>
 
 <file path=word/header1.xml><?xml version="1.0" encoding="utf-8"?>
-<w:hdr xmlns:wpc="http://schemas.microsoft.com/office/word/2010/wordprocessingCanvas" xmlns:cx="http://schemas.microsoft.com/office/drawing/2014/chartex" xmlns:cx1="http://schemas.microsoft.com/office/drawing/2015/9/8/chartex" xmlns:cx2="http://schemas.microsoft.com/office/drawing/2015/10/21/chartex" xmlns:cx3="http://schemas.microsoft.com/office/drawing/2016/5/9/chartex" xmlns:cx4="http://schemas.microsoft.com/office/drawing/2016/5/10/chartex" xmlns:cx5="http://schemas.microsoft.com/office/drawing/2016/5/11/chartex" xmlns:cx6="http://schemas.microsoft.com/office/drawing/2016/5/12/chartex" xmlns:cx7="http://schemas.microsoft.com/office/drawing/2016/5/13/chartex" xmlns:cx8="http://schemas.microsoft.com/office/drawing/2016/5/14/chartex" xmlns:mc="http://schemas.openxmlformats.org/markup-compatibility/2006" xmlns:o="urn:schemas-microsoft-com:office:office" xmlns:r="http://schemas.openxmlformats.org/officeDocument/2006/relationships" xmlns:m="http://schemas.openxmlformats.org/officeDocument/2006/math" xmlns:v="urn:schemas-microsoft-com:vml" xmlns:wp14="http://schemas.microsoft.com/office/word/2010/wordprocessingDrawing" xmlns:wp="http://schemas.openxmlformats.org/drawingml/2006/wordprocessingDrawing" xmlns:w10="urn:schemas-microsoft-com:office:word" xmlns:w="http://schemas.openxmlformats.org/wordprocessingml/2006/main" xmlns:w14="http://schemas.microsoft.com/office/word/2010/wordml" xmlns:w15="http://schemas.microsoft.com/office/word/2012/wordml" xmlns:w16se="http://schemas.microsoft.com/office/word/2015/wordml/symex" xmlns:wpg="http://schemas.microsoft.com/office/word/2010/wordprocessingGroup" xmlns:wpi="http://schemas.microsoft.com/office/word/2010/wordprocessingInk" xmlns:wne="http://schemas.microsoft.com/office/word/2006/wordml" xmlns:wps="http://schemas.microsoft.com/office/word/2010/wordprocessingShape" mc:Ignorable="w14 w15 w16se wp14">
+<w:hdr xmlns:wpc="http://schemas.microsoft.com/office/word/2010/wordprocessingCanvas" xmlns:mo="http://schemas.microsoft.com/office/mac/office/2008/main" xmlns:mc="http://schemas.openxmlformats.org/markup-compatibility/2006" xmlns:mv="urn:schemas-microsoft-com:mac:vml" xmlns:o="urn:schemas-microsoft-com:office:office" xmlns:r="http://schemas.openxmlformats.org/officeDocument/2006/relationships" xmlns:m="http://schemas.openxmlformats.org/officeDocument/2006/math" xmlns:v="urn:schemas-microsoft-com:vml" xmlns:wp14="http://schemas.microsoft.com/office/word/2010/wordprocessingDrawing" xmlns:wp="http://schemas.openxmlformats.org/drawingml/2006/wordprocessingDrawing" xmlns:w10="urn:schemas-microsoft-com:office:word" xmlns:w="http://schemas.openxmlformats.org/wordprocessingml/2006/main" xmlns:w14="http://schemas.microsoft.com/office/word/2010/wordml" xmlns:w15="http://schemas.microsoft.com/office/word/2012/wordml" xmlns:wpg="http://schemas.microsoft.com/office/word/2010/wordprocessingGroup" xmlns:wpi="http://schemas.microsoft.com/office/word/2010/wordprocessingInk" xmlns:wne="http://schemas.microsoft.com/office/word/2006/wordml" xmlns:wps="http://schemas.microsoft.com/office/word/2010/wordprocessingShape" mc:Ignorable="w14 w15 wp14">
   <w:p>
     <w:pPr>
       <w:pStyle w:val="Header"/>
@@ -2219,38 +1943,14 @@
     </w:r>
     <w:r>
       <w:tab/>
-      <w:t xml:space="preserve">IEEE TRANSACTIONS ON </w:t>
-    </w:r>
-    <w:proofErr w:type="gramStart"/>
-    <w:r>
-      <w:t>XXXXXXXXXXXXXXXXXXXX,  vol.</w:t>
-    </w:r>
-    <w:proofErr w:type="gramEnd"/>
-    <w:r>
-      <w:t xml:space="preserve">  #</w:t>
-    </w:r>
-    <w:proofErr w:type="gramStart"/>
-    <w:r>
-      <w:t>,  no.</w:t>
-    </w:r>
-    <w:proofErr w:type="gramEnd"/>
-    <w:r>
-      <w:t xml:space="preserve">  #</w:t>
-    </w:r>
-    <w:proofErr w:type="gramStart"/>
-    <w:r>
-      <w:t>,  MMMMMMMM</w:t>
-    </w:r>
-    <w:proofErr w:type="gramEnd"/>
-    <w:r>
-      <w:t xml:space="preserve">  1996</w:t>
+      <w:t>IEEE TRANSACTIONS ON XXXXXXXXXXXXXXXXXXXX,  vol.  #,  no.  #,  MMMMMMMM  1996</w:t>
     </w:r>
   </w:p>
 </w:hdr>
 </file>
 
 <file path=word/header2.xml><?xml version="1.0" encoding="utf-8"?>
-<w:hdr xmlns:wpc="http://schemas.microsoft.com/office/word/2010/wordprocessingCanvas" xmlns:cx="http://schemas.microsoft.com/office/drawing/2014/chartex" xmlns:cx1="http://schemas.microsoft.com/office/drawing/2015/9/8/chartex" xmlns:cx2="http://schemas.microsoft.com/office/drawing/2015/10/21/chartex" xmlns:cx3="http://schemas.microsoft.com/office/drawing/2016/5/9/chartex" xmlns:cx4="http://schemas.microsoft.com/office/drawing/2016/5/10/chartex" xmlns:cx5="http://schemas.microsoft.com/office/drawing/2016/5/11/chartex" xmlns:cx6="http://schemas.microsoft.com/office/drawing/2016/5/12/chartex" xmlns:cx7="http://schemas.microsoft.com/office/drawing/2016/5/13/chartex" xmlns:cx8="http://schemas.microsoft.com/office/drawing/2016/5/14/chartex" xmlns:mc="http://schemas.openxmlformats.org/markup-compatibility/2006" xmlns:o="urn:schemas-microsoft-com:office:office" xmlns:r="http://schemas.openxmlformats.org/officeDocument/2006/relationships" xmlns:m="http://schemas.openxmlformats.org/officeDocument/2006/math" xmlns:v="urn:schemas-microsoft-com:vml" xmlns:wp14="http://schemas.microsoft.com/office/word/2010/wordprocessingDrawing" xmlns:wp="http://schemas.openxmlformats.org/drawingml/2006/wordprocessingDrawing" xmlns:w10="urn:schemas-microsoft-com:office:word" xmlns:w="http://schemas.openxmlformats.org/wordprocessingml/2006/main" xmlns:w14="http://schemas.microsoft.com/office/word/2010/wordml" xmlns:w15="http://schemas.microsoft.com/office/word/2012/wordml" xmlns:w16se="http://schemas.microsoft.com/office/word/2015/wordml/symex" xmlns:wpg="http://schemas.microsoft.com/office/word/2010/wordprocessingGroup" xmlns:wpi="http://schemas.microsoft.com/office/word/2010/wordprocessingInk" xmlns:wne="http://schemas.microsoft.com/office/word/2006/wordml" xmlns:wps="http://schemas.microsoft.com/office/word/2010/wordprocessingShape" mc:Ignorable="w14 w15 w16se wp14">
+<w:hdr xmlns:wpc="http://schemas.microsoft.com/office/word/2010/wordprocessingCanvas" xmlns:mo="http://schemas.microsoft.com/office/mac/office/2008/main" xmlns:mc="http://schemas.openxmlformats.org/markup-compatibility/2006" xmlns:mv="urn:schemas-microsoft-com:mac:vml" xmlns:o="urn:schemas-microsoft-com:office:office" xmlns:r="http://schemas.openxmlformats.org/officeDocument/2006/relationships" xmlns:m="http://schemas.openxmlformats.org/officeDocument/2006/math" xmlns:v="urn:schemas-microsoft-com:vml" xmlns:wp14="http://schemas.microsoft.com/office/word/2010/wordprocessingDrawing" xmlns:wp="http://schemas.openxmlformats.org/drawingml/2006/wordprocessingDrawing" xmlns:w10="urn:schemas-microsoft-com:office:word" xmlns:w="http://schemas.openxmlformats.org/wordprocessingml/2006/main" xmlns:w14="http://schemas.microsoft.com/office/word/2010/wordml" xmlns:w15="http://schemas.microsoft.com/office/word/2012/wordml" xmlns:wpg="http://schemas.microsoft.com/office/word/2010/wordprocessingGroup" xmlns:wpi="http://schemas.microsoft.com/office/word/2010/wordprocessingInk" xmlns:wne="http://schemas.microsoft.com/office/word/2006/wordml" xmlns:wps="http://schemas.microsoft.com/office/word/2010/wordprocessingShape" mc:Ignorable="w14 w15 wp14">
   <w:p>
     <w:pPr>
       <w:pStyle w:val="Header"/>
@@ -2304,7 +2004,7 @@
 </file>
 
 <file path=word/header3.xml><?xml version="1.0" encoding="utf-8"?>
-<w:hdr xmlns:wpc="http://schemas.microsoft.com/office/word/2010/wordprocessingCanvas" xmlns:cx="http://schemas.microsoft.com/office/drawing/2014/chartex" xmlns:cx1="http://schemas.microsoft.com/office/drawing/2015/9/8/chartex" xmlns:cx2="http://schemas.microsoft.com/office/drawing/2015/10/21/chartex" xmlns:cx3="http://schemas.microsoft.com/office/drawing/2016/5/9/chartex" xmlns:cx4="http://schemas.microsoft.com/office/drawing/2016/5/10/chartex" xmlns:cx5="http://schemas.microsoft.com/office/drawing/2016/5/11/chartex" xmlns:cx6="http://schemas.microsoft.com/office/drawing/2016/5/12/chartex" xmlns:cx7="http://schemas.microsoft.com/office/drawing/2016/5/13/chartex" xmlns:cx8="http://schemas.microsoft.com/office/drawing/2016/5/14/chartex" xmlns:mc="http://schemas.openxmlformats.org/markup-compatibility/2006" xmlns:o="urn:schemas-microsoft-com:office:office" xmlns:r="http://schemas.openxmlformats.org/officeDocument/2006/relationships" xmlns:m="http://schemas.openxmlformats.org/officeDocument/2006/math" xmlns:v="urn:schemas-microsoft-com:vml" xmlns:wp14="http://schemas.microsoft.com/office/word/2010/wordprocessingDrawing" xmlns:wp="http://schemas.openxmlformats.org/drawingml/2006/wordprocessingDrawing" xmlns:w10="urn:schemas-microsoft-com:office:word" xmlns:w="http://schemas.openxmlformats.org/wordprocessingml/2006/main" xmlns:w14="http://schemas.microsoft.com/office/word/2010/wordml" xmlns:w15="http://schemas.microsoft.com/office/word/2012/wordml" xmlns:w16se="http://schemas.microsoft.com/office/word/2015/wordml/symex" xmlns:wpg="http://schemas.microsoft.com/office/word/2010/wordprocessingGroup" xmlns:wpi="http://schemas.microsoft.com/office/word/2010/wordprocessingInk" xmlns:wne="http://schemas.microsoft.com/office/word/2006/wordml" xmlns:wps="http://schemas.microsoft.com/office/word/2010/wordprocessingShape" mc:Ignorable="w14 w15 w16se wp14">
+<w:hdr xmlns:wpc="http://schemas.microsoft.com/office/word/2010/wordprocessingCanvas" xmlns:mo="http://schemas.microsoft.com/office/mac/office/2008/main" xmlns:mc="http://schemas.openxmlformats.org/markup-compatibility/2006" xmlns:mv="urn:schemas-microsoft-com:mac:vml" xmlns:o="urn:schemas-microsoft-com:office:office" xmlns:r="http://schemas.openxmlformats.org/officeDocument/2006/relationships" xmlns:m="http://schemas.openxmlformats.org/officeDocument/2006/math" xmlns:v="urn:schemas-microsoft-com:vml" xmlns:wp14="http://schemas.microsoft.com/office/word/2010/wordprocessingDrawing" xmlns:wp="http://schemas.openxmlformats.org/drawingml/2006/wordprocessingDrawing" xmlns:w10="urn:schemas-microsoft-com:office:word" xmlns:w="http://schemas.openxmlformats.org/wordprocessingml/2006/main" xmlns:w14="http://schemas.microsoft.com/office/word/2010/wordml" xmlns:w15="http://schemas.microsoft.com/office/word/2012/wordml" xmlns:wpg="http://schemas.microsoft.com/office/word/2010/wordprocessingGroup" xmlns:wpi="http://schemas.microsoft.com/office/word/2010/wordprocessingInk" xmlns:wne="http://schemas.microsoft.com/office/word/2006/wordml" xmlns:wps="http://schemas.microsoft.com/office/word/2010/wordprocessingShape" mc:Ignorable="w14 w15 wp14">
   <w:p>
     <w:pPr>
       <w:pStyle w:val="Header"/>
@@ -2363,7 +2063,7 @@
 </file>
 
 <file path=word/header4.xml><?xml version="1.0" encoding="utf-8"?>
-<w:hdr xmlns:wpc="http://schemas.microsoft.com/office/word/2010/wordprocessingCanvas" xmlns:cx="http://schemas.microsoft.com/office/drawing/2014/chartex" xmlns:cx1="http://schemas.microsoft.com/office/drawing/2015/9/8/chartex" xmlns:cx2="http://schemas.microsoft.com/office/drawing/2015/10/21/chartex" xmlns:cx3="http://schemas.microsoft.com/office/drawing/2016/5/9/chartex" xmlns:cx4="http://schemas.microsoft.com/office/drawing/2016/5/10/chartex" xmlns:cx5="http://schemas.microsoft.com/office/drawing/2016/5/11/chartex" xmlns:cx6="http://schemas.microsoft.com/office/drawing/2016/5/12/chartex" xmlns:cx7="http://schemas.microsoft.com/office/drawing/2016/5/13/chartex" xmlns:cx8="http://schemas.microsoft.com/office/drawing/2016/5/14/chartex" xmlns:mc="http://schemas.openxmlformats.org/markup-compatibility/2006" xmlns:o="urn:schemas-microsoft-com:office:office" xmlns:r="http://schemas.openxmlformats.org/officeDocument/2006/relationships" xmlns:m="http://schemas.openxmlformats.org/officeDocument/2006/math" xmlns:v="urn:schemas-microsoft-com:vml" xmlns:wp14="http://schemas.microsoft.com/office/word/2010/wordprocessingDrawing" xmlns:wp="http://schemas.openxmlformats.org/drawingml/2006/wordprocessingDrawing" xmlns:w10="urn:schemas-microsoft-com:office:word" xmlns:w="http://schemas.openxmlformats.org/wordprocessingml/2006/main" xmlns:w14="http://schemas.microsoft.com/office/word/2010/wordml" xmlns:w15="http://schemas.microsoft.com/office/word/2012/wordml" xmlns:w16se="http://schemas.microsoft.com/office/word/2015/wordml/symex" xmlns:wpg="http://schemas.microsoft.com/office/word/2010/wordprocessingGroup" xmlns:wpi="http://schemas.microsoft.com/office/word/2010/wordprocessingInk" xmlns:wne="http://schemas.microsoft.com/office/word/2006/wordml" xmlns:wps="http://schemas.microsoft.com/office/word/2010/wordprocessingShape" mc:Ignorable="w14 w15 w16se wp14">
+<w:hdr xmlns:wpc="http://schemas.microsoft.com/office/word/2010/wordprocessingCanvas" xmlns:mo="http://schemas.microsoft.com/office/mac/office/2008/main" xmlns:mc="http://schemas.openxmlformats.org/markup-compatibility/2006" xmlns:mv="urn:schemas-microsoft-com:mac:vml" xmlns:o="urn:schemas-microsoft-com:office:office" xmlns:r="http://schemas.openxmlformats.org/officeDocument/2006/relationships" xmlns:m="http://schemas.openxmlformats.org/officeDocument/2006/math" xmlns:v="urn:schemas-microsoft-com:vml" xmlns:wp14="http://schemas.microsoft.com/office/word/2010/wordprocessingDrawing" xmlns:wp="http://schemas.openxmlformats.org/drawingml/2006/wordprocessingDrawing" xmlns:w10="urn:schemas-microsoft-com:office:word" xmlns:w="http://schemas.openxmlformats.org/wordprocessingml/2006/main" xmlns:w14="http://schemas.microsoft.com/office/word/2010/wordml" xmlns:w15="http://schemas.microsoft.com/office/word/2012/wordml" xmlns:wpg="http://schemas.microsoft.com/office/word/2010/wordprocessingGroup" xmlns:wpi="http://schemas.microsoft.com/office/word/2010/wordprocessingInk" xmlns:wne="http://schemas.microsoft.com/office/word/2006/wordml" xmlns:wps="http://schemas.microsoft.com/office/word/2010/wordprocessingShape" mc:Ignorable="w14 w15 wp14">
   <w:p>
     <w:pPr>
       <w:pStyle w:val="Header"/>
@@ -2417,7 +2117,7 @@
 </file>
 
 <file path=word/header5.xml><?xml version="1.0" encoding="utf-8"?>
-<w:hdr xmlns:wpc="http://schemas.microsoft.com/office/word/2010/wordprocessingCanvas" xmlns:cx="http://schemas.microsoft.com/office/drawing/2014/chartex" xmlns:cx1="http://schemas.microsoft.com/office/drawing/2015/9/8/chartex" xmlns:cx2="http://schemas.microsoft.com/office/drawing/2015/10/21/chartex" xmlns:cx3="http://schemas.microsoft.com/office/drawing/2016/5/9/chartex" xmlns:cx4="http://schemas.microsoft.com/office/drawing/2016/5/10/chartex" xmlns:cx5="http://schemas.microsoft.com/office/drawing/2016/5/11/chartex" xmlns:cx6="http://schemas.microsoft.com/office/drawing/2016/5/12/chartex" xmlns:cx7="http://schemas.microsoft.com/office/drawing/2016/5/13/chartex" xmlns:cx8="http://schemas.microsoft.com/office/drawing/2016/5/14/chartex" xmlns:mc="http://schemas.openxmlformats.org/markup-compatibility/2006" xmlns:o="urn:schemas-microsoft-com:office:office" xmlns:r="http://schemas.openxmlformats.org/officeDocument/2006/relationships" xmlns:m="http://schemas.openxmlformats.org/officeDocument/2006/math" xmlns:v="urn:schemas-microsoft-com:vml" xmlns:wp14="http://schemas.microsoft.com/office/word/2010/wordprocessingDrawing" xmlns:wp="http://schemas.openxmlformats.org/drawingml/2006/wordprocessingDrawing" xmlns:w10="urn:schemas-microsoft-com:office:word" xmlns:w="http://schemas.openxmlformats.org/wordprocessingml/2006/main" xmlns:w14="http://schemas.microsoft.com/office/word/2010/wordml" xmlns:w15="http://schemas.microsoft.com/office/word/2012/wordml" xmlns:w16se="http://schemas.microsoft.com/office/word/2015/wordml/symex" xmlns:wpg="http://schemas.microsoft.com/office/word/2010/wordprocessingGroup" xmlns:wpi="http://schemas.microsoft.com/office/word/2010/wordprocessingInk" xmlns:wne="http://schemas.microsoft.com/office/word/2006/wordml" xmlns:wps="http://schemas.microsoft.com/office/word/2010/wordprocessingShape" mc:Ignorable="w14 w15 w16se wp14">
+<w:hdr xmlns:wpc="http://schemas.microsoft.com/office/word/2010/wordprocessingCanvas" xmlns:mo="http://schemas.microsoft.com/office/mac/office/2008/main" xmlns:mc="http://schemas.openxmlformats.org/markup-compatibility/2006" xmlns:mv="urn:schemas-microsoft-com:mac:vml" xmlns:o="urn:schemas-microsoft-com:office:office" xmlns:r="http://schemas.openxmlformats.org/officeDocument/2006/relationships" xmlns:m="http://schemas.openxmlformats.org/officeDocument/2006/math" xmlns:v="urn:schemas-microsoft-com:vml" xmlns:wp14="http://schemas.microsoft.com/office/word/2010/wordprocessingDrawing" xmlns:wp="http://schemas.openxmlformats.org/drawingml/2006/wordprocessingDrawing" xmlns:w10="urn:schemas-microsoft-com:office:word" xmlns:w="http://schemas.openxmlformats.org/wordprocessingml/2006/main" xmlns:w14="http://schemas.microsoft.com/office/word/2010/wordml" xmlns:w15="http://schemas.microsoft.com/office/word/2012/wordml" xmlns:wpg="http://schemas.microsoft.com/office/word/2010/wordprocessingGroup" xmlns:wpi="http://schemas.microsoft.com/office/word/2010/wordprocessingInk" xmlns:wne="http://schemas.microsoft.com/office/word/2006/wordml" xmlns:wps="http://schemas.microsoft.com/office/word/2010/wordprocessingShape" mc:Ignorable="w14 w15 wp14">
   <w:p>
     <w:pPr>
       <w:pStyle w:val="Header"/>
@@ -2471,8 +2171,8 @@
 </file>
 
 <file path=word/numbering.xml><?xml version="1.0" encoding="utf-8"?>
-<w:numbering xmlns:wpc="http://schemas.microsoft.com/office/word/2010/wordprocessingCanvas" xmlns:cx="http://schemas.microsoft.com/office/drawing/2014/chartex" xmlns:cx1="http://schemas.microsoft.com/office/drawing/2015/9/8/chartex" xmlns:cx2="http://schemas.microsoft.com/office/drawing/2015/10/21/chartex" xmlns:cx3="http://schemas.microsoft.com/office/drawing/2016/5/9/chartex" xmlns:cx4="http://schemas.microsoft.com/office/drawing/2016/5/10/chartex" xmlns:cx5="http://schemas.microsoft.com/office/drawing/2016/5/11/chartex" xmlns:cx6="http://schemas.microsoft.com/office/drawing/2016/5/12/chartex" xmlns:cx7="http://schemas.microsoft.com/office/drawing/2016/5/13/chartex" xmlns:cx8="http://schemas.microsoft.com/office/drawing/2016/5/14/chartex" xmlns:mc="http://schemas.openxmlformats.org/markup-compatibility/2006" xmlns:o="urn:schemas-microsoft-com:office:office" xmlns:r="http://schemas.openxmlformats.org/officeDocument/2006/relationships" xmlns:m="http://schemas.openxmlformats.org/officeDocument/2006/math" xmlns:v="urn:schemas-microsoft-com:vml" xmlns:wp14="http://schemas.microsoft.com/office/word/2010/wordprocessingDrawing" xmlns:wp="http://schemas.openxmlformats.org/drawingml/2006/wordprocessingDrawing" xmlns:w10="urn:schemas-microsoft-com:office:word" xmlns:w="http://schemas.openxmlformats.org/wordprocessingml/2006/main" xmlns:w14="http://schemas.microsoft.com/office/word/2010/wordml" xmlns:w15="http://schemas.microsoft.com/office/word/2012/wordml" xmlns:w16se="http://schemas.microsoft.com/office/word/2015/wordml/symex" xmlns:wpg="http://schemas.microsoft.com/office/word/2010/wordprocessingGroup" xmlns:wpi="http://schemas.microsoft.com/office/word/2010/wordprocessingInk" xmlns:wne="http://schemas.microsoft.com/office/word/2006/wordml" xmlns:wps="http://schemas.microsoft.com/office/word/2010/wordprocessingShape" mc:Ignorable="w14 w15 w16se wp14">
-  <w:abstractNum w:abstractNumId="0" w15:restartNumberingAfterBreak="0">
+<w:numbering xmlns:wpc="http://schemas.microsoft.com/office/word/2010/wordprocessingCanvas" xmlns:mo="http://schemas.microsoft.com/office/mac/office/2008/main" xmlns:mc="http://schemas.openxmlformats.org/markup-compatibility/2006" xmlns:mv="urn:schemas-microsoft-com:mac:vml" xmlns:o="urn:schemas-microsoft-com:office:office" xmlns:r="http://schemas.openxmlformats.org/officeDocument/2006/relationships" xmlns:m="http://schemas.openxmlformats.org/officeDocument/2006/math" xmlns:v="urn:schemas-microsoft-com:vml" xmlns:wp14="http://schemas.microsoft.com/office/word/2010/wordprocessingDrawing" xmlns:wp="http://schemas.openxmlformats.org/drawingml/2006/wordprocessingDrawing" xmlns:w10="urn:schemas-microsoft-com:office:word" xmlns:w="http://schemas.openxmlformats.org/wordprocessingml/2006/main" xmlns:w14="http://schemas.microsoft.com/office/word/2010/wordml" xmlns:w15="http://schemas.microsoft.com/office/word/2012/wordml" xmlns:wpg="http://schemas.microsoft.com/office/word/2010/wordprocessingGroup" xmlns:wpi="http://schemas.microsoft.com/office/word/2010/wordprocessingInk" xmlns:wne="http://schemas.microsoft.com/office/word/2006/wordml" xmlns:wps="http://schemas.microsoft.com/office/word/2010/wordprocessingShape" mc:Ignorable="w14 w15 wp14">
+  <w:abstractNum w:abstractNumId="0">
     <w:nsid w:val="FFFFFFFB"/>
     <w:multiLevelType w:val="multilevel"/>
     <w:tmpl w:val="2E085744"/>
@@ -2558,7 +2258,7 @@
       </w:pPr>
     </w:lvl>
   </w:abstractNum>
-  <w:abstractNum w:abstractNumId="1" w15:restartNumberingAfterBreak="0">
+  <w:abstractNum w:abstractNumId="1">
     <w:nsid w:val="FFFFFFFE"/>
     <w:multiLevelType w:val="singleLevel"/>
     <w:tmpl w:val="FFFFFFFF"/>
@@ -2568,7 +2268,7 @@
       <w:lvlJc w:val="left"/>
     </w:lvl>
   </w:abstractNum>
-  <w:abstractNum w:abstractNumId="2" w15:restartNumberingAfterBreak="0">
+  <w:abstractNum w:abstractNumId="2">
     <w:nsid w:val="018D2F3B"/>
     <w:multiLevelType w:val="multilevel"/>
     <w:tmpl w:val="482ABFB8"/>
@@ -2708,7 +2408,7 @@
       </w:rPr>
     </w:lvl>
   </w:abstractNum>
-  <w:abstractNum w:abstractNumId="3" w15:restartNumberingAfterBreak="0">
+  <w:abstractNum w:abstractNumId="3">
     <w:nsid w:val="041B2138"/>
     <w:multiLevelType w:val="multilevel"/>
     <w:tmpl w:val="2D24087E"/>
@@ -2848,7 +2548,7 @@
       </w:rPr>
     </w:lvl>
   </w:abstractNum>
-  <w:abstractNum w:abstractNumId="4" w15:restartNumberingAfterBreak="0">
+  <w:abstractNum w:abstractNumId="4">
     <w:nsid w:val="04DD431A"/>
     <w:multiLevelType w:val="hybridMultilevel"/>
     <w:tmpl w:val="7EBC943A"/>
@@ -2964,7 +2664,7 @@
       </w:pPr>
     </w:lvl>
   </w:abstractNum>
-  <w:abstractNum w:abstractNumId="5" w15:restartNumberingAfterBreak="0">
+  <w:abstractNum w:abstractNumId="5">
     <w:nsid w:val="0DD84D33"/>
     <w:multiLevelType w:val="multilevel"/>
     <w:tmpl w:val="E7DC8400"/>
@@ -3104,7 +2804,7 @@
       </w:rPr>
     </w:lvl>
   </w:abstractNum>
-  <w:abstractNum w:abstractNumId="6" w15:restartNumberingAfterBreak="0">
+  <w:abstractNum w:abstractNumId="6">
     <w:nsid w:val="0E8543A3"/>
     <w:multiLevelType w:val="multilevel"/>
     <w:tmpl w:val="FC32BBB4"/>
@@ -3244,7 +2944,7 @@
       </w:rPr>
     </w:lvl>
   </w:abstractNum>
-  <w:abstractNum w:abstractNumId="7" w15:restartNumberingAfterBreak="0">
+  <w:abstractNum w:abstractNumId="7">
     <w:nsid w:val="115E07A2"/>
     <w:multiLevelType w:val="hybridMultilevel"/>
     <w:tmpl w:val="1CBA7EF8"/>
@@ -3344,7 +3044,7 @@
       </w:pPr>
     </w:lvl>
   </w:abstractNum>
-  <w:abstractNum w:abstractNumId="8" w15:restartNumberingAfterBreak="0">
+  <w:abstractNum w:abstractNumId="8">
     <w:nsid w:val="136E0503"/>
     <w:multiLevelType w:val="singleLevel"/>
     <w:tmpl w:val="DBFAAC04"/>
@@ -3368,7 +3068,7 @@
       </w:rPr>
     </w:lvl>
   </w:abstractNum>
-  <w:abstractNum w:abstractNumId="9" w15:restartNumberingAfterBreak="0">
+  <w:abstractNum w:abstractNumId="9">
     <w:nsid w:val="154700A2"/>
     <w:multiLevelType w:val="singleLevel"/>
     <w:tmpl w:val="832E08D8"/>
@@ -3383,7 +3083,7 @@
       </w:pPr>
     </w:lvl>
   </w:abstractNum>
-  <w:abstractNum w:abstractNumId="10" w15:restartNumberingAfterBreak="0">
+  <w:abstractNum w:abstractNumId="10">
     <w:nsid w:val="18256A36"/>
     <w:multiLevelType w:val="multilevel"/>
     <w:tmpl w:val="F32ECD48"/>
@@ -3496,7 +3196,7 @@
       </w:rPr>
     </w:lvl>
   </w:abstractNum>
-  <w:abstractNum w:abstractNumId="11" w15:restartNumberingAfterBreak="0">
+  <w:abstractNum w:abstractNumId="11">
     <w:nsid w:val="1A783236"/>
     <w:multiLevelType w:val="singleLevel"/>
     <w:tmpl w:val="832E08D8"/>
@@ -3511,7 +3211,7 @@
       </w:pPr>
     </w:lvl>
   </w:abstractNum>
-  <w:abstractNum w:abstractNumId="12" w15:restartNumberingAfterBreak="0">
+  <w:abstractNum w:abstractNumId="12">
     <w:nsid w:val="1B0B1D66"/>
     <w:multiLevelType w:val="singleLevel"/>
     <w:tmpl w:val="0BEC9FB0"/>
@@ -3526,7 +3226,7 @@
       </w:pPr>
     </w:lvl>
   </w:abstractNum>
-  <w:abstractNum w:abstractNumId="13" w15:restartNumberingAfterBreak="0">
+  <w:abstractNum w:abstractNumId="13">
     <w:nsid w:val="2517274C"/>
     <w:multiLevelType w:val="singleLevel"/>
     <w:tmpl w:val="04090011"/>
@@ -3543,7 +3243,7 @@
       </w:pPr>
     </w:lvl>
   </w:abstractNum>
-  <w:abstractNum w:abstractNumId="14" w15:restartNumberingAfterBreak="0">
+  <w:abstractNum w:abstractNumId="14">
     <w:nsid w:val="2D234D8B"/>
     <w:multiLevelType w:val="singleLevel"/>
     <w:tmpl w:val="0409000F"/>
@@ -3560,7 +3260,7 @@
       </w:pPr>
     </w:lvl>
   </w:abstractNum>
-  <w:abstractNum w:abstractNumId="15" w15:restartNumberingAfterBreak="0">
+  <w:abstractNum w:abstractNumId="15">
     <w:nsid w:val="2DAB3B96"/>
     <w:multiLevelType w:val="multilevel"/>
     <w:tmpl w:val="5C72E33A"/>
@@ -3700,7 +3400,7 @@
       </w:rPr>
     </w:lvl>
   </w:abstractNum>
-  <w:abstractNum w:abstractNumId="16" w15:restartNumberingAfterBreak="0">
+  <w:abstractNum w:abstractNumId="16">
     <w:nsid w:val="2F2E2B21"/>
     <w:multiLevelType w:val="singleLevel"/>
     <w:tmpl w:val="832E08D8"/>
@@ -3715,7 +3415,7 @@
       </w:pPr>
     </w:lvl>
   </w:abstractNum>
-  <w:abstractNum w:abstractNumId="17" w15:restartNumberingAfterBreak="0">
+  <w:abstractNum w:abstractNumId="17">
     <w:nsid w:val="2F8B23F8"/>
     <w:multiLevelType w:val="singleLevel"/>
     <w:tmpl w:val="12CEED98"/>
@@ -3730,7 +3430,7 @@
       </w:pPr>
     </w:lvl>
   </w:abstractNum>
-  <w:abstractNum w:abstractNumId="18" w15:restartNumberingAfterBreak="0">
+  <w:abstractNum w:abstractNumId="18">
     <w:nsid w:val="32465C74"/>
     <w:multiLevelType w:val="singleLevel"/>
     <w:tmpl w:val="832E08D8"/>
@@ -3745,7 +3445,7 @@
       </w:pPr>
     </w:lvl>
   </w:abstractNum>
-  <w:abstractNum w:abstractNumId="19" w15:restartNumberingAfterBreak="0">
+  <w:abstractNum w:abstractNumId="19">
     <w:nsid w:val="3A877D64"/>
     <w:multiLevelType w:val="singleLevel"/>
     <w:tmpl w:val="5DA6FC16"/>
@@ -3762,7 +3462,7 @@
       </w:pPr>
     </w:lvl>
   </w:abstractNum>
-  <w:abstractNum w:abstractNumId="20" w15:restartNumberingAfterBreak="0">
+  <w:abstractNum w:abstractNumId="20">
     <w:nsid w:val="3AAC1CFC"/>
     <w:multiLevelType w:val="singleLevel"/>
     <w:tmpl w:val="3A8EC28E"/>
@@ -3779,7 +3479,7 @@
       </w:pPr>
     </w:lvl>
   </w:abstractNum>
-  <w:abstractNum w:abstractNumId="21" w15:restartNumberingAfterBreak="0">
+  <w:abstractNum w:abstractNumId="21">
     <w:nsid w:val="3DA75D3A"/>
     <w:multiLevelType w:val="multilevel"/>
     <w:tmpl w:val="79A06D0C"/>
@@ -3919,7 +3619,7 @@
       </w:rPr>
     </w:lvl>
   </w:abstractNum>
-  <w:abstractNum w:abstractNumId="22" w15:restartNumberingAfterBreak="0">
+  <w:abstractNum w:abstractNumId="22">
     <w:nsid w:val="40164597"/>
     <w:multiLevelType w:val="hybridMultilevel"/>
     <w:tmpl w:val="0310DFEC"/>
@@ -4059,7 +3759,7 @@
       </w:rPr>
     </w:lvl>
   </w:abstractNum>
-  <w:abstractNum w:abstractNumId="23" w15:restartNumberingAfterBreak="0">
+  <w:abstractNum w:abstractNumId="23">
     <w:nsid w:val="467D5D9E"/>
     <w:multiLevelType w:val="singleLevel"/>
     <w:tmpl w:val="832E08D8"/>
@@ -4074,7 +3774,7 @@
       </w:pPr>
     </w:lvl>
   </w:abstractNum>
-  <w:abstractNum w:abstractNumId="24" w15:restartNumberingAfterBreak="0">
+  <w:abstractNum w:abstractNumId="24">
     <w:nsid w:val="47332F9F"/>
     <w:multiLevelType w:val="singleLevel"/>
     <w:tmpl w:val="488EC81A"/>
@@ -4089,7 +3789,7 @@
       </w:pPr>
     </w:lvl>
   </w:abstractNum>
-  <w:abstractNum w:abstractNumId="25" w15:restartNumberingAfterBreak="0">
+  <w:abstractNum w:abstractNumId="25">
     <w:nsid w:val="4D0B59CF"/>
     <w:multiLevelType w:val="singleLevel"/>
     <w:tmpl w:val="4A4223A6"/>
@@ -4104,7 +3804,7 @@
       </w:pPr>
     </w:lvl>
   </w:abstractNum>
-  <w:abstractNum w:abstractNumId="26" w15:restartNumberingAfterBreak="0">
+  <w:abstractNum w:abstractNumId="26">
     <w:nsid w:val="521F2FC8"/>
     <w:multiLevelType w:val="hybridMultilevel"/>
     <w:tmpl w:val="A132861C"/>
@@ -4244,7 +3944,7 @@
       </w:rPr>
     </w:lvl>
   </w:abstractNum>
-  <w:abstractNum w:abstractNumId="27" w15:restartNumberingAfterBreak="0">
+  <w:abstractNum w:abstractNumId="27">
     <w:nsid w:val="54366CFE"/>
     <w:multiLevelType w:val="hybridMultilevel"/>
     <w:tmpl w:val="6D70D140"/>
@@ -4360,7 +4060,7 @@
       </w:pPr>
     </w:lvl>
   </w:abstractNum>
-  <w:abstractNum w:abstractNumId="28" w15:restartNumberingAfterBreak="0">
+  <w:abstractNum w:abstractNumId="28">
     <w:nsid w:val="55630736"/>
     <w:multiLevelType w:val="singleLevel"/>
     <w:tmpl w:val="0BEC9FB0"/>
@@ -4375,7 +4075,7 @@
       </w:pPr>
     </w:lvl>
   </w:abstractNum>
-  <w:abstractNum w:abstractNumId="29" w15:restartNumberingAfterBreak="0">
+  <w:abstractNum w:abstractNumId="29">
     <w:nsid w:val="5BD07A75"/>
     <w:multiLevelType w:val="multilevel"/>
     <w:tmpl w:val="2D5ECF0C"/>
@@ -4515,7 +4215,7 @@
       </w:rPr>
     </w:lvl>
   </w:abstractNum>
-  <w:abstractNum w:abstractNumId="30" w15:restartNumberingAfterBreak="0">
+  <w:abstractNum w:abstractNumId="30">
     <w:nsid w:val="5CA0401C"/>
     <w:multiLevelType w:val="hybridMultilevel"/>
     <w:tmpl w:val="5F5CE252"/>
@@ -4633,7 +4333,7 @@
       </w:pPr>
     </w:lvl>
   </w:abstractNum>
-  <w:abstractNum w:abstractNumId="31" w15:restartNumberingAfterBreak="0">
+  <w:abstractNum w:abstractNumId="31">
     <w:nsid w:val="5CB72B28"/>
     <w:multiLevelType w:val="multilevel"/>
     <w:tmpl w:val="C706C7CA"/>
@@ -4773,7 +4473,7 @@
       </w:rPr>
     </w:lvl>
   </w:abstractNum>
-  <w:abstractNum w:abstractNumId="32" w15:restartNumberingAfterBreak="0">
+  <w:abstractNum w:abstractNumId="32">
     <w:nsid w:val="68FC4A9E"/>
     <w:multiLevelType w:val="multilevel"/>
     <w:tmpl w:val="B7DACE22"/>
@@ -4913,7 +4613,7 @@
       </w:rPr>
     </w:lvl>
   </w:abstractNum>
-  <w:abstractNum w:abstractNumId="33" w15:restartNumberingAfterBreak="0">
+  <w:abstractNum w:abstractNumId="33">
     <w:nsid w:val="6DC3293B"/>
     <w:multiLevelType w:val="singleLevel"/>
     <w:tmpl w:val="3A8EC28E"/>
@@ -4930,7 +4630,7 @@
       </w:pPr>
     </w:lvl>
   </w:abstractNum>
-  <w:abstractNum w:abstractNumId="34" w15:restartNumberingAfterBreak="0">
+  <w:abstractNum w:abstractNumId="34">
     <w:nsid w:val="74441AFF"/>
     <w:multiLevelType w:val="singleLevel"/>
     <w:tmpl w:val="832E08D8"/>
@@ -4945,7 +4645,7 @@
       </w:pPr>
     </w:lvl>
   </w:abstractNum>
-  <w:abstractNum w:abstractNumId="35" w15:restartNumberingAfterBreak="0">
+  <w:abstractNum w:abstractNumId="35">
     <w:nsid w:val="77E315E9"/>
     <w:multiLevelType w:val="singleLevel"/>
     <w:tmpl w:val="0BEC9FB0"/>
@@ -4960,7 +4660,7 @@
       </w:pPr>
     </w:lvl>
   </w:abstractNum>
-  <w:abstractNum w:abstractNumId="36" w15:restartNumberingAfterBreak="0">
+  <w:abstractNum w:abstractNumId="36">
     <w:nsid w:val="7A2D5804"/>
     <w:multiLevelType w:val="multilevel"/>
     <w:tmpl w:val="0409001F"/>
@@ -5073,7 +4773,7 @@
       </w:pPr>
     </w:lvl>
   </w:abstractNum>
-  <w:abstractNum w:abstractNumId="37" w15:restartNumberingAfterBreak="0">
+  <w:abstractNum w:abstractNumId="37">
     <w:nsid w:val="7C7269F8"/>
     <w:multiLevelType w:val="multilevel"/>
     <w:tmpl w:val="00BA56A4"/>
@@ -5394,7 +5094,7 @@
 </file>
 
 <file path=word/people.xml><?xml version="1.0" encoding="utf-8"?>
-<w15:people xmlns:wpc="http://schemas.microsoft.com/office/word/2010/wordprocessingCanvas" xmlns:cx="http://schemas.microsoft.com/office/drawing/2014/chartex" xmlns:cx1="http://schemas.microsoft.com/office/drawing/2015/9/8/chartex" xmlns:cx2="http://schemas.microsoft.com/office/drawing/2015/10/21/chartex" xmlns:cx3="http://schemas.microsoft.com/office/drawing/2016/5/9/chartex" xmlns:cx4="http://schemas.microsoft.com/office/drawing/2016/5/10/chartex" xmlns:cx5="http://schemas.microsoft.com/office/drawing/2016/5/11/chartex" xmlns:cx6="http://schemas.microsoft.com/office/drawing/2016/5/12/chartex" xmlns:cx7="http://schemas.microsoft.com/office/drawing/2016/5/13/chartex" xmlns:cx8="http://schemas.microsoft.com/office/drawing/2016/5/14/chartex" xmlns:mc="http://schemas.openxmlformats.org/markup-compatibility/2006" xmlns:o="urn:schemas-microsoft-com:office:office" xmlns:r="http://schemas.openxmlformats.org/officeDocument/2006/relationships" xmlns:m="http://schemas.openxmlformats.org/officeDocument/2006/math" xmlns:v="urn:schemas-microsoft-com:vml" xmlns:wp14="http://schemas.microsoft.com/office/word/2010/wordprocessingDrawing" xmlns:wp="http://schemas.openxmlformats.org/drawingml/2006/wordprocessingDrawing" xmlns:w10="urn:schemas-microsoft-com:office:word" xmlns:w="http://schemas.openxmlformats.org/wordprocessingml/2006/main" xmlns:w14="http://schemas.microsoft.com/office/word/2010/wordml" xmlns:w15="http://schemas.microsoft.com/office/word/2012/wordml" xmlns:w16se="http://schemas.microsoft.com/office/word/2015/wordml/symex" xmlns:wpg="http://schemas.microsoft.com/office/word/2010/wordprocessingGroup" xmlns:wpi="http://schemas.microsoft.com/office/word/2010/wordprocessingInk" xmlns:wne="http://schemas.microsoft.com/office/word/2006/wordml" xmlns:wps="http://schemas.microsoft.com/office/word/2010/wordprocessingShape" mc:Ignorable="w14 w15 w16se wp14">
+<w15:people xmlns:wpc="http://schemas.microsoft.com/office/word/2010/wordprocessingCanvas" xmlns:mo="http://schemas.microsoft.com/office/mac/office/2008/main" xmlns:mc="http://schemas.openxmlformats.org/markup-compatibility/2006" xmlns:mv="urn:schemas-microsoft-com:mac:vml" xmlns:o="urn:schemas-microsoft-com:office:office" xmlns:r="http://schemas.openxmlformats.org/officeDocument/2006/relationships" xmlns:m="http://schemas.openxmlformats.org/officeDocument/2006/math" xmlns:v="urn:schemas-microsoft-com:vml" xmlns:wp14="http://schemas.microsoft.com/office/word/2010/wordprocessingDrawing" xmlns:wp="http://schemas.openxmlformats.org/drawingml/2006/wordprocessingDrawing" xmlns:w10="urn:schemas-microsoft-com:office:word" xmlns:w="http://schemas.openxmlformats.org/wordprocessingml/2006/main" xmlns:w14="http://schemas.microsoft.com/office/word/2010/wordml" xmlns:w15="http://schemas.microsoft.com/office/word/2012/wordml" xmlns:wpg="http://schemas.microsoft.com/office/word/2010/wordprocessingGroup" xmlns:wpi="http://schemas.microsoft.com/office/word/2010/wordprocessingInk" xmlns:wne="http://schemas.microsoft.com/office/word/2006/wordml" xmlns:wps="http://schemas.microsoft.com/office/word/2010/wordprocessingShape" mc:Ignorable="w14 w15 wp14">
   <w15:person w15:author="Anil Kumar Motupalli">
     <w15:presenceInfo w15:providerId="Windows Live" w15:userId="429a141cdb66bbc8"/>
   </w15:person>
@@ -5402,7 +5102,7 @@
 </file>
 
 <file path=word/styles.xml><?xml version="1.0" encoding="utf-8"?>
-<w:styles xmlns:mc="http://schemas.openxmlformats.org/markup-compatibility/2006" xmlns:r="http://schemas.openxmlformats.org/officeDocument/2006/relationships" xmlns:w="http://schemas.openxmlformats.org/wordprocessingml/2006/main" xmlns:w14="http://schemas.microsoft.com/office/word/2010/wordml" xmlns:w15="http://schemas.microsoft.com/office/word/2012/wordml" xmlns:w16se="http://schemas.microsoft.com/office/word/2015/wordml/symex" mc:Ignorable="w14 w15 w16se">
+<w:styles xmlns:mc="http://schemas.openxmlformats.org/markup-compatibility/2006" xmlns:r="http://schemas.openxmlformats.org/officeDocument/2006/relationships" xmlns:w="http://schemas.openxmlformats.org/wordprocessingml/2006/main" xmlns:w14="http://schemas.microsoft.com/office/word/2010/wordml" xmlns:w15="http://schemas.microsoft.com/office/word/2012/wordml" mc:Ignorable="w14 w15">
   <w:docDefaults>
     <w:rPrDefault>
       <w:rPr>
@@ -5416,7 +5116,7 @@
       </w:pPr>
     </w:pPrDefault>
   </w:docDefaults>
-  <w:latentStyles w:defLockedState="0" w:defUIPriority="99" w:defSemiHidden="0" w:defUnhideWhenUsed="0" w:defQFormat="0" w:count="374">
+  <w:latentStyles w:defLockedState="0" w:defUIPriority="99" w:defSemiHidden="0" w:defUnhideWhenUsed="0" w:defQFormat="0" w:count="382">
     <w:lsdException w:name="Normal" w:uiPriority="0" w:qFormat="1"/>
     <w:lsdException w:name="heading 1" w:uiPriority="0" w:qFormat="1"/>
     <w:lsdException w:name="heading 2" w:semiHidden="1" w:uiPriority="0" w:unhideWhenUsed="1" w:qFormat="1"/>
@@ -6754,7 +6454,7 @@
     <w:uiPriority w:val="99"/>
     <w:semiHidden/>
     <w:unhideWhenUsed/>
-    <w:rsid w:val="001D151E"/>
+    <w:rsid w:val="003D098E"/>
     <w:rPr>
       <w:color w:val="2B579A"/>
       <w:shd w:val="clear" w:color="auto" w:fill="E6E6E6"/>
@@ -7051,7 +6751,7 @@
 </file>
 
 <file path=customXml/itemProps1.xml><?xml version="1.0" encoding="utf-8"?>
-<ds:datastoreItem xmlns:ds="http://schemas.openxmlformats.org/officeDocument/2006/customXml" ds:itemID="{EAE70A40-69F3-498E-9DF7-084D2D0C39EF}">
+<ds:datastoreItem xmlns:ds="http://schemas.openxmlformats.org/officeDocument/2006/customXml" ds:itemID="{5847E93E-1A74-6941-BCDA-A06D02E11DB8}">
   <ds:schemaRefs>
     <ds:schemaRef ds:uri="http://schemas.openxmlformats.org/officeDocument/2006/bibliography"/>
   </ds:schemaRefs>

</xml_diff>

<commit_message>
changed ring chart to bar chart below the stacked area chart
</commit_message>
<xml_diff>
--- a/docs/Milestone4.docx
+++ b/docs/Milestone4.docx
@@ -1,6 +1,6 @@
 
 <file path=word/document.xml><?xml version="1.0" encoding="utf-8"?>
-<w:document xmlns:wpc="http://schemas.microsoft.com/office/word/2010/wordprocessingCanvas" xmlns:mo="http://schemas.microsoft.com/office/mac/office/2008/main" xmlns:mc="http://schemas.openxmlformats.org/markup-compatibility/2006" xmlns:mv="urn:schemas-microsoft-com:mac:vml" xmlns:o="urn:schemas-microsoft-com:office:office" xmlns:r="http://schemas.openxmlformats.org/officeDocument/2006/relationships" xmlns:m="http://schemas.openxmlformats.org/officeDocument/2006/math" xmlns:v="urn:schemas-microsoft-com:vml" xmlns:wp14="http://schemas.microsoft.com/office/word/2010/wordprocessingDrawing" xmlns:wp="http://schemas.openxmlformats.org/drawingml/2006/wordprocessingDrawing" xmlns:w10="urn:schemas-microsoft-com:office:word" xmlns:w="http://schemas.openxmlformats.org/wordprocessingml/2006/main" xmlns:w14="http://schemas.microsoft.com/office/word/2010/wordml" xmlns:w15="http://schemas.microsoft.com/office/word/2012/wordml" xmlns:wpg="http://schemas.microsoft.com/office/word/2010/wordprocessingGroup" xmlns:wpi="http://schemas.microsoft.com/office/word/2010/wordprocessingInk" xmlns:wne="http://schemas.microsoft.com/office/word/2006/wordml" xmlns:wps="http://schemas.microsoft.com/office/word/2010/wordprocessingShape" mc:Ignorable="w14 w15 wp14">
+<w:document xmlns:wpc="http://schemas.microsoft.com/office/word/2010/wordprocessingCanvas" xmlns:cx="http://schemas.microsoft.com/office/drawing/2014/chartex" xmlns:cx1="http://schemas.microsoft.com/office/drawing/2015/9/8/chartex" xmlns:cx2="http://schemas.microsoft.com/office/drawing/2015/10/21/chartex" xmlns:cx3="http://schemas.microsoft.com/office/drawing/2016/5/9/chartex" xmlns:cx4="http://schemas.microsoft.com/office/drawing/2016/5/10/chartex" xmlns:cx5="http://schemas.microsoft.com/office/drawing/2016/5/11/chartex" xmlns:cx6="http://schemas.microsoft.com/office/drawing/2016/5/12/chartex" xmlns:cx7="http://schemas.microsoft.com/office/drawing/2016/5/13/chartex" xmlns:cx8="http://schemas.microsoft.com/office/drawing/2016/5/14/chartex" xmlns:mc="http://schemas.openxmlformats.org/markup-compatibility/2006" xmlns:o="urn:schemas-microsoft-com:office:office" xmlns:r="http://schemas.openxmlformats.org/officeDocument/2006/relationships" xmlns:m="http://schemas.openxmlformats.org/officeDocument/2006/math" xmlns:v="urn:schemas-microsoft-com:vml" xmlns:wp14="http://schemas.microsoft.com/office/word/2010/wordprocessingDrawing" xmlns:wp="http://schemas.openxmlformats.org/drawingml/2006/wordprocessingDrawing" xmlns:w10="urn:schemas-microsoft-com:office:word" xmlns:w="http://schemas.openxmlformats.org/wordprocessingml/2006/main" xmlns:w14="http://schemas.microsoft.com/office/word/2010/wordml" xmlns:w15="http://schemas.microsoft.com/office/word/2012/wordml" xmlns:w16se="http://schemas.microsoft.com/office/word/2015/wordml/symex" xmlns:wpg="http://schemas.microsoft.com/office/word/2010/wordprocessingGroup" xmlns:wpi="http://schemas.microsoft.com/office/word/2010/wordprocessingInk" xmlns:wne="http://schemas.microsoft.com/office/word/2006/wordml" xmlns:wps="http://schemas.microsoft.com/office/word/2010/wordprocessingShape" mc:Ignorable="w14 w15 w16se wp14">
   <w:body>
     <w:p>
       <w:pPr>
@@ -26,7 +26,19 @@
         <w:rPr>
           <w:color w:val="000000"/>
         </w:rPr>
-        <w:t xml:space="preserve"> Spatio-Temporal Accident Data</w:t>
+        <w:t xml:space="preserve"> </w:t>
+      </w:r>
+      <w:r>
+        <w:rPr>
+          <w:color w:val="000000"/>
+        </w:rPr>
+        <w:t>Spatiot</w:t>
+      </w:r>
+      <w:r>
+        <w:rPr>
+          <w:color w:val="000000"/>
+        </w:rPr>
+        <w:t>emporal Accident Data</w:t>
       </w:r>
     </w:p>
     <w:p>
@@ -54,13 +66,47 @@
         <w:rPr>
           <w:color w:val="000000"/>
         </w:rPr>
-        <w:t>Pujith Sagar Edara</w:t>
-      </w:r>
-      <w:r>
-        <w:rPr>
-          <w:color w:val="000000"/>
-        </w:rPr>
-        <w:t xml:space="preserve"> and Third C. Author, </w:t>
+        <w:t xml:space="preserve">Pujith Sagar </w:t>
+      </w:r>
+      <w:r>
+        <w:rPr>
+          <w:noProof/>
+          <w:color w:val="000000"/>
+        </w:rPr>
+        <w:t>Edara</w:t>
+      </w:r>
+      <w:r>
+        <w:rPr>
+          <w:noProof/>
+          <w:color w:val="000000"/>
+        </w:rPr>
+        <w:t>,</w:t>
+      </w:r>
+      <w:r>
+        <w:rPr>
+          <w:color w:val="000000"/>
+        </w:rPr>
+        <w:t xml:space="preserve"> and </w:t>
+      </w:r>
+      <w:proofErr w:type="spellStart"/>
+      <w:r>
+        <w:rPr>
+          <w:color w:val="000000"/>
+        </w:rPr>
+        <w:t>Vishwanath</w:t>
+      </w:r>
+      <w:proofErr w:type="spellEnd"/>
+      <w:r>
+        <w:rPr>
+          <w:color w:val="000000"/>
+        </w:rPr>
+        <w:t xml:space="preserve"> Potluri</w:t>
+      </w:r>
+      <w:r>
+        <w:rPr>
+          <w:color w:val="000000"/>
+        </w:rPr>
+        <w:t xml:space="preserve">, </w:t>
       </w:r>
       <w:r>
         <w:rPr>
@@ -113,7 +159,20 @@
         <w:rPr>
           <w:color w:val="000000"/>
         </w:rPr>
-        <w:t xml:space="preserve">or later. Otherwise, use this document as an instruction set. Please note that use of IEEE Computer Society templates is meant to assist authors in correctly formatting manuscripts for final submission and does not guarantee how the final paper will be formatted by IEEE Computer Society staff. This template may be used for initial submissions; however, please consult the author submission guidelines for formatting instructions as most journals prefer single column format for peer review. An abstract should be 100 to 200 words for regular papers, no more than 50 words for </w:t>
+        <w:t xml:space="preserve">or later. Otherwise, use this document as an instruction set. Please note that use of IEEE Computer Society templates is meant to assist authors </w:t>
+      </w:r>
+      <w:r>
+        <w:rPr>
+          <w:noProof/>
+          <w:color w:val="000000"/>
+        </w:rPr>
+        <w:t>incorrectly</w:t>
+      </w:r>
+      <w:r>
+        <w:rPr>
+          <w:color w:val="000000"/>
+        </w:rPr>
+        <w:t xml:space="preserve"> formatting manuscripts for final submission and does not guarantee how the final paper will be formatted by IEEE Computer Society staff. This template may be used for initial submissions; however, please consult the author submission guidelines for formatting instructions as most journals prefer single column format for peer review. An abstract should be 100 to 200 words for regular papers, no more than 50 words for </w:t>
       </w:r>
       <w:r>
         <w:rPr>
@@ -230,6 +289,7 @@
       </w:r>
       <w:r>
         <w:rPr>
+          <w:noProof/>
           <w:color w:val="000000" w:themeColor="text1"/>
         </w:rPr>
         <w:t>amotupal</w:t>
@@ -253,37 +313,30 @@
         <w:rPr>
           <w:color w:val="000000" w:themeColor="text1"/>
         </w:rPr>
-        <w:t xml:space="preserve">Pujith Sagar Edara, Email: </w:t>
-      </w:r>
-      <w:r>
-        <w:fldChar w:fldCharType="begin"/>
-      </w:r>
-      <w:r>
-        <w:instrText xml:space="preserve"> HYPERLINK "mailto:</w:instrText>
-      </w:r>
-      <w:r>
-        <w:instrText>pedara@asu.edu</w:instrText>
-      </w:r>
-      <w:r>
-        <w:instrText xml:space="preserve">" </w:instrText>
-      </w:r>
-      <w:r>
-        <w:fldChar w:fldCharType="separate"/>
-      </w:r>
-      <w:r>
-        <w:rPr>
-          <w:rStyle w:val="Hyperlink"/>
-          <w:rFonts w:ascii="Palatino" w:hAnsi="Palatino" w:cs="Times New Roman"/>
-        </w:rPr>
-        <w:t>pedara@asu.edu</w:t>
-      </w:r>
-      <w:r>
-        <w:rPr>
-          <w:rStyle w:val="Hyperlink"/>
-          <w:rFonts w:ascii="Palatino" w:hAnsi="Palatino" w:cs="Times New Roman"/>
-        </w:rPr>
-        <w:fldChar w:fldCharType="end"/>
-      </w:r>
+        <w:t xml:space="preserve">Pujith Sagar </w:t>
+      </w:r>
+      <w:r>
+        <w:rPr>
+          <w:noProof/>
+          <w:color w:val="000000" w:themeColor="text1"/>
+        </w:rPr>
+        <w:t>Edara</w:t>
+      </w:r>
+      <w:r>
+        <w:rPr>
+          <w:color w:val="000000" w:themeColor="text1"/>
+        </w:rPr>
+        <w:t xml:space="preserve">, Email: </w:t>
+      </w:r>
+      <w:hyperlink r:id="rId9" w:history="1">
+        <w:r>
+          <w:rPr>
+            <w:rStyle w:val="Hyperlink"/>
+            <w:rFonts w:ascii="Palatino" w:hAnsi="Palatino" w:cs="Times New Roman"/>
+          </w:rPr>
+          <w:t>pedara@asu.edu</w:t>
+        </w:r>
+      </w:hyperlink>
       <w:r>
         <w:rPr>
           <w:color w:val="000000" w:themeColor="text1"/>
@@ -298,6 +351,7 @@
       </w:r>
       <w:r>
         <w:rPr>
+          <w:noProof/>
           <w:color w:val="000000" w:themeColor="text1"/>
         </w:rPr>
         <w:t>pedara</w:t>
@@ -327,13 +381,26 @@
         <w:rPr>
           <w:color w:val="000000" w:themeColor="text1"/>
         </w:rPr>
-        <w:t xml:space="preserve">T.C. Author is with the Electrical Engineering Department, University of Colorado, Boulder, CO 80309. On leave from the National Research Institute for Metals, Tsukuba, Japan E-mail: </w:t>
-      </w:r>
-      <w:hyperlink r:id="rId9">
+        <w:t xml:space="preserve">T.C. </w:t>
+      </w:r>
+      <w:r>
+        <w:rPr>
+          <w:noProof/>
+          <w:color w:val="000000" w:themeColor="text1"/>
+        </w:rPr>
+        <w:t>Author</w:t>
+      </w:r>
+      <w:r>
+        <w:rPr>
+          <w:color w:val="000000" w:themeColor="text1"/>
+        </w:rPr>
+        <w:t xml:space="preserve"> is with the Electrical Engineering Department, University of Colorado, Boulder, CO 80309. On leave from the National Research Institute for Metals, Tsukuba, Japan E-mail: </w:t>
+      </w:r>
+      <w:hyperlink r:id="rId10">
         <w:r>
           <w:rPr>
             <w:rStyle w:val="Hyperlink"/>
-            <w:rFonts w:ascii="Palatino,Times New Roman" w:eastAsia="Palatino,Times New Roman" w:hAnsi="Palatino,Times New Roman" w:cs="Palatino,Times New Roman"/>
+            <w:rFonts w:ascii="Palatino,Times New Roman" w:hAnsi="Palatino,Times New Roman" w:eastAsia="Palatino,Times New Roman" w:cs="Palatino,Times New Roman"/>
           </w:rPr>
           <w:t>author@nrim.go.jp</w:t>
         </w:r>
@@ -410,12 +477,12 @@
           <w:color w:val="000000" w:themeColor="text1"/>
         </w:rPr>
         <w:sectPr>
-          <w:headerReference w:type="even" r:id="rId10"/>
-          <w:headerReference w:type="default" r:id="rId11"/>
-          <w:footerReference w:type="even" r:id="rId12"/>
-          <w:footerReference w:type="default" r:id="rId13"/>
-          <w:headerReference w:type="first" r:id="rId14"/>
-          <w:footerReference w:type="first" r:id="rId15"/>
+          <w:headerReference w:type="even" r:id="rId11"/>
+          <w:headerReference w:type="default" r:id="rId12"/>
+          <w:footerReference w:type="even" r:id="rId13"/>
+          <w:footerReference w:type="default" r:id="rId14"/>
+          <w:headerReference w:type="first" r:id="rId15"/>
+          <w:footerReference w:type="first" r:id="rId16"/>
           <w:pgSz w:w="11340" w:h="15480" w:code="1"/>
           <w:pgMar w:top="1195" w:right="605" w:bottom="360" w:left="720" w:header="605" w:footer="72" w:gutter="0"/>
           <w:cols w:space="240"/>
@@ -433,6 +500,11 @@
           <w:color w:val="000000"/>
         </w:rPr>
         <w:tab/>
+      </w:r>
+      <w:r>
+        <w:rPr>
+          <w:color w:val="000000"/>
+        </w:rPr>
         <w:t>Introduction</w:t>
       </w:r>
     </w:p>
@@ -476,9 +548,23 @@
       </w:pPr>
       <w:r>
         <w:rPr>
-          <w:color w:val="000000" w:themeColor="text1"/>
-        </w:rPr>
-        <w:t xml:space="preserve">RAFFIC conditions are influenced by a lot of factors particularly in countries like The United States of America which is highly diverse in the environment, culture and technology used. </w:t>
+          <w:noProof/>
+          <w:color w:val="000000" w:themeColor="text1"/>
+        </w:rPr>
+        <w:t>T</w:t>
+      </w:r>
+      <w:r>
+        <w:rPr>
+          <w:noProof/>
+          <w:color w:val="000000" w:themeColor="text1"/>
+        </w:rPr>
+        <w:t>RAFFIC</w:t>
+      </w:r>
+      <w:r>
+        <w:rPr>
+          <w:color w:val="000000" w:themeColor="text1"/>
+        </w:rPr>
+        <w:t xml:space="preserve"> conditions are influenced by a lot of factors particularly in countries like The United States of America which is highly diverse in the environment, culture and technology used. </w:t>
       </w:r>
     </w:p>
     <w:p>
@@ -492,7 +578,54 @@
         <w:rPr>
           <w:color w:val="000000" w:themeColor="text1"/>
         </w:rPr>
-        <w:t xml:space="preserve">We would like to start our discussion with a small story that happened in my last vacation to collarado. In our return </w:t>
+        <w:t xml:space="preserve">We would like to start our discussion with a small story that happened </w:t>
+      </w:r>
+      <w:r>
+        <w:rPr>
+          <w:noProof/>
+          <w:color w:val="000000" w:themeColor="text1"/>
+        </w:rPr>
+        <w:t>o</w:t>
+      </w:r>
+      <w:r>
+        <w:rPr>
+          <w:noProof/>
+          <w:color w:val="000000" w:themeColor="text1"/>
+        </w:rPr>
+        <w:t>n</w:t>
+      </w:r>
+      <w:r>
+        <w:rPr>
+          <w:color w:val="000000" w:themeColor="text1"/>
+        </w:rPr>
+        <w:t xml:space="preserve"> my last vacation to </w:t>
+      </w:r>
+      <w:r>
+        <w:rPr>
+          <w:noProof/>
+          <w:color w:val="000000" w:themeColor="text1"/>
+        </w:rPr>
+        <w:t>col</w:t>
+      </w:r>
+      <w:r>
+        <w:rPr>
+          <w:noProof/>
+          <w:color w:val="000000" w:themeColor="text1"/>
+        </w:rPr>
+        <w:t>o</w:t>
+      </w:r>
+      <w:r>
+        <w:rPr>
+          <w:noProof/>
+          <w:color w:val="000000" w:themeColor="text1"/>
+        </w:rPr>
+        <w:t>rado</w:t>
+      </w:r>
+      <w:r>
+        <w:rPr>
+          <w:color w:val="000000" w:themeColor="text1"/>
+        </w:rPr>
+        <w:t xml:space="preserve">. In our return </w:t>
       </w:r>
       <w:r>
         <w:rPr>
@@ -552,19 +685,64 @@
         <w:rPr>
           <w:color w:val="000000" w:themeColor="text1"/>
         </w:rPr>
-        <w:t xml:space="preserve">Driving conditions change from place to place with season. </w:t>
-      </w:r>
-      <w:r>
-        <w:rPr>
-          <w:color w:val="000000" w:themeColor="text1"/>
-        </w:rPr>
-        <w:t xml:space="preserve">Arizona winter are </w:t>
-      </w:r>
-      <w:r>
-        <w:rPr>
-          <w:color w:val="000000" w:themeColor="text1"/>
-        </w:rPr>
-        <w:t>friendlier comapared</w:t>
+        <w:t>Driving conditions change from place to place with</w:t>
+      </w:r>
+      <w:r>
+        <w:rPr>
+          <w:color w:val="000000" w:themeColor="text1"/>
+        </w:rPr>
+        <w:t xml:space="preserve"> the</w:t>
+      </w:r>
+      <w:r>
+        <w:rPr>
+          <w:color w:val="000000" w:themeColor="text1"/>
+        </w:rPr>
+        <w:t xml:space="preserve"> </w:t>
+      </w:r>
+      <w:r>
+        <w:rPr>
+          <w:noProof/>
+          <w:color w:val="000000" w:themeColor="text1"/>
+        </w:rPr>
+        <w:t>season</w:t>
+      </w:r>
+      <w:r>
+        <w:rPr>
+          <w:color w:val="000000" w:themeColor="text1"/>
+        </w:rPr>
+        <w:t xml:space="preserve">. </w:t>
+      </w:r>
+      <w:r>
+        <w:rPr>
+          <w:color w:val="000000" w:themeColor="text1"/>
+        </w:rPr>
+        <w:t xml:space="preserve">Arizona winter </w:t>
+      </w:r>
+      <w:r>
+        <w:rPr>
+          <w:noProof/>
+          <w:color w:val="000000" w:themeColor="text1"/>
+        </w:rPr>
+        <w:t>is</w:t>
+      </w:r>
+      <w:r>
+        <w:rPr>
+          <w:color w:val="000000" w:themeColor="text1"/>
+        </w:rPr>
+        <w:t xml:space="preserve"> </w:t>
+      </w:r>
+      <w:r>
+        <w:rPr>
+          <w:color w:val="000000" w:themeColor="text1"/>
+        </w:rPr>
+        <w:t xml:space="preserve">friendlier </w:t>
+      </w:r>
+      <w:r>
+        <w:rPr>
+          <w:noProof/>
+          <w:color w:val="000000" w:themeColor="text1"/>
+        </w:rPr>
+        <w:t>compared</w:t>
       </w:r>
       <w:r>
         <w:rPr>
@@ -594,7 +772,19 @@
         <w:rPr>
           <w:color w:val="000000" w:themeColor="text1"/>
         </w:rPr>
-        <w:t>National Highway Traffic SafetyAdministration</w:t>
+        <w:t>National Highway Traffic Safety</w:t>
+      </w:r>
+      <w:r>
+        <w:rPr>
+          <w:color w:val="000000" w:themeColor="text1"/>
+        </w:rPr>
+        <w:t xml:space="preserve"> </w:t>
+      </w:r>
+      <w:r>
+        <w:rPr>
+          <w:color w:val="000000" w:themeColor="text1"/>
+        </w:rPr>
+        <w:t>Administration</w:t>
       </w:r>
       <w:r>
         <w:rPr>
@@ -618,7 +808,19 @@
         <w:rPr>
           <w:color w:val="000000" w:themeColor="text1"/>
         </w:rPr>
-        <w:t xml:space="preserve"> Fatality Anality Reporting system(FARS)</w:t>
+        <w:t xml:space="preserve"> Fatality </w:t>
+      </w:r>
+      <w:r>
+        <w:rPr>
+          <w:color w:val="000000" w:themeColor="text1"/>
+        </w:rPr>
+        <w:t>Analysis</w:t>
+      </w:r>
+      <w:r>
+        <w:rPr>
+          <w:color w:val="000000" w:themeColor="text1"/>
+        </w:rPr>
+        <w:t xml:space="preserve"> Reporting system(FARS)</w:t>
       </w:r>
       <w:r>
         <w:rPr>
@@ -636,7 +838,45 @@
         <w:rPr>
           <w:color w:val="000000" w:themeColor="text1"/>
         </w:rPr>
-        <w:t>This diversity in weather conditions will lead to interesting patterns in Geographical analysis of accident data which leaded us to decide on analyzing the accident data related to The United States of America.</w:t>
+        <w:t>This diversity in weather conditions will lead to interesting patterns in</w:t>
+      </w:r>
+      <w:r>
+        <w:rPr>
+          <w:color w:val="000000" w:themeColor="text1"/>
+        </w:rPr>
+        <w:t xml:space="preserve"> the</w:t>
+      </w:r>
+      <w:r>
+        <w:rPr>
+          <w:color w:val="000000" w:themeColor="text1"/>
+        </w:rPr>
+        <w:t xml:space="preserve"> </w:t>
+      </w:r>
+      <w:r>
+        <w:rPr>
+          <w:noProof/>
+          <w:color w:val="000000" w:themeColor="text1"/>
+        </w:rPr>
+        <w:t>Geographical</w:t>
+      </w:r>
+      <w:r>
+        <w:rPr>
+          <w:color w:val="000000" w:themeColor="text1"/>
+        </w:rPr>
+        <w:t xml:space="preserve"> analysis of accident data which </w:t>
+      </w:r>
+      <w:r>
+        <w:rPr>
+          <w:noProof/>
+          <w:color w:val="000000" w:themeColor="text1"/>
+        </w:rPr>
+        <w:t>led</w:t>
+      </w:r>
+      <w:r>
+        <w:rPr>
+          <w:color w:val="000000" w:themeColor="text1"/>
+        </w:rPr>
+        <w:t xml:space="preserve"> us to decide on analyzing the accident data related to The United States of America.</w:t>
       </w:r>
     </w:p>
     <w:p>
@@ -644,41 +884,136 @@
         <w:pStyle w:val="PARAGRAPH"/>
       </w:pPr>
       <w:r>
-        <w:t>There are a lot of technological advancements in the last 10 years that assist drivers by enchancing the driving experience. Ad</w:t>
+        <w:t xml:space="preserve">There are a lot of technological advancements in the last 10 years that assist drivers by </w:t>
+      </w:r>
+      <w:r>
+        <w:rPr>
+          <w:noProof/>
+        </w:rPr>
+        <w:t>enhancing</w:t>
+      </w:r>
+      <w:r>
+        <w:t xml:space="preserve"> the driving experience. Ad</w:t>
       </w:r>
       <w:r>
         <w:t>vanced mapping technologies with voice assisted navigation reduces t</w:t>
       </w:r>
       <w:r>
-        <w:t xml:space="preserve">he effort required to navigate and advancements in technology and Artifical Intelligence led to intelligent Driver Safety technologies like Automated collision prevention and obstacle detection. </w:t>
+        <w:t>he effort required to navigate and advancements in technology and Artific</w:t>
+      </w:r>
+      <w:r>
+        <w:t>i</w:t>
+      </w:r>
+      <w:r>
+        <w:t xml:space="preserve">al Intelligence led to intelligent Driver Safety technologies like Automated collision prevention and obstacle detection. </w:t>
       </w:r>
       <w:r>
         <w:t xml:space="preserve">All these technologies </w:t>
       </w:r>
       <w:r>
-        <w:t xml:space="preserve">should help to reduce the probability of an accidents. </w:t>
+        <w:t xml:space="preserve">should help to reduce the probability of </w:t>
+      </w:r>
+      <w:r>
+        <w:rPr>
+          <w:noProof/>
+        </w:rPr>
+        <w:t>accidents</w:t>
+      </w:r>
+      <w:r>
+        <w:t xml:space="preserve">. </w:t>
       </w:r>
       <w:r>
         <w:t>However,</w:t>
       </w:r>
       <w:r>
-        <w:t xml:space="preserve"> the technological advacements has </w:t>
+        <w:t xml:space="preserve"> the technological </w:t>
+      </w:r>
+      <w:r>
+        <w:rPr>
+          <w:noProof/>
+        </w:rPr>
+        <w:t>adva</w:t>
+      </w:r>
+      <w:r>
+        <w:rPr>
+          <w:noProof/>
+        </w:rPr>
+        <w:t>n</w:t>
+      </w:r>
+      <w:r>
+        <w:rPr>
+          <w:noProof/>
+        </w:rPr>
+        <w:t>cements</w:t>
+      </w:r>
+      <w:r>
+        <w:t xml:space="preserve"> </w:t>
+      </w:r>
+      <w:r>
+        <w:rPr>
+          <w:noProof/>
+        </w:rPr>
+        <w:t>ha</w:t>
+      </w:r>
+      <w:r>
+        <w:rPr>
+          <w:noProof/>
+        </w:rPr>
+        <w:t>ve</w:t>
+      </w:r>
+      <w:r>
+        <w:t xml:space="preserve"> </w:t>
       </w:r>
       <w:r>
         <w:t>its</w:t>
       </w:r>
       <w:r>
-        <w:t xml:space="preserve"> own disadvantages along with the advantages. Increase in the mobile usage will lead to increase in distractions like </w:t>
-      </w:r>
-      <w:r>
-        <w:lastRenderedPageBreak/>
-        <w:t>texting and driving, mobile usage while driving.</w:t>
+        <w:t xml:space="preserve"> own disadvantages along with the advantages. </w:t>
+      </w:r>
+      <w:r>
+        <w:rPr>
+          <w:noProof/>
+        </w:rPr>
+        <w:t xml:space="preserve">The </w:t>
+      </w:r>
+      <w:r>
+        <w:rPr>
+          <w:noProof/>
+        </w:rPr>
+        <w:t>i</w:t>
+      </w:r>
+      <w:r>
+        <w:rPr>
+          <w:noProof/>
+        </w:rPr>
+        <w:t>ncrease</w:t>
+      </w:r>
+      <w:r>
+        <w:t xml:space="preserve"> in the mobile usage will lead to increase in distractions like texting and driving, mobile usage while driving.</w:t>
       </w:r>
       <w:r>
         <w:t xml:space="preserve"> </w:t>
       </w:r>
       <w:r>
-        <w:t>Along with the trends in the data we also want to visualize any seasonal trends in the accident</w:t>
+        <w:t xml:space="preserve">Along with the trends in the </w:t>
+      </w:r>
+      <w:r>
+        <w:rPr>
+          <w:noProof/>
+        </w:rPr>
+        <w:t>data</w:t>
+      </w:r>
+      <w:r>
+        <w:rPr>
+          <w:noProof/>
+        </w:rPr>
+        <w:t>,</w:t>
+      </w:r>
+      <w:r>
+        <w:t xml:space="preserve"> we also want to visualize any seasonal trends in the accident</w:t>
+      </w:r>
+      <w:r>
+        <w:t xml:space="preserve">s. </w:t>
       </w:r>
       <w:r>
         <w:t xml:space="preserve">These technical advancements in the past 10 years will lead to interesting temporal patterns. </w:t>
@@ -698,13 +1033,43 @@
         <w:t xml:space="preserve">FARS is a rich data set with </w:t>
       </w:r>
       <w:r>
-        <w:t>a granural data about the accident, the vehicles involved in the accident and the persons involved in the accident for</w:t>
+        <w:t xml:space="preserve">a </w:t>
+      </w:r>
+      <w:r>
+        <w:rPr>
+          <w:noProof/>
+        </w:rPr>
+        <w:t>granu</w:t>
+      </w:r>
+      <w:r>
+        <w:rPr>
+          <w:noProof/>
+        </w:rPr>
+        <w:t>lar</w:t>
+      </w:r>
+      <w:r>
+        <w:t xml:space="preserve"> data about the accident, the vehicles involved in the accident and the persons involved in the accident for</w:t>
       </w:r>
       <w:r>
         <w:t xml:space="preserve"> every accident that is reported. It also has data related to the factors that would have contributed to the accident. The granularity of the data will allow us to ask interesting questions on the data</w:t>
       </w:r>
       <w:r>
-        <w:t xml:space="preserve"> like How is manner of collision correlated to weather condition in the incident? </w:t>
+        <w:t xml:space="preserve"> like How is</w:t>
+      </w:r>
+      <w:r>
+        <w:t xml:space="preserve"> the</w:t>
+      </w:r>
+      <w:r>
+        <w:t xml:space="preserve"> </w:t>
+      </w:r>
+      <w:r>
+        <w:rPr>
+          <w:noProof/>
+        </w:rPr>
+        <w:t>manner</w:t>
+      </w:r>
+      <w:r>
+        <w:t xml:space="preserve"> of collision correlated to weather condition in the incident? </w:t>
       </w:r>
       <w:r>
         <w:t>Therefore,</w:t>
@@ -716,7 +1081,16 @@
         <w:t xml:space="preserve">visualize FARS data </w:t>
       </w:r>
       <w:r>
-        <w:t xml:space="preserve">using multivariate, geographical and termporal </w:t>
+        <w:t xml:space="preserve">using multivariate, geographical and </w:t>
+      </w:r>
+      <w:r>
+        <w:rPr>
+          <w:noProof/>
+        </w:rPr>
+        <w:t>temporal</w:t>
+      </w:r>
+      <w:r>
+        <w:t xml:space="preserve"> </w:t>
       </w:r>
       <w:commentRangeStart w:id="0"/>
       <w:r>
@@ -792,7 +1166,14 @@
         <w:rPr>
           <w:color w:val="000000"/>
         </w:rPr>
-        <w:t>Previous work on accident data and their short comings</w:t>
+        <w:t xml:space="preserve">Previous work on accident data and their </w:t>
+      </w:r>
+      <w:r>
+        <w:rPr>
+          <w:noProof/>
+          <w:color w:val="000000"/>
+        </w:rPr>
+        <w:t>shortcomings</w:t>
       </w:r>
       <w:r>
         <w:rPr>
@@ -806,6 +1187,9 @@
       <w:pPr>
         <w:pStyle w:val="Heading2"/>
         <w:spacing w:before="0"/>
+        <w:rPr>
+          <w:color w:val="000000"/>
+        </w:rPr>
       </w:pPr>
       <w:r>
         <w:rPr>
@@ -815,9 +1199,157 @@
       </w:r>
       <w:r>
         <w:rPr>
-          <w:color w:val="000000"/>
-        </w:rPr>
-        <w:t>Multi Variate Visualization</w:t>
+          <w:noProof/>
+          <w:color w:val="000000"/>
+        </w:rPr>
+        <w:t>Multi</w:t>
+      </w:r>
+      <w:r>
+        <w:rPr>
+          <w:noProof/>
+          <w:color w:val="000000"/>
+        </w:rPr>
+        <w:t>-</w:t>
+      </w:r>
+      <w:r>
+        <w:rPr>
+          <w:noProof/>
+          <w:color w:val="000000"/>
+        </w:rPr>
+        <w:t>Variate</w:t>
+      </w:r>
+      <w:r>
+        <w:rPr>
+          <w:color w:val="000000"/>
+        </w:rPr>
+        <w:t xml:space="preserve"> Visualization</w:t>
+      </w:r>
+    </w:p>
+    <w:p>
+      <w:pPr>
+        <w:pStyle w:val="PARAGRAPHnoindent"/>
+      </w:pPr>
+      <w:r>
+        <w:t xml:space="preserve">There are multiple ways of visualizing </w:t>
+      </w:r>
+      <w:r>
+        <w:t xml:space="preserve">multi-variate data. </w:t>
+      </w:r>
+      <w:r>
+        <w:rPr>
+          <w:noProof/>
+        </w:rPr>
+        <w:t>The p</w:t>
+      </w:r>
+      <w:r>
+        <w:rPr>
+          <w:noProof/>
+        </w:rPr>
+        <w:t>arallel</w:t>
+      </w:r>
+      <w:r>
+        <w:t xml:space="preserve"> </w:t>
+      </w:r>
+      <w:r>
+        <w:rPr>
+          <w:noProof/>
+        </w:rPr>
+        <w:t>coordinate</w:t>
+      </w:r>
+      <w:r>
+        <w:t xml:space="preserve"> is one such way. It is useful for comparing multiple dimensions of data. </w:t>
+      </w:r>
+      <w:r>
+        <w:t xml:space="preserve">It compares values of different dimensions for each data record and provides a detailed visualization. </w:t>
+      </w:r>
+      <w:r>
+        <w:t xml:space="preserve">Such visualization </w:t>
+      </w:r>
+      <w:r>
+        <w:t xml:space="preserve">can </w:t>
+      </w:r>
+      <w:r>
+        <w:t>over</w:t>
+      </w:r>
+      <w:r>
+        <w:t>wh</w:t>
+      </w:r>
+      <w:r>
+        <w:t xml:space="preserve">elm a user and is not the </w:t>
+      </w:r>
+      <w:r>
+        <w:t xml:space="preserve">primary purpose </w:t>
+      </w:r>
+      <w:r>
+        <w:rPr>
+          <w:noProof/>
+        </w:rPr>
+        <w:t>of</w:t>
+      </w:r>
+      <w:r>
+        <w:t xml:space="preserve"> our project’s </w:t>
+      </w:r>
+      <w:r>
+        <w:rPr>
+          <w:noProof/>
+        </w:rPr>
+        <w:t>multivariate</w:t>
+      </w:r>
+      <w:r>
+        <w:t xml:space="preserve"> visualization.</w:t>
+      </w:r>
+      <w:r>
+        <w:t xml:space="preserve"> </w:t>
+      </w:r>
+      <w:r>
+        <w:t xml:space="preserve">Parallel-sets is a variation </w:t>
+      </w:r>
+      <w:r>
+        <w:t xml:space="preserve">of parallel </w:t>
+      </w:r>
+      <w:r>
+        <w:rPr>
+          <w:noProof/>
+        </w:rPr>
+        <w:t>coordinate</w:t>
+      </w:r>
+      <w:r>
+        <w:t xml:space="preserve"> v</w:t>
+      </w:r>
+      <w:r>
+        <w:t xml:space="preserve">isualization, which </w:t>
+      </w:r>
+      <w:r>
+        <w:rPr>
+          <w:noProof/>
+        </w:rPr>
+        <w:t>emphasize</w:t>
+      </w:r>
+      <w:r>
+        <w:rPr>
+          <w:noProof/>
+        </w:rPr>
+        <w:t>s</w:t>
+      </w:r>
+      <w:r>
+        <w:t xml:space="preserve"> the correlation between the dimensions </w:t>
+      </w:r>
+      <w:proofErr w:type="gramStart"/>
+      <w:r>
+        <w:t>as a whole</w:t>
+      </w:r>
+      <w:r>
+        <w:t xml:space="preserve"> rather</w:t>
+      </w:r>
+      <w:proofErr w:type="gramEnd"/>
+      <w:r>
+        <w:t xml:space="preserve"> than individual data records</w:t>
+      </w:r>
+      <w:r>
+        <w:t>, this will help the user to understand the correlation between the dimensions without difficulty and distraction</w:t>
+      </w:r>
+      <w:r>
+        <w:t>.</w:t>
       </w:r>
     </w:p>
     <w:p>
@@ -883,6 +1415,7 @@
         <w:rPr>
           <w:color w:val="000000"/>
         </w:rPr>
+        <w:lastRenderedPageBreak/>
         <w:t>Temporal visualization</w:t>
       </w:r>
     </w:p>
@@ -929,7 +1462,13 @@
         <w:rPr>
           <w:color w:val="000000" w:themeColor="text1"/>
         </w:rPr>
-        <w:t>Spacio-temporal Visualization</w:t>
+        <w:t>Spatio</w:t>
+      </w:r>
+      <w:r>
+        <w:rPr>
+          <w:color w:val="000000" w:themeColor="text1"/>
+        </w:rPr>
+        <w:t>temporal Visualization</w:t>
       </w:r>
     </w:p>
     <w:p>
@@ -1024,7 +1563,13 @@
         <w:pStyle w:val="PARAGRAPHnoindent"/>
       </w:pPr>
       <w:r>
-        <w:t>Discuss about our overwhelmingly large dataset and the challenges we faced while preparing this dataset for Visualization.</w:t>
+        <w:rPr>
+          <w:noProof/>
+        </w:rPr>
+        <w:t>Discuss</w:t>
+      </w:r>
+      <w:r>
+        <w:t xml:space="preserve"> our overwhelmingly large dataset and the challenges we faced while preparing this dataset for Visualization.</w:t>
       </w:r>
     </w:p>
     <w:p>
@@ -1036,7 +1581,6 @@
         </w:numPr>
       </w:pPr>
       <w:r>
-        <w:lastRenderedPageBreak/>
         <w:t xml:space="preserve">Visual Variables </w:t>
       </w:r>
     </w:p>
@@ -1054,16 +1598,109 @@
       </w:pPr>
       <w:commentRangeStart w:id="1"/>
       <w:r>
-        <w:t>Parallel sets visusalization is located at the top of the page to give an overview of the corr</w:t>
-      </w:r>
-      <w:r>
+        <w:t xml:space="preserve">Parallel sets </w:t>
+      </w:r>
+      <w:r>
+        <w:rPr>
+          <w:noProof/>
+        </w:rPr>
+        <w:t>visualization</w:t>
+      </w:r>
+      <w:r>
+        <w:t xml:space="preserve"> is located at the top of the page to give an overview of the </w:t>
+      </w:r>
+      <w:r>
+        <w:rPr>
+          <w:noProof/>
+        </w:rPr>
+        <w:t>correlation</w:t>
+      </w:r>
+      <w:r>
+        <w:t xml:space="preserve"> of the factors as the data is aggregate for all the years in the dataset.</w:t>
+      </w:r>
+      <w:r>
+        <w:t xml:space="preserve"> It is oriented horizontally. Each horizontal axis represents a factor selected. </w:t>
+      </w:r>
+      <w:r>
+        <w:rPr>
+          <w:noProof/>
+        </w:rPr>
+        <w:t>The d</w:t>
+      </w:r>
+      <w:r>
+        <w:rPr>
+          <w:noProof/>
+        </w:rPr>
+        <w:t>ivergent</w:t>
+      </w:r>
+      <w:r>
+        <w:t xml:space="preserve"> color theme is utilized since the categories of the select</w:t>
+      </w:r>
+      <w:r>
+        <w:t>ed factor are nominal in nature</w:t>
+      </w:r>
+      <w:r>
+        <w:t xml:space="preserve">. </w:t>
+      </w:r>
+      <w:r>
+        <w:rPr>
+          <w:noProof/>
+        </w:rPr>
+        <w:t>The c</w:t>
+      </w:r>
+      <w:r>
+        <w:rPr>
+          <w:noProof/>
+        </w:rPr>
+        <w:t>olor</w:t>
+      </w:r>
+      <w:r>
+        <w:t xml:space="preserve"> </w:t>
+      </w:r>
+      <w:r>
+        <w:rPr>
+          <w:noProof/>
+        </w:rPr>
+        <w:t>v</w:t>
+      </w:r>
+      <w:r>
+        <w:rPr>
+          <w:noProof/>
+        </w:rPr>
+        <w:t>alue</w:t>
+      </w:r>
+      <w:r>
+        <w:t xml:space="preserve"> of the ribbon increases when the mouse </w:t>
+      </w:r>
+      <w:r>
+        <w:rPr>
+          <w:noProof/>
+        </w:rPr>
+        <w:t>hover</w:t>
+      </w:r>
+      <w:r>
+        <w:rPr>
+          <w:noProof/>
+        </w:rPr>
         <w:t>s</w:t>
       </w:r>
       <w:r>
-        <w:t>elation of the factors as the data is aggregate for all the years in the dataset.</w:t>
-      </w:r>
-      <w:r>
-        <w:t xml:space="preserve"> It is oriented horizontally. Each horizontal axis represents a factor selected. Divergent color theme is utilized since the categories of the selected factor are nominal in nature. Each factor is stacked horizontally and the divergent color schem is applied to the top layer by default. Color calue of the ribbon increases when the mouse hover on it to bring users attention to the information displayed in the tooltip. This increases the readability of the information.</w:t>
+        <w:t xml:space="preserve"> </w:t>
+      </w:r>
+      <w:r>
+        <w:rPr>
+          <w:noProof/>
+        </w:rPr>
+        <w:t>o</w:t>
+      </w:r>
+      <w:r>
+        <w:rPr>
+          <w:noProof/>
+        </w:rPr>
+        <w:t>ver</w:t>
+      </w:r>
+      <w:r>
+        <w:t xml:space="preserve"> it to bring users attention to the information displayed in the tooltip. This increases the readability of the information.</w:t>
       </w:r>
       <w:commentRangeEnd w:id="1"/>
       <w:r>
@@ -1084,7 +1721,34 @@
         <w:pStyle w:val="PARAGRAPHnoindent"/>
       </w:pPr>
       <w:r>
-        <w:t>Discuss about why we chose some colors and other different visual varialbes.</w:t>
+        <w:rPr>
+          <w:noProof/>
+        </w:rPr>
+        <w:t>Discuss</w:t>
+      </w:r>
+      <w:r>
+        <w:t xml:space="preserve"> why we chose some colors and other different visual </w:t>
+      </w:r>
+      <w:r>
+        <w:rPr>
+          <w:noProof/>
+        </w:rPr>
+        <w:t>varia</w:t>
+      </w:r>
+      <w:r>
+        <w:rPr>
+          <w:noProof/>
+        </w:rPr>
+        <w:t>bl</w:t>
+      </w:r>
+      <w:r>
+        <w:rPr>
+          <w:noProof/>
+        </w:rPr>
+        <w:t>es</w:t>
+      </w:r>
+      <w:r>
+        <w:t>.</w:t>
       </w:r>
     </w:p>
     <w:p>
@@ -1125,7 +1789,28 @@
         <w:t>p</w:t>
       </w:r>
       <w:r>
-        <w:t>revious spacio temporal visualization systems.</w:t>
+        <w:t xml:space="preserve">revious </w:t>
+      </w:r>
+      <w:r>
+        <w:rPr>
+          <w:noProof/>
+        </w:rPr>
+        <w:t>spa</w:t>
+      </w:r>
+      <w:r>
+        <w:rPr>
+          <w:noProof/>
+        </w:rPr>
+        <w:t>t</w:t>
+      </w:r>
+      <w:r>
+        <w:rPr>
+          <w:noProof/>
+        </w:rPr>
+        <w:t>iotemporal</w:t>
+      </w:r>
+      <w:r>
+        <w:t xml:space="preserve"> visualization systems.</w:t>
       </w:r>
     </w:p>
     <w:p>
@@ -1138,7 +1823,49 @@
         <w:pStyle w:val="PARAGRAPH"/>
       </w:pPr>
       <w:r>
-        <w:t>paralle sets is used for comparing categorical data of factors selected by the user. For eample, user can compare factors like manner of collision (having ‘Front’, ‘</w:t>
+        <w:rPr>
+          <w:noProof/>
+        </w:rPr>
+        <w:t>paralle</w:t>
+      </w:r>
+      <w:r>
+        <w:rPr>
+          <w:noProof/>
+        </w:rPr>
+        <w:t>l</w:t>
+      </w:r>
+      <w:r>
+        <w:t xml:space="preserve"> sets </w:t>
+      </w:r>
+      <w:r>
+        <w:rPr>
+          <w:noProof/>
+        </w:rPr>
+        <w:t>are</w:t>
+      </w:r>
+      <w:r>
+        <w:t xml:space="preserve"> used for comparing categorical data of factors selected by the user. For </w:t>
+      </w:r>
+      <w:r>
+        <w:rPr>
+          <w:noProof/>
+        </w:rPr>
+        <w:t>e</w:t>
+      </w:r>
+      <w:r>
+        <w:rPr>
+          <w:noProof/>
+        </w:rPr>
+        <w:t>x</w:t>
+      </w:r>
+      <w:r>
+        <w:rPr>
+          <w:noProof/>
+        </w:rPr>
+        <w:t>ample</w:t>
+      </w:r>
+      <w:r>
+        <w:t>, user can compare factors like manner of collision (having ‘Front’, ‘</w:t>
       </w:r>
       <w:r>
         <w:t>Rear’</w:t>
@@ -1164,6 +1891,7 @@
       <w:r>
         <w:t>‘</w:t>
       </w:r>
+      <w:proofErr w:type="spellStart"/>
       <w:r>
         <w:t>Moderate</w:t>
       </w:r>
@@ -1189,7 +1917,29 @@
         <w:t>’</w:t>
       </w:r>
       <w:r>
-        <w:t>,’Winds’ categries</w:t>
+        <w:t>,’Winds</w:t>
+      </w:r>
+      <w:proofErr w:type="spellEnd"/>
+      <w:r>
+        <w:t xml:space="preserve">’ </w:t>
+      </w:r>
+      <w:r>
+        <w:rPr>
+          <w:noProof/>
+        </w:rPr>
+        <w:t>categ</w:t>
+      </w:r>
+      <w:r>
+        <w:rPr>
+          <w:noProof/>
+        </w:rPr>
+        <w:t>o</w:t>
+      </w:r>
+      <w:r>
+        <w:rPr>
+          <w:noProof/>
+        </w:rPr>
+        <w:t>ries</w:t>
       </w:r>
       <w:r>
         <w:t>)</w:t>
@@ -1198,7 +1948,73 @@
         <w:t xml:space="preserve"> and can draw the conclusions that </w:t>
       </w:r>
       <w:r>
-        <w:t>xxxxx is xxxx. From this observation, we can hypothesize that a xxxxxx and take necessary precautions to reduce fatalities involving these factors. Similarly, user can compare different factors draw conclusions from them.</w:t>
+        <w:t>mo</w:t>
+      </w:r>
+      <w:r>
+        <w:t>st of the accidents</w:t>
+      </w:r>
+      <w:r>
+        <w:t xml:space="preserve"> occur</w:t>
+      </w:r>
+      <w:r>
+        <w:t xml:space="preserve"> </w:t>
+      </w:r>
+      <w:r>
+        <w:t xml:space="preserve">during </w:t>
+      </w:r>
+      <w:r>
+        <w:t xml:space="preserve">rainy weather second only to </w:t>
+      </w:r>
+      <w:r>
+        <w:t>‘</w:t>
+      </w:r>
+      <w:r>
+        <w:t>moderate</w:t>
+      </w:r>
+      <w:r>
+        <w:t>’</w:t>
+      </w:r>
+      <w:r>
+        <w:t xml:space="preserve"> weather conditions</w:t>
+      </w:r>
+      <w:r>
+        <w:t xml:space="preserve">. From this observation, we can hypothesize that </w:t>
+      </w:r>
+      <w:r>
+        <w:t>d</w:t>
+      </w:r>
+      <w:r>
+        <w:t>rivers are to be careful during</w:t>
+      </w:r>
+      <w:r>
+        <w:t xml:space="preserve"> rainy season</w:t>
+      </w:r>
+      <w:r>
+        <w:t xml:space="preserve"> </w:t>
+      </w:r>
+      <w:r>
+        <w:t>and</w:t>
+      </w:r>
+      <w:r>
+        <w:t xml:space="preserve"> authorities should</w:t>
+      </w:r>
+      <w:r>
+        <w:t xml:space="preserve"> take necessary precautions to reduce fatalities involving these factors. Similarly,</w:t>
+      </w:r>
+      <w:r>
+        <w:t xml:space="preserve"> the</w:t>
+      </w:r>
+      <w:r>
+        <w:t xml:space="preserve"> </w:t>
+      </w:r>
+      <w:r>
+        <w:rPr>
+          <w:noProof/>
+        </w:rPr>
+        <w:t>user</w:t>
+      </w:r>
+      <w:r>
+        <w:t xml:space="preserve"> can compare different factors draw conclusions from them.</w:t>
       </w:r>
     </w:p>
     <w:p>
@@ -1247,7 +2063,44 @@
         <w:pStyle w:val="PARAGRAPHnoindent"/>
       </w:pPr>
       <w:r>
-        <w:t>Write about the different technologies we used for developing this project like GeoJsons, crossfilterJS, DC.js, D3.Js, python, Http-Server, d3.parsets.js and github for team management</w:t>
+        <w:t xml:space="preserve">Write about the different technologies we used for developing this project like </w:t>
+      </w:r>
+      <w:proofErr w:type="spellStart"/>
+      <w:r>
+        <w:t>GeoJ</w:t>
+      </w:r>
+      <w:r>
+        <w:t>sons</w:t>
+      </w:r>
+      <w:proofErr w:type="spellEnd"/>
+      <w:r>
+        <w:t xml:space="preserve">, </w:t>
+      </w:r>
+      <w:proofErr w:type="spellStart"/>
+      <w:r>
+        <w:t>crossfilterJS</w:t>
+      </w:r>
+      <w:proofErr w:type="spellEnd"/>
+      <w:r>
+        <w:t>, DC.js, D3.j</w:t>
+      </w:r>
+      <w:r>
+        <w:t xml:space="preserve">s, python, Http-Server, d3.parsets.js and </w:t>
+      </w:r>
+      <w:r>
+        <w:rPr>
+          <w:noProof/>
+        </w:rPr>
+        <w:t>GitH</w:t>
+      </w:r>
+      <w:r>
+        <w:rPr>
+          <w:noProof/>
+        </w:rPr>
+        <w:t>ub</w:t>
+      </w:r>
+      <w:r>
+        <w:t xml:space="preserve"> for team management</w:t>
       </w:r>
     </w:p>
     <w:p>
@@ -1273,7 +2126,18 @@
         <w:pStyle w:val="PARAGRAPH"/>
       </w:pPr>
       <w:r>
-        <w:t xml:space="preserve">Parallel sets visualization is used for the purpose of visualizing any correlation between the factors nominal data with categorical sets. The discrete lines on the axis for a factor represents the categories and the width of the </w:t>
+        <w:t xml:space="preserve">Parallel sets visualization is used </w:t>
+      </w:r>
+      <w:proofErr w:type="gramStart"/>
+      <w:r>
+        <w:t>for the purpose of</w:t>
+      </w:r>
+      <w:proofErr w:type="gramEnd"/>
+      <w:r>
+        <w:t xml:space="preserve"> visualizing any correlation between the factors nominal data </w:t>
+      </w:r>
+      <w:r>
+        <w:t xml:space="preserve">with categorical sets. The discrete lines on the axis for a factor represents the categories and the width of the </w:t>
       </w:r>
       <w:r>
         <w:t>ribbons</w:t>
@@ -1317,17 +2181,43 @@
         <w:t>he USA.</w:t>
       </w:r>
       <w:r>
-        <w:t xml:space="preserve"> We are using two choropleth maps to show two different levels of Geographic Data. First level of our Geographic view shows a Choropleth map of states and selecting a single state will show a county level Choropleth map for that state.</w:t>
+        <w:t xml:space="preserve"> We are using two choropleth maps to show two different levels of Geographic Data. </w:t>
+      </w:r>
+      <w:r>
+        <w:rPr>
+          <w:noProof/>
+        </w:rPr>
+        <w:t>The f</w:t>
+      </w:r>
+      <w:r>
+        <w:rPr>
+          <w:noProof/>
+        </w:rPr>
+        <w:t>irst</w:t>
+      </w:r>
+      <w:r>
+        <w:t xml:space="preserve"> level of our Geographic view shows a Choropleth map of states and selecting a single state will show a county level Choropleth map for that state.</w:t>
       </w:r>
       <w:r>
         <w:t xml:space="preserve"> </w:t>
       </w:r>
       <w:r>
-        <w:t xml:space="preserve">We are using sequential colors for representing the accidents in the Choropleth map because the number of accidents is in ratio scale. We divided the states into seven bins with equal </w:t>
-      </w:r>
-      <w:r>
-        <w:lastRenderedPageBreak/>
-        <w:t xml:space="preserve">width based on the number of accidents per 1000 population. We normalized the state and county values based on the number of accidents. </w:t>
+        <w:t>We are using sequential colors for representing the accidents in the Choropleth map because the number of accidents is in ratio scale. We divided the states into seven bins with</w:t>
+      </w:r>
+      <w:r>
+        <w:t xml:space="preserve"> an</w:t>
+      </w:r>
+      <w:r>
+        <w:t xml:space="preserve"> </w:t>
+      </w:r>
+      <w:r>
+        <w:rPr>
+          <w:noProof/>
+        </w:rPr>
+        <w:t>equal</w:t>
+      </w:r>
+      <w:r>
+        <w:t xml:space="preserve"> width based on the number of accidents per 1000 population. We normalized the state and county values based on the number of accidents. </w:t>
       </w:r>
     </w:p>
     <w:p>
@@ -1335,25 +2225,130 @@
         <w:pStyle w:val="PARAGRAPH"/>
       </w:pPr>
       <w:r>
-        <w:t xml:space="preserve">While developing this visualization we faced few challenges and maintaining consistency between size and scale of state and county visualizations is the biggest we faced. Though we </w:t>
+        <w:t xml:space="preserve">While developing this </w:t>
+      </w:r>
+      <w:r>
+        <w:t>visualization,</w:t>
+      </w:r>
+      <w:r>
+        <w:t xml:space="preserve"> we faced few challenges and maintaining consistency between size and scale of state and county visualizations is the biggest we faced. Though we </w:t>
       </w:r>
       <w:r>
         <w:t>could</w:t>
       </w:r>
       <w:r>
-        <w:t xml:space="preserve"> find a set of county level GeoJsons for all the states in the USA, they were not in a standard format. </w:t>
+        <w:t xml:space="preserve"> find a set of </w:t>
+      </w:r>
+      <w:r>
+        <w:rPr>
+          <w:noProof/>
+        </w:rPr>
+        <w:t>county</w:t>
+      </w:r>
+      <w:r>
+        <w:rPr>
+          <w:noProof/>
+        </w:rPr>
+        <w:t>-</w:t>
+      </w:r>
+      <w:r>
+        <w:rPr>
+          <w:noProof/>
+        </w:rPr>
+        <w:t>level</w:t>
+      </w:r>
+      <w:r>
+        <w:t xml:space="preserve"> </w:t>
+      </w:r>
+      <w:proofErr w:type="spellStart"/>
+      <w:r>
+        <w:t>GeoJsons</w:t>
+      </w:r>
+      <w:proofErr w:type="spellEnd"/>
+      <w:r>
+        <w:t xml:space="preserve"> for all the states in the USA, they were not in a standard format. </w:t>
       </w:r>
       <w:r>
         <w:t>Therefore,</w:t>
       </w:r>
       <w:r>
-        <w:t xml:space="preserve"> we took the the county level GeoJson for the entire country and processed it to produce a GeoJson for each state.</w:t>
+        <w:t xml:space="preserve"> we took the</w:t>
+      </w:r>
+      <w:r>
+        <w:rPr>
+          <w:noProof/>
+        </w:rPr>
+        <w:t xml:space="preserve"> county</w:t>
+      </w:r>
+      <w:r>
+        <w:t xml:space="preserve"> level </w:t>
+      </w:r>
+      <w:proofErr w:type="spellStart"/>
+      <w:r>
+        <w:t>GeoJson</w:t>
+      </w:r>
+      <w:proofErr w:type="spellEnd"/>
+      <w:r>
+        <w:t xml:space="preserve"> for the entire country and processed it to produce a </w:t>
+      </w:r>
+      <w:proofErr w:type="spellStart"/>
+      <w:r>
+        <w:t>GeoJson</w:t>
+      </w:r>
+      <w:proofErr w:type="spellEnd"/>
+      <w:r>
+        <w:t xml:space="preserve"> for each state.</w:t>
       </w:r>
       <w:r>
         <w:t xml:space="preserve"> </w:t>
       </w:r>
       <w:r>
-        <w:t>However, the scale and position of each state was another problem we had to address with the county level Choropleth because the state maps are too small and they are rendering in their respective positions in the USA map instead of the center of the container which resulted in occlusion and obsence of few state level maps. We have had to hand carefully handcraft the position and scale for each state to get a consumable county level maps for the states.</w:t>
+        <w:t xml:space="preserve">However, the scale and position of each state </w:t>
+      </w:r>
+      <w:r>
+        <w:rPr>
+          <w:noProof/>
+        </w:rPr>
+        <w:t>w</w:t>
+      </w:r>
+      <w:r>
+        <w:rPr>
+          <w:noProof/>
+        </w:rPr>
+        <w:t>ere</w:t>
+      </w:r>
+      <w:r>
+        <w:t xml:space="preserve"> another </w:t>
+      </w:r>
+      <w:r>
+        <w:rPr>
+          <w:noProof/>
+        </w:rPr>
+        <w:t>problem</w:t>
+      </w:r>
+      <w:r>
+        <w:rPr>
+          <w:noProof/>
+        </w:rPr>
+        <w:t>s</w:t>
+      </w:r>
+      <w:r>
+        <w:t xml:space="preserve"> we had to address with the county level Choropleth because the state maps are too small and they are rendering in their respective positions in the USA map instead of the center of the container which resulted in occlusion and </w:t>
+      </w:r>
+      <w:r>
+        <w:rPr>
+          <w:noProof/>
+        </w:rPr>
+        <w:t>a</w:t>
+      </w:r>
+      <w:r>
+        <w:rPr>
+          <w:noProof/>
+        </w:rPr>
+        <w:t>bsence</w:t>
+      </w:r>
+      <w:r>
+        <w:t xml:space="preserve"> of few state level maps. We have had to carefully handcraft the position and scale for each state to get a consumable county level maps for the states.</w:t>
       </w:r>
     </w:p>
     <w:p>
@@ -1379,13 +2374,77 @@
         <w:pStyle w:val="PARAGRAPHnoindent"/>
       </w:pPr>
       <w:r>
-        <w:t>Write about visual varables, interactive elements and other design related stuff particular to this visualization</w:t>
-      </w:r>
-    </w:p>
-    <w:p>
-      <w:pPr>
-        <w:pStyle w:val="PARAGRAPHnoindent"/>
-      </w:pPr>
+        <w:t xml:space="preserve">Our </w:t>
+      </w:r>
+      <w:r>
+        <w:t xml:space="preserve">system </w:t>
+      </w:r>
+      <w:r>
+        <w:t>adopts stacked area</w:t>
+      </w:r>
+      <w:r>
+        <w:t xml:space="preserve"> graph</w:t>
+      </w:r>
+      <w:r>
+        <w:t xml:space="preserve"> and heat map visualization </w:t>
+      </w:r>
+      <w:r>
+        <w:t xml:space="preserve">techniques </w:t>
+      </w:r>
+      <w:r>
+        <w:t xml:space="preserve">to visualize </w:t>
+      </w:r>
+      <w:r>
+        <w:t>accidents based on various factors</w:t>
+      </w:r>
+      <w:r>
+        <w:t>,</w:t>
+      </w:r>
+      <w:r>
+        <w:t xml:space="preserve"> </w:t>
+      </w:r>
+      <w:r>
+        <w:t>i</w:t>
+      </w:r>
+      <w:r>
+        <w:t>n</w:t>
+      </w:r>
+      <w:r>
+        <w:t xml:space="preserve"> the</w:t>
+      </w:r>
+      <w:r>
+        <w:t xml:space="preserve"> </w:t>
+      </w:r>
+      <w:r>
+        <w:rPr>
+          <w:noProof/>
+        </w:rPr>
+        <w:t>time</w:t>
+      </w:r>
+      <w:r>
+        <w:t xml:space="preserve"> dimension</w:t>
+      </w:r>
+      <w:r>
+        <w:t xml:space="preserve">. </w:t>
+      </w:r>
+      <w:r>
+        <w:t xml:space="preserve">Our visualization helps </w:t>
+      </w:r>
+      <w:r>
+        <w:t xml:space="preserve">the </w:t>
+      </w:r>
+      <w:r>
+        <w:t xml:space="preserve">end </w:t>
+      </w:r>
+      <w:r>
+        <w:t xml:space="preserve">user </w:t>
+      </w:r>
+      <w:r>
+        <w:t xml:space="preserve">to </w:t>
+      </w:r>
+      <w:r>
+        <w:t xml:space="preserve">perform time series analysis of accidents or deaths happening in a </w:t>
+      </w:r>
     </w:p>
     <w:p>
       <w:pPr>
@@ -1416,7 +2475,13 @@
         <w:pStyle w:val="PARAGRAPHnoindent"/>
       </w:pPr>
       <w:r>
-        <w:t>Most of our charts in our visualization system provides</w:t>
+        <w:t xml:space="preserve">Most of our charts in our visualization system </w:t>
+      </w:r>
+      <w:r>
+        <w:rPr>
+          <w:noProof/>
+        </w:rPr>
+        <w:t>provide</w:t>
       </w:r>
       <w:r>
         <w:t xml:space="preserve"> interactive elements </w:t>
@@ -1428,10 +2493,36 @@
         <w:t xml:space="preserve">and </w:t>
       </w:r>
       <w:r>
-        <w:t xml:space="preserve">analyze the accidents data. If we are unable to provide interactivity in any of our charts we enabled that by adding another visualization with another chart. </w:t>
-      </w:r>
-      <w:r>
-        <w:t xml:space="preserve">Though we encode the data visually user can hover the mouse on </w:t>
+        <w:t>analyze the accidents data.</w:t>
+      </w:r>
+      <w:r>
+        <w:t xml:space="preserve"> Typical interactions on our chart include dynamic querying, brushing the charts, hovering on a map element.</w:t>
+      </w:r>
+      <w:r>
+        <w:t xml:space="preserve"> If we are unable to provide interactivity in any of our charts we enabled that by adding another visualization with another chart. </w:t>
+      </w:r>
+      <w:r>
+        <w:t>Though we encode the data visually user can hover the mouse on</w:t>
+      </w:r>
+      <w:r>
+        <w:t xml:space="preserve"> the visual elements to see actual values. </w:t>
+      </w:r>
+      <w:r>
+        <w:t xml:space="preserve">Every chart is connected to the other </w:t>
+      </w:r>
+      <w:r>
+        <w:t>chart;</w:t>
+      </w:r>
+      <w:r>
+        <w:t xml:space="preserve"> </w:t>
+      </w:r>
+      <w:proofErr w:type="gramStart"/>
+      <w:r>
+        <w:t>therefore</w:t>
+      </w:r>
+      <w:proofErr w:type="gramEnd"/>
+      <w:r>
+        <w:t xml:space="preserve"> every chart will change according to the interactions on the other charts. </w:t>
       </w:r>
     </w:p>
     <w:p>
@@ -1447,42 +2538,172 @@
         <w:t>For parallel sets,</w:t>
       </w:r>
       <w:r>
+        <w:t xml:space="preserve"> the</w:t>
+      </w:r>
+      <w:r>
         <w:t xml:space="preserve"> </w:t>
       </w:r>
       <w:r>
+        <w:rPr>
+          <w:noProof/>
+        </w:rPr>
         <w:t>u</w:t>
       </w:r>
       <w:r>
-        <w:t xml:space="preserve">ser can add new factors to existing list of factors to generate correlation between the factors which can help the user to develop insights on the data. Addition of factors can be done through a dropdown button with list of factors from which user can choose. </w:t>
-      </w:r>
-      <w:commentRangeStart w:id="2"/>
-      <w:r>
-        <w:t xml:space="preserve">Divergent color scheme is used to represent different categories of a factor in the first axis and they are traced down </w:t>
-      </w:r>
-      <w:r>
-        <w:t>to different levels of axes of other selected factors. This</w:t>
-      </w:r>
-      <w:r>
-        <w:t xml:space="preserve"> helps </w:t>
-      </w:r>
-      <w:r>
-        <w:t xml:space="preserve">the user </w:t>
-      </w:r>
-      <w:r>
-        <w:t>to identify the correlation between various categories of different facto</w:t>
-      </w:r>
-      <w:r>
-        <w:t xml:space="preserve">rs. </w:t>
-      </w:r>
-      <w:commentRangeEnd w:id="2"/>
-      <w:r>
-        <w:rPr>
-          <w:rStyle w:val="CommentReference"/>
-        </w:rPr>
-        <w:commentReference w:id="2"/>
-      </w:r>
-      <w:r>
-        <w:t>Each level of the visualization has an option to rearrange the categories based on the category frequency or alphabetic order of the category name. User can hover over a particular ribbon that connects two categories of different factors and get the total aggregate and precentage of frequency of occurrence of such combination in the dataset.</w:t>
+        <w:rPr>
+          <w:noProof/>
+        </w:rPr>
+        <w:t>ser</w:t>
+      </w:r>
+      <w:r>
+        <w:t xml:space="preserve"> can add new factors to</w:t>
+      </w:r>
+      <w:r>
+        <w:t xml:space="preserve"> the</w:t>
+      </w:r>
+      <w:r>
+        <w:t xml:space="preserve"> </w:t>
+      </w:r>
+      <w:r>
+        <w:rPr>
+          <w:noProof/>
+        </w:rPr>
+        <w:t>existing</w:t>
+      </w:r>
+      <w:r>
+        <w:t xml:space="preserve"> list of factors to generate</w:t>
+      </w:r>
+      <w:r>
+        <w:t xml:space="preserve"> a</w:t>
+      </w:r>
+      <w:r>
+        <w:t xml:space="preserve"> </w:t>
+      </w:r>
+      <w:r>
+        <w:rPr>
+          <w:noProof/>
+        </w:rPr>
+        <w:t>correlation</w:t>
+      </w:r>
+      <w:r>
+        <w:t xml:space="preserve"> between the factors which can help the user to develop insights on the data. </w:t>
+      </w:r>
+      <w:r>
+        <w:rPr>
+          <w:noProof/>
+        </w:rPr>
+        <w:t>The a</w:t>
+      </w:r>
+      <w:r>
+        <w:rPr>
+          <w:noProof/>
+        </w:rPr>
+        <w:t>ddition</w:t>
+      </w:r>
+      <w:r>
+        <w:t xml:space="preserve"> of factors can be done through a </w:t>
+      </w:r>
+      <w:r>
+        <w:rPr>
+          <w:noProof/>
+        </w:rPr>
+        <w:t>drop</w:t>
+      </w:r>
+      <w:r>
+        <w:rPr>
+          <w:noProof/>
+        </w:rPr>
+        <w:t>-</w:t>
+      </w:r>
+      <w:r>
+        <w:rPr>
+          <w:noProof/>
+        </w:rPr>
+        <w:t>down</w:t>
+      </w:r>
+      <w:r>
+        <w:t xml:space="preserve"> button with</w:t>
+      </w:r>
+      <w:r>
+        <w:t xml:space="preserve"> a</w:t>
+      </w:r>
+      <w:r>
+        <w:t xml:space="preserve"> </w:t>
+      </w:r>
+      <w:r>
+        <w:rPr>
+          <w:noProof/>
+        </w:rPr>
+        <w:t>list</w:t>
+      </w:r>
+      <w:r>
+        <w:t xml:space="preserve"> of factors from which user can choose. </w:t>
+      </w:r>
+      <w:r>
+        <w:t xml:space="preserve">Each level of the visualization has an option to rearrange the categories based on the category frequency or </w:t>
+      </w:r>
+      <w:r>
+        <w:lastRenderedPageBreak/>
+        <w:t xml:space="preserve">alphabetic order of the category name. </w:t>
+      </w:r>
+      <w:r>
+        <w:rPr>
+          <w:noProof/>
+        </w:rPr>
+        <w:t>The u</w:t>
+      </w:r>
+      <w:r>
+        <w:rPr>
+          <w:noProof/>
+        </w:rPr>
+        <w:t>ser</w:t>
+      </w:r>
+      <w:r>
+        <w:t xml:space="preserve"> can hover over a </w:t>
+      </w:r>
+      <w:proofErr w:type="gramStart"/>
+      <w:r>
+        <w:t>particular ribbon</w:t>
+      </w:r>
+      <w:proofErr w:type="gramEnd"/>
+      <w:r>
+        <w:t xml:space="preserve"> that connects two categories of different factors and get the total aggregate and </w:t>
+      </w:r>
+      <w:r>
+        <w:rPr>
+          <w:noProof/>
+        </w:rPr>
+        <w:t>p</w:t>
+      </w:r>
+      <w:r>
+        <w:rPr>
+          <w:noProof/>
+        </w:rPr>
+        <w:t>er</w:t>
+      </w:r>
+      <w:r>
+        <w:rPr>
+          <w:noProof/>
+        </w:rPr>
+        <w:t>centage</w:t>
+      </w:r>
+      <w:r>
+        <w:t xml:space="preserve"> of</w:t>
+      </w:r>
+      <w:r>
+        <w:t xml:space="preserve"> the</w:t>
+      </w:r>
+      <w:r>
+        <w:t xml:space="preserve"> </w:t>
+      </w:r>
+      <w:r>
+        <w:rPr>
+          <w:noProof/>
+        </w:rPr>
+        <w:t>frequency</w:t>
+      </w:r>
+      <w:r>
+        <w:t xml:space="preserve"> of occurrence of such combination in the dataset.</w:t>
       </w:r>
     </w:p>
     <w:p>
@@ -1490,16 +2711,85 @@
         <w:pStyle w:val="PARAGRAPH"/>
         <w:ind w:firstLine="0"/>
       </w:pPr>
-      <w:bookmarkStart w:id="3" w:name="_GoBack"/>
-      <w:bookmarkEnd w:id="3"/>
-      <w:r>
-        <w:t>Barcharts for all the selected factors of parallelsets are provided to the right side of visualization which acts as drill-down for each selected category and also as a filter for the user to select a particular category from a factor to better understand its correlation to other factors.</w:t>
+      <w:r>
+        <w:rPr>
+          <w:noProof/>
+        </w:rPr>
+        <w:t>Bar</w:t>
+      </w:r>
+      <w:r>
+        <w:rPr>
+          <w:noProof/>
+        </w:rPr>
+        <w:t xml:space="preserve"> </w:t>
+      </w:r>
+      <w:r>
+        <w:rPr>
+          <w:noProof/>
+        </w:rPr>
+        <w:t>charts</w:t>
+      </w:r>
+      <w:r>
+        <w:t xml:space="preserve"> </w:t>
+      </w:r>
+      <w:r>
+        <w:t xml:space="preserve">are provided dynamically </w:t>
+      </w:r>
+      <w:r>
+        <w:t xml:space="preserve">for all the selected factors of </w:t>
+      </w:r>
+      <w:r>
+        <w:rPr>
+          <w:noProof/>
+        </w:rPr>
+        <w:t>parallel</w:t>
+      </w:r>
+      <w:r>
+        <w:rPr>
+          <w:noProof/>
+        </w:rPr>
+        <w:t xml:space="preserve"> </w:t>
+      </w:r>
+      <w:r>
+        <w:rPr>
+          <w:noProof/>
+        </w:rPr>
+        <w:t>sets</w:t>
+      </w:r>
+      <w:r>
+        <w:t xml:space="preserve"> to the right side of visualization which acts as drill-down for each selected category </w:t>
+      </w:r>
+      <w:proofErr w:type="gramStart"/>
+      <w:r>
+        <w:t>and also</w:t>
+      </w:r>
+      <w:proofErr w:type="gramEnd"/>
+      <w:r>
+        <w:t xml:space="preserve"> as a filter for the user to select a particular category from a factor to better understand its correlation to other factors.</w:t>
       </w:r>
     </w:p>
     <w:p>
       <w:pPr>
+        <w:pStyle w:val="PARAGRAPH"/>
+        <w:ind w:firstLine="0"/>
+      </w:pPr>
+    </w:p>
+    <w:p>
+      <w:pPr>
         <w:pStyle w:val="PARAGRAPHnoindent"/>
       </w:pPr>
+      <w:r>
+        <w:t xml:space="preserve">In </w:t>
+      </w:r>
+      <w:r>
+        <w:t>our choropleth map u</w:t>
+      </w:r>
+      <w:r>
+        <w:t>ser can view the absolute number of accidents in a state by hovering mouse over that state. Selecting a state acts like a filter and it filters the entire data for by that state and the rest of the charts will be adjusted accordingly. Selecting a single state will show the count</w:t>
+      </w:r>
+      <w:r>
+        <w:t>y level map of the state and selecting multiple states will add those states to the stacked area chart for comparison.</w:t>
+      </w:r>
     </w:p>
     <w:p>
       <w:pPr>
@@ -1524,6 +2814,8 @@
         </w:rPr>
         <w:t>and possible extensions</w:t>
       </w:r>
+      <w:bookmarkStart w:id="2" w:name="_GoBack"/>
+      <w:bookmarkEnd w:id="2"/>
     </w:p>
     <w:p>
       <w:pPr>
@@ -1557,7 +2849,6 @@
         <w:rPr>
           <w:color w:val="000000"/>
         </w:rPr>
-        <w:lastRenderedPageBreak/>
         <w:t>5</w:t>
       </w:r>
       <w:r>
@@ -1611,7 +2902,99 @@
           <w:color w:val="000000"/>
           <w:spacing w:val="-4"/>
         </w:rPr>
-        <w:t>As a final result, we designed a parallel set visualization that can provide correlation between various interesting factors that a user can select. Initially, at the start of the visualization, it provides an overall correlation between selected factors. The correlation between factors changes as the user interacts with other visualizations to gain insights. For example, when the user selects a particular year for analysis, this filter of data is applied for parallel sets as well. The user can hover over the correlation lines to know the magnitude of frequency of occurrence and its overall percentage in the dataset. This follows the Shneiderman’s visualization mantra of overview first and details on demand.</w:t>
+        <w:t xml:space="preserve">As </w:t>
+      </w:r>
+      <w:proofErr w:type="gramStart"/>
+      <w:r>
+        <w:rPr>
+          <w:color w:val="000000"/>
+          <w:spacing w:val="-4"/>
+        </w:rPr>
+        <w:t>a final result</w:t>
+      </w:r>
+      <w:proofErr w:type="gramEnd"/>
+      <w:r>
+        <w:rPr>
+          <w:color w:val="000000"/>
+          <w:spacing w:val="-4"/>
+        </w:rPr>
+        <w:t>, we designed a parallel set visualization that can provide</w:t>
+      </w:r>
+      <w:r>
+        <w:rPr>
+          <w:color w:val="000000"/>
+          <w:spacing w:val="-4"/>
+        </w:rPr>
+        <w:t xml:space="preserve"> a</w:t>
+      </w:r>
+      <w:r>
+        <w:rPr>
+          <w:color w:val="000000"/>
+          <w:spacing w:val="-4"/>
+        </w:rPr>
+        <w:t xml:space="preserve"> </w:t>
+      </w:r>
+      <w:r>
+        <w:rPr>
+          <w:noProof/>
+          <w:color w:val="000000"/>
+          <w:spacing w:val="-4"/>
+        </w:rPr>
+        <w:t>correlation</w:t>
+      </w:r>
+      <w:r>
+        <w:rPr>
+          <w:color w:val="000000"/>
+          <w:spacing w:val="-4"/>
+        </w:rPr>
+        <w:t xml:space="preserve"> between various interesting factors that a user can select. Initially, at the start of the visualization, it provides an overall correlation between selected factors. The correlation between factors changes as the user interacts with other visualizations to gain insights. For example, when the user selects a </w:t>
+      </w:r>
+      <w:proofErr w:type="gramStart"/>
+      <w:r>
+        <w:rPr>
+          <w:color w:val="000000"/>
+          <w:spacing w:val="-4"/>
+        </w:rPr>
+        <w:t>particular year</w:t>
+      </w:r>
+      <w:proofErr w:type="gramEnd"/>
+      <w:r>
+        <w:rPr>
+          <w:color w:val="000000"/>
+          <w:spacing w:val="-4"/>
+        </w:rPr>
+        <w:t xml:space="preserve"> for analysis, this filter of data is applied </w:t>
+      </w:r>
+      <w:r>
+        <w:rPr>
+          <w:noProof/>
+          <w:color w:val="000000"/>
+          <w:spacing w:val="-4"/>
+        </w:rPr>
+        <w:t>to</w:t>
+      </w:r>
+      <w:r>
+        <w:rPr>
+          <w:color w:val="000000"/>
+          <w:spacing w:val="-4"/>
+        </w:rPr>
+        <w:t xml:space="preserve"> parallel sets as well. The user can hover over the correlation lines to know the magnitude of frequency of occurrence and its overall percentage in the dataset. This follows the </w:t>
+      </w:r>
+      <w:proofErr w:type="spellStart"/>
+      <w:r>
+        <w:rPr>
+          <w:color w:val="000000"/>
+          <w:spacing w:val="-4"/>
+        </w:rPr>
+        <w:t>Shneiderman’s</w:t>
+      </w:r>
+      <w:proofErr w:type="spellEnd"/>
+      <w:r>
+        <w:rPr>
+          <w:color w:val="000000"/>
+          <w:spacing w:val="-4"/>
+        </w:rPr>
+        <w:t xml:space="preserve"> visualization mantra of overview first and details on demand.</w:t>
       </w:r>
     </w:p>
     <w:p>
@@ -1729,8 +3112,8 @@
       </w:pPr>
     </w:p>
     <w:sectPr>
-      <w:headerReference w:type="even" r:id="rId18"/>
-      <w:headerReference w:type="default" r:id="rId19"/>
+      <w:headerReference w:type="even" r:id="rId19"/>
+      <w:headerReference w:type="default" r:id="rId20"/>
       <w:type w:val="continuous"/>
       <w:pgSz w:w="11340" w:h="15480" w:code="1"/>
       <w:pgMar w:top="1195" w:right="605" w:bottom="360" w:left="720" w:header="605" w:footer="72" w:gutter="0"/>
@@ -1741,7 +3124,7 @@
 </file>
 
 <file path=word/comments.xml><?xml version="1.0" encoding="utf-8"?>
-<w:comments xmlns:wpc="http://schemas.microsoft.com/office/word/2010/wordprocessingCanvas" xmlns:mo="http://schemas.microsoft.com/office/mac/office/2008/main" xmlns:mc="http://schemas.openxmlformats.org/markup-compatibility/2006" xmlns:mv="urn:schemas-microsoft-com:mac:vml" xmlns:o="urn:schemas-microsoft-com:office:office" xmlns:r="http://schemas.openxmlformats.org/officeDocument/2006/relationships" xmlns:m="http://schemas.openxmlformats.org/officeDocument/2006/math" xmlns:v="urn:schemas-microsoft-com:vml" xmlns:wp14="http://schemas.microsoft.com/office/word/2010/wordprocessingDrawing" xmlns:wp="http://schemas.openxmlformats.org/drawingml/2006/wordprocessingDrawing" xmlns:w10="urn:schemas-microsoft-com:office:word" xmlns:w="http://schemas.openxmlformats.org/wordprocessingml/2006/main" xmlns:w14="http://schemas.microsoft.com/office/word/2010/wordml" xmlns:w15="http://schemas.microsoft.com/office/word/2012/wordml" xmlns:wpg="http://schemas.microsoft.com/office/word/2010/wordprocessingGroup" xmlns:wpi="http://schemas.microsoft.com/office/word/2010/wordprocessingInk" xmlns:wne="http://schemas.microsoft.com/office/word/2006/wordml" xmlns:wps="http://schemas.microsoft.com/office/word/2010/wordprocessingShape" mc:Ignorable="w14 w15 wp14">
+<w:comments xmlns:wpc="http://schemas.microsoft.com/office/word/2010/wordprocessingCanvas" xmlns:cx="http://schemas.microsoft.com/office/drawing/2014/chartex" xmlns:cx1="http://schemas.microsoft.com/office/drawing/2015/9/8/chartex" xmlns:cx2="http://schemas.microsoft.com/office/drawing/2015/10/21/chartex" xmlns:cx3="http://schemas.microsoft.com/office/drawing/2016/5/9/chartex" xmlns:cx4="http://schemas.microsoft.com/office/drawing/2016/5/10/chartex" xmlns:cx5="http://schemas.microsoft.com/office/drawing/2016/5/11/chartex" xmlns:cx6="http://schemas.microsoft.com/office/drawing/2016/5/12/chartex" xmlns:cx7="http://schemas.microsoft.com/office/drawing/2016/5/13/chartex" xmlns:cx8="http://schemas.microsoft.com/office/drawing/2016/5/14/chartex" xmlns:mc="http://schemas.openxmlformats.org/markup-compatibility/2006" xmlns:o="urn:schemas-microsoft-com:office:office" xmlns:r="http://schemas.openxmlformats.org/officeDocument/2006/relationships" xmlns:m="http://schemas.openxmlformats.org/officeDocument/2006/math" xmlns:v="urn:schemas-microsoft-com:vml" xmlns:wp14="http://schemas.microsoft.com/office/word/2010/wordprocessingDrawing" xmlns:wp="http://schemas.openxmlformats.org/drawingml/2006/wordprocessingDrawing" xmlns:w10="urn:schemas-microsoft-com:office:word" xmlns:w="http://schemas.openxmlformats.org/wordprocessingml/2006/main" xmlns:w14="http://schemas.microsoft.com/office/word/2010/wordml" xmlns:w15="http://schemas.microsoft.com/office/word/2012/wordml" xmlns:w16se="http://schemas.microsoft.com/office/word/2015/wordml/symex" xmlns:wpg="http://schemas.microsoft.com/office/word/2010/wordprocessingGroup" xmlns:wpi="http://schemas.microsoft.com/office/word/2010/wordprocessingInk" xmlns:wne="http://schemas.microsoft.com/office/word/2006/wordml" xmlns:wps="http://schemas.microsoft.com/office/word/2010/wordprocessingShape" mc:Ignorable="w14 w15 w16se wp14">
   <w:comment w:id="0" w:author="Anil Kumar Motupalli" w:date="2017-04-25T19:15:00Z" w:initials="AKM">
     <w:p>
       <w:pPr>
@@ -1770,23 +3153,15 @@
         <w:annotationRef/>
       </w:r>
       <w:r>
-        <w:t>Please revise for repititions and errors</w:t>
-      </w:r>
-    </w:p>
-  </w:comment>
-  <w:comment w:id="2" w:author="Anil Kumar Motupalli" w:date="2017-04-26T00:18:00Z" w:initials="AKM">
-    <w:p>
-      <w:pPr>
-        <w:pStyle w:val="CommentText"/>
-      </w:pPr>
-      <w:r>
-        <w:rPr>
-          <w:rStyle w:val="CommentReference"/>
-        </w:rPr>
-        <w:annotationRef/>
-      </w:r>
-      <w:r>
-        <w:t>I don’t think this is necessary</w:t>
+        <w:t xml:space="preserve">Please revise for </w:t>
+      </w:r>
+      <w:proofErr w:type="spellStart"/>
+      <w:r>
+        <w:t>repititions</w:t>
+      </w:r>
+      <w:proofErr w:type="spellEnd"/>
+      <w:r>
+        <w:t xml:space="preserve"> and errors</w:t>
       </w:r>
     </w:p>
   </w:comment>
@@ -1794,15 +3169,14 @@
 </file>
 
 <file path=word/commentsExtended.xml><?xml version="1.0" encoding="utf-8"?>
-<w15:commentsEx xmlns:wpc="http://schemas.microsoft.com/office/word/2010/wordprocessingCanvas" xmlns:mo="http://schemas.microsoft.com/office/mac/office/2008/main" xmlns:mc="http://schemas.openxmlformats.org/markup-compatibility/2006" xmlns:mv="urn:schemas-microsoft-com:mac:vml" xmlns:o="urn:schemas-microsoft-com:office:office" xmlns:r="http://schemas.openxmlformats.org/officeDocument/2006/relationships" xmlns:m="http://schemas.openxmlformats.org/officeDocument/2006/math" xmlns:v="urn:schemas-microsoft-com:vml" xmlns:wp14="http://schemas.microsoft.com/office/word/2010/wordprocessingDrawing" xmlns:wp="http://schemas.openxmlformats.org/drawingml/2006/wordprocessingDrawing" xmlns:w10="urn:schemas-microsoft-com:office:word" xmlns:w="http://schemas.openxmlformats.org/wordprocessingml/2006/main" xmlns:w14="http://schemas.microsoft.com/office/word/2010/wordml" xmlns:w15="http://schemas.microsoft.com/office/word/2012/wordml" xmlns:wpg="http://schemas.microsoft.com/office/word/2010/wordprocessingGroup" xmlns:wpi="http://schemas.microsoft.com/office/word/2010/wordprocessingInk" xmlns:wne="http://schemas.microsoft.com/office/word/2006/wordml" xmlns:wps="http://schemas.microsoft.com/office/word/2010/wordprocessingShape" mc:Ignorable="w14 w15 wp14">
+<w15:commentsEx xmlns:wpc="http://schemas.microsoft.com/office/word/2010/wordprocessingCanvas" xmlns:cx="http://schemas.microsoft.com/office/drawing/2014/chartex" xmlns:cx1="http://schemas.microsoft.com/office/drawing/2015/9/8/chartex" xmlns:cx2="http://schemas.microsoft.com/office/drawing/2015/10/21/chartex" xmlns:cx3="http://schemas.microsoft.com/office/drawing/2016/5/9/chartex" xmlns:cx4="http://schemas.microsoft.com/office/drawing/2016/5/10/chartex" xmlns:cx5="http://schemas.microsoft.com/office/drawing/2016/5/11/chartex" xmlns:cx6="http://schemas.microsoft.com/office/drawing/2016/5/12/chartex" xmlns:cx7="http://schemas.microsoft.com/office/drawing/2016/5/13/chartex" xmlns:cx8="http://schemas.microsoft.com/office/drawing/2016/5/14/chartex" xmlns:mc="http://schemas.openxmlformats.org/markup-compatibility/2006" xmlns:o="urn:schemas-microsoft-com:office:office" xmlns:r="http://schemas.openxmlformats.org/officeDocument/2006/relationships" xmlns:m="http://schemas.openxmlformats.org/officeDocument/2006/math" xmlns:v="urn:schemas-microsoft-com:vml" xmlns:wp14="http://schemas.microsoft.com/office/word/2010/wordprocessingDrawing" xmlns:wp="http://schemas.openxmlformats.org/drawingml/2006/wordprocessingDrawing" xmlns:w10="urn:schemas-microsoft-com:office:word" xmlns:w="http://schemas.openxmlformats.org/wordprocessingml/2006/main" xmlns:w14="http://schemas.microsoft.com/office/word/2010/wordml" xmlns:w15="http://schemas.microsoft.com/office/word/2012/wordml" xmlns:w16se="http://schemas.microsoft.com/office/word/2015/wordml/symex" xmlns:wpg="http://schemas.microsoft.com/office/word/2010/wordprocessingGroup" xmlns:wpi="http://schemas.microsoft.com/office/word/2010/wordprocessingInk" xmlns:wne="http://schemas.microsoft.com/office/word/2006/wordml" xmlns:wps="http://schemas.microsoft.com/office/word/2010/wordprocessingShape" mc:Ignorable="w14 w15 w16se wp14">
   <w15:commentEx w15:paraId="7BD0E50F" w15:done="0"/>
   <w15:commentEx w15:paraId="2DB9AA0A" w15:done="0"/>
-  <w15:commentEx w15:paraId="1379F030" w15:done="0"/>
 </w15:commentsEx>
 </file>
 
 <file path=word/endnotes.xml><?xml version="1.0" encoding="utf-8"?>
-<w:endnotes xmlns:wpc="http://schemas.microsoft.com/office/word/2010/wordprocessingCanvas" xmlns:mo="http://schemas.microsoft.com/office/mac/office/2008/main" xmlns:mc="http://schemas.openxmlformats.org/markup-compatibility/2006" xmlns:mv="urn:schemas-microsoft-com:mac:vml" xmlns:o="urn:schemas-microsoft-com:office:office" xmlns:r="http://schemas.openxmlformats.org/officeDocument/2006/relationships" xmlns:m="http://schemas.openxmlformats.org/officeDocument/2006/math" xmlns:v="urn:schemas-microsoft-com:vml" xmlns:wp14="http://schemas.microsoft.com/office/word/2010/wordprocessingDrawing" xmlns:wp="http://schemas.openxmlformats.org/drawingml/2006/wordprocessingDrawing" xmlns:w10="urn:schemas-microsoft-com:office:word" xmlns:w="http://schemas.openxmlformats.org/wordprocessingml/2006/main" xmlns:w14="http://schemas.microsoft.com/office/word/2010/wordml" xmlns:w15="http://schemas.microsoft.com/office/word/2012/wordml" xmlns:wpg="http://schemas.microsoft.com/office/word/2010/wordprocessingGroup" xmlns:wpi="http://schemas.microsoft.com/office/word/2010/wordprocessingInk" xmlns:wne="http://schemas.microsoft.com/office/word/2006/wordml" xmlns:wps="http://schemas.microsoft.com/office/word/2010/wordprocessingShape" mc:Ignorable="w14 w15 wp14">
+<w:endnotes xmlns:wpc="http://schemas.microsoft.com/office/word/2010/wordprocessingCanvas" xmlns:cx="http://schemas.microsoft.com/office/drawing/2014/chartex" xmlns:cx1="http://schemas.microsoft.com/office/drawing/2015/9/8/chartex" xmlns:cx2="http://schemas.microsoft.com/office/drawing/2015/10/21/chartex" xmlns:cx3="http://schemas.microsoft.com/office/drawing/2016/5/9/chartex" xmlns:cx4="http://schemas.microsoft.com/office/drawing/2016/5/10/chartex" xmlns:cx5="http://schemas.microsoft.com/office/drawing/2016/5/11/chartex" xmlns:cx6="http://schemas.microsoft.com/office/drawing/2016/5/12/chartex" xmlns:cx7="http://schemas.microsoft.com/office/drawing/2016/5/13/chartex" xmlns:cx8="http://schemas.microsoft.com/office/drawing/2016/5/14/chartex" xmlns:mc="http://schemas.openxmlformats.org/markup-compatibility/2006" xmlns:o="urn:schemas-microsoft-com:office:office" xmlns:r="http://schemas.openxmlformats.org/officeDocument/2006/relationships" xmlns:m="http://schemas.openxmlformats.org/officeDocument/2006/math" xmlns:v="urn:schemas-microsoft-com:vml" xmlns:wp14="http://schemas.microsoft.com/office/word/2010/wordprocessingDrawing" xmlns:wp="http://schemas.openxmlformats.org/drawingml/2006/wordprocessingDrawing" xmlns:w10="urn:schemas-microsoft-com:office:word" xmlns:w="http://schemas.openxmlformats.org/wordprocessingml/2006/main" xmlns:w14="http://schemas.microsoft.com/office/word/2010/wordml" xmlns:w15="http://schemas.microsoft.com/office/word/2012/wordml" xmlns:w16se="http://schemas.microsoft.com/office/word/2015/wordml/symex" xmlns:wpg="http://schemas.microsoft.com/office/word/2010/wordprocessingGroup" xmlns:wpi="http://schemas.microsoft.com/office/word/2010/wordprocessingInk" xmlns:wne="http://schemas.microsoft.com/office/word/2006/wordml" xmlns:wps="http://schemas.microsoft.com/office/word/2010/wordprocessingShape" mc:Ignorable="w14 w15 w16se wp14">
   <w:endnote w:type="separator" w:id="-1">
     <w:p>
       <w:r>
@@ -1828,7 +3202,7 @@
 </file>
 
 <file path=word/footer1.xml><?xml version="1.0" encoding="utf-8"?>
-<w:ftr xmlns:wpc="http://schemas.microsoft.com/office/word/2010/wordprocessingCanvas" xmlns:mo="http://schemas.microsoft.com/office/mac/office/2008/main" xmlns:mc="http://schemas.openxmlformats.org/markup-compatibility/2006" xmlns:mv="urn:schemas-microsoft-com:mac:vml" xmlns:o="urn:schemas-microsoft-com:office:office" xmlns:r="http://schemas.openxmlformats.org/officeDocument/2006/relationships" xmlns:m="http://schemas.openxmlformats.org/officeDocument/2006/math" xmlns:v="urn:schemas-microsoft-com:vml" xmlns:wp14="http://schemas.microsoft.com/office/word/2010/wordprocessingDrawing" xmlns:wp="http://schemas.openxmlformats.org/drawingml/2006/wordprocessingDrawing" xmlns:w10="urn:schemas-microsoft-com:office:word" xmlns:w="http://schemas.openxmlformats.org/wordprocessingml/2006/main" xmlns:w14="http://schemas.microsoft.com/office/word/2010/wordml" xmlns:w15="http://schemas.microsoft.com/office/word/2012/wordml" xmlns:wpg="http://schemas.microsoft.com/office/word/2010/wordprocessingGroup" xmlns:wpi="http://schemas.microsoft.com/office/word/2010/wordprocessingInk" xmlns:wne="http://schemas.microsoft.com/office/word/2006/wordml" xmlns:wps="http://schemas.microsoft.com/office/word/2010/wordprocessingShape" mc:Ignorable="w14 w15 wp14">
+<w:ftr xmlns:wpc="http://schemas.microsoft.com/office/word/2010/wordprocessingCanvas" xmlns:cx="http://schemas.microsoft.com/office/drawing/2014/chartex" xmlns:cx1="http://schemas.microsoft.com/office/drawing/2015/9/8/chartex" xmlns:cx2="http://schemas.microsoft.com/office/drawing/2015/10/21/chartex" xmlns:cx3="http://schemas.microsoft.com/office/drawing/2016/5/9/chartex" xmlns:cx4="http://schemas.microsoft.com/office/drawing/2016/5/10/chartex" xmlns:cx5="http://schemas.microsoft.com/office/drawing/2016/5/11/chartex" xmlns:cx6="http://schemas.microsoft.com/office/drawing/2016/5/12/chartex" xmlns:cx7="http://schemas.microsoft.com/office/drawing/2016/5/13/chartex" xmlns:cx8="http://schemas.microsoft.com/office/drawing/2016/5/14/chartex" xmlns:mc="http://schemas.openxmlformats.org/markup-compatibility/2006" xmlns:o="urn:schemas-microsoft-com:office:office" xmlns:r="http://schemas.openxmlformats.org/officeDocument/2006/relationships" xmlns:m="http://schemas.openxmlformats.org/officeDocument/2006/math" xmlns:v="urn:schemas-microsoft-com:vml" xmlns:wp14="http://schemas.microsoft.com/office/word/2010/wordprocessingDrawing" xmlns:wp="http://schemas.openxmlformats.org/drawingml/2006/wordprocessingDrawing" xmlns:w10="urn:schemas-microsoft-com:office:word" xmlns:w="http://schemas.openxmlformats.org/wordprocessingml/2006/main" xmlns:w14="http://schemas.microsoft.com/office/word/2010/wordml" xmlns:w15="http://schemas.microsoft.com/office/word/2012/wordml" xmlns:w16se="http://schemas.microsoft.com/office/word/2015/wordml/symex" xmlns:wpg="http://schemas.microsoft.com/office/word/2010/wordprocessingGroup" xmlns:wpi="http://schemas.microsoft.com/office/word/2010/wordprocessingInk" xmlns:wne="http://schemas.microsoft.com/office/word/2006/wordml" xmlns:wps="http://schemas.microsoft.com/office/word/2010/wordprocessingShape" mc:Ignorable="w14 w15 w16se wp14">
   <w:p>
     <w:pPr>
       <w:spacing w:line="20" w:lineRule="exact"/>
@@ -1839,7 +3213,7 @@
 </file>
 
 <file path=word/footer2.xml><?xml version="1.0" encoding="utf-8"?>
-<w:ftr xmlns:wpc="http://schemas.microsoft.com/office/word/2010/wordprocessingCanvas" xmlns:mo="http://schemas.microsoft.com/office/mac/office/2008/main" xmlns:mc="http://schemas.openxmlformats.org/markup-compatibility/2006" xmlns:mv="urn:schemas-microsoft-com:mac:vml" xmlns:o="urn:schemas-microsoft-com:office:office" xmlns:r="http://schemas.openxmlformats.org/officeDocument/2006/relationships" xmlns:m="http://schemas.openxmlformats.org/officeDocument/2006/math" xmlns:v="urn:schemas-microsoft-com:vml" xmlns:wp14="http://schemas.microsoft.com/office/word/2010/wordprocessingDrawing" xmlns:wp="http://schemas.openxmlformats.org/drawingml/2006/wordprocessingDrawing" xmlns:w10="urn:schemas-microsoft-com:office:word" xmlns:w="http://schemas.openxmlformats.org/wordprocessingml/2006/main" xmlns:w14="http://schemas.microsoft.com/office/word/2010/wordml" xmlns:w15="http://schemas.microsoft.com/office/word/2012/wordml" xmlns:wpg="http://schemas.microsoft.com/office/word/2010/wordprocessingGroup" xmlns:wpi="http://schemas.microsoft.com/office/word/2010/wordprocessingInk" xmlns:wne="http://schemas.microsoft.com/office/word/2006/wordml" xmlns:wps="http://schemas.microsoft.com/office/word/2010/wordprocessingShape" mc:Ignorable="w14 w15 wp14">
+<w:ftr xmlns:wpc="http://schemas.microsoft.com/office/word/2010/wordprocessingCanvas" xmlns:cx="http://schemas.microsoft.com/office/drawing/2014/chartex" xmlns:cx1="http://schemas.microsoft.com/office/drawing/2015/9/8/chartex" xmlns:cx2="http://schemas.microsoft.com/office/drawing/2015/10/21/chartex" xmlns:cx3="http://schemas.microsoft.com/office/drawing/2016/5/9/chartex" xmlns:cx4="http://schemas.microsoft.com/office/drawing/2016/5/10/chartex" xmlns:cx5="http://schemas.microsoft.com/office/drawing/2016/5/11/chartex" xmlns:cx6="http://schemas.microsoft.com/office/drawing/2016/5/12/chartex" xmlns:cx7="http://schemas.microsoft.com/office/drawing/2016/5/13/chartex" xmlns:cx8="http://schemas.microsoft.com/office/drawing/2016/5/14/chartex" xmlns:mc="http://schemas.openxmlformats.org/markup-compatibility/2006" xmlns:o="urn:schemas-microsoft-com:office:office" xmlns:r="http://schemas.openxmlformats.org/officeDocument/2006/relationships" xmlns:m="http://schemas.openxmlformats.org/officeDocument/2006/math" xmlns:v="urn:schemas-microsoft-com:vml" xmlns:wp14="http://schemas.microsoft.com/office/word/2010/wordprocessingDrawing" xmlns:wp="http://schemas.openxmlformats.org/drawingml/2006/wordprocessingDrawing" xmlns:w10="urn:schemas-microsoft-com:office:word" xmlns:w="http://schemas.openxmlformats.org/wordprocessingml/2006/main" xmlns:w14="http://schemas.microsoft.com/office/word/2010/wordml" xmlns:w15="http://schemas.microsoft.com/office/word/2012/wordml" xmlns:w16se="http://schemas.microsoft.com/office/word/2015/wordml/symex" xmlns:wpg="http://schemas.microsoft.com/office/word/2010/wordprocessingGroup" xmlns:wpi="http://schemas.microsoft.com/office/word/2010/wordprocessingInk" xmlns:wne="http://schemas.microsoft.com/office/word/2006/wordml" xmlns:wps="http://schemas.microsoft.com/office/word/2010/wordprocessingShape" mc:Ignorable="w14 w15 w16se wp14">
   <w:p>
     <w:pPr>
       <w:spacing w:line="20" w:lineRule="exact"/>
@@ -1853,7 +3227,7 @@
 </file>
 
 <file path=word/footer3.xml><?xml version="1.0" encoding="utf-8"?>
-<w:ftr xmlns:wpc="http://schemas.microsoft.com/office/word/2010/wordprocessingCanvas" xmlns:mo="http://schemas.microsoft.com/office/mac/office/2008/main" xmlns:mc="http://schemas.openxmlformats.org/markup-compatibility/2006" xmlns:mv="urn:schemas-microsoft-com:mac:vml" xmlns:o="urn:schemas-microsoft-com:office:office" xmlns:r="http://schemas.openxmlformats.org/officeDocument/2006/relationships" xmlns:m="http://schemas.openxmlformats.org/officeDocument/2006/math" xmlns:v="urn:schemas-microsoft-com:vml" xmlns:wp14="http://schemas.microsoft.com/office/word/2010/wordprocessingDrawing" xmlns:wp="http://schemas.openxmlformats.org/drawingml/2006/wordprocessingDrawing" xmlns:w10="urn:schemas-microsoft-com:office:word" xmlns:w="http://schemas.openxmlformats.org/wordprocessingml/2006/main" xmlns:w14="http://schemas.microsoft.com/office/word/2010/wordml" xmlns:w15="http://schemas.microsoft.com/office/word/2012/wordml" xmlns:wpg="http://schemas.microsoft.com/office/word/2010/wordprocessingGroup" xmlns:wpi="http://schemas.microsoft.com/office/word/2010/wordprocessingInk" xmlns:wne="http://schemas.microsoft.com/office/word/2006/wordml" xmlns:wps="http://schemas.microsoft.com/office/word/2010/wordprocessingShape" mc:Ignorable="w14 w15 wp14">
+<w:ftr xmlns:wpc="http://schemas.microsoft.com/office/word/2010/wordprocessingCanvas" xmlns:cx="http://schemas.microsoft.com/office/drawing/2014/chartex" xmlns:cx1="http://schemas.microsoft.com/office/drawing/2015/9/8/chartex" xmlns:cx2="http://schemas.microsoft.com/office/drawing/2015/10/21/chartex" xmlns:cx3="http://schemas.microsoft.com/office/drawing/2016/5/9/chartex" xmlns:cx4="http://schemas.microsoft.com/office/drawing/2016/5/10/chartex" xmlns:cx5="http://schemas.microsoft.com/office/drawing/2016/5/11/chartex" xmlns:cx6="http://schemas.microsoft.com/office/drawing/2016/5/12/chartex" xmlns:cx7="http://schemas.microsoft.com/office/drawing/2016/5/13/chartex" xmlns:cx8="http://schemas.microsoft.com/office/drawing/2016/5/14/chartex" xmlns:mc="http://schemas.openxmlformats.org/markup-compatibility/2006" xmlns:o="urn:schemas-microsoft-com:office:office" xmlns:r="http://schemas.openxmlformats.org/officeDocument/2006/relationships" xmlns:m="http://schemas.openxmlformats.org/officeDocument/2006/math" xmlns:v="urn:schemas-microsoft-com:vml" xmlns:wp14="http://schemas.microsoft.com/office/word/2010/wordprocessingDrawing" xmlns:wp="http://schemas.openxmlformats.org/drawingml/2006/wordprocessingDrawing" xmlns:w10="urn:schemas-microsoft-com:office:word" xmlns:w="http://schemas.openxmlformats.org/wordprocessingml/2006/main" xmlns:w14="http://schemas.microsoft.com/office/word/2010/wordml" xmlns:w15="http://schemas.microsoft.com/office/word/2012/wordml" xmlns:w16se="http://schemas.microsoft.com/office/word/2015/wordml/symex" xmlns:wpg="http://schemas.microsoft.com/office/word/2010/wordprocessingGroup" xmlns:wpi="http://schemas.microsoft.com/office/word/2010/wordprocessingInk" xmlns:wne="http://schemas.microsoft.com/office/word/2006/wordml" xmlns:wps="http://schemas.microsoft.com/office/word/2010/wordprocessingShape" mc:Ignorable="w14 w15 w16se wp14">
   <w:p>
     <w:pPr>
       <w:pStyle w:val="Footer"/>
@@ -1865,7 +3239,7 @@
 </file>
 
 <file path=word/footnotes.xml><?xml version="1.0" encoding="utf-8"?>
-<w:footnotes xmlns:wpc="http://schemas.microsoft.com/office/word/2010/wordprocessingCanvas" xmlns:mo="http://schemas.microsoft.com/office/mac/office/2008/main" xmlns:mc="http://schemas.openxmlformats.org/markup-compatibility/2006" xmlns:mv="urn:schemas-microsoft-com:mac:vml" xmlns:o="urn:schemas-microsoft-com:office:office" xmlns:r="http://schemas.openxmlformats.org/officeDocument/2006/relationships" xmlns:m="http://schemas.openxmlformats.org/officeDocument/2006/math" xmlns:v="urn:schemas-microsoft-com:vml" xmlns:wp14="http://schemas.microsoft.com/office/word/2010/wordprocessingDrawing" xmlns:wp="http://schemas.openxmlformats.org/drawingml/2006/wordprocessingDrawing" xmlns:w10="urn:schemas-microsoft-com:office:word" xmlns:w="http://schemas.openxmlformats.org/wordprocessingml/2006/main" xmlns:w14="http://schemas.microsoft.com/office/word/2010/wordml" xmlns:w15="http://schemas.microsoft.com/office/word/2012/wordml" xmlns:wpg="http://schemas.microsoft.com/office/word/2010/wordprocessingGroup" xmlns:wpi="http://schemas.microsoft.com/office/word/2010/wordprocessingInk" xmlns:wne="http://schemas.microsoft.com/office/word/2006/wordml" xmlns:wps="http://schemas.microsoft.com/office/word/2010/wordprocessingShape" mc:Ignorable="w14 w15 wp14">
+<w:footnotes xmlns:wpc="http://schemas.microsoft.com/office/word/2010/wordprocessingCanvas" xmlns:cx="http://schemas.microsoft.com/office/drawing/2014/chartex" xmlns:cx1="http://schemas.microsoft.com/office/drawing/2015/9/8/chartex" xmlns:cx2="http://schemas.microsoft.com/office/drawing/2015/10/21/chartex" xmlns:cx3="http://schemas.microsoft.com/office/drawing/2016/5/9/chartex" xmlns:cx4="http://schemas.microsoft.com/office/drawing/2016/5/10/chartex" xmlns:cx5="http://schemas.microsoft.com/office/drawing/2016/5/11/chartex" xmlns:cx6="http://schemas.microsoft.com/office/drawing/2016/5/12/chartex" xmlns:cx7="http://schemas.microsoft.com/office/drawing/2016/5/13/chartex" xmlns:cx8="http://schemas.microsoft.com/office/drawing/2016/5/14/chartex" xmlns:mc="http://schemas.openxmlformats.org/markup-compatibility/2006" xmlns:o="urn:schemas-microsoft-com:office:office" xmlns:r="http://schemas.openxmlformats.org/officeDocument/2006/relationships" xmlns:m="http://schemas.openxmlformats.org/officeDocument/2006/math" xmlns:v="urn:schemas-microsoft-com:vml" xmlns:wp14="http://schemas.microsoft.com/office/word/2010/wordprocessingDrawing" xmlns:wp="http://schemas.openxmlformats.org/drawingml/2006/wordprocessingDrawing" xmlns:w10="urn:schemas-microsoft-com:office:word" xmlns:w="http://schemas.openxmlformats.org/wordprocessingml/2006/main" xmlns:w14="http://schemas.microsoft.com/office/word/2010/wordml" xmlns:w15="http://schemas.microsoft.com/office/word/2012/wordml" xmlns:w16se="http://schemas.microsoft.com/office/word/2015/wordml/symex" xmlns:wpg="http://schemas.microsoft.com/office/word/2010/wordprocessingGroup" xmlns:wpi="http://schemas.microsoft.com/office/word/2010/wordprocessingInk" xmlns:wne="http://schemas.microsoft.com/office/word/2006/wordml" xmlns:wps="http://schemas.microsoft.com/office/word/2010/wordprocessingShape" mc:Ignorable="w14 w15 w16se wp14">
   <w:footnote w:type="separator" w:id="-1">
     <w:p>
       <w:pPr>
@@ -1896,7 +3270,7 @@
 </file>
 
 <file path=word/header1.xml><?xml version="1.0" encoding="utf-8"?>
-<w:hdr xmlns:wpc="http://schemas.microsoft.com/office/word/2010/wordprocessingCanvas" xmlns:mo="http://schemas.microsoft.com/office/mac/office/2008/main" xmlns:mc="http://schemas.openxmlformats.org/markup-compatibility/2006" xmlns:mv="urn:schemas-microsoft-com:mac:vml" xmlns:o="urn:schemas-microsoft-com:office:office" xmlns:r="http://schemas.openxmlformats.org/officeDocument/2006/relationships" xmlns:m="http://schemas.openxmlformats.org/officeDocument/2006/math" xmlns:v="urn:schemas-microsoft-com:vml" xmlns:wp14="http://schemas.microsoft.com/office/word/2010/wordprocessingDrawing" xmlns:wp="http://schemas.openxmlformats.org/drawingml/2006/wordprocessingDrawing" xmlns:w10="urn:schemas-microsoft-com:office:word" xmlns:w="http://schemas.openxmlformats.org/wordprocessingml/2006/main" xmlns:w14="http://schemas.microsoft.com/office/word/2010/wordml" xmlns:w15="http://schemas.microsoft.com/office/word/2012/wordml" xmlns:wpg="http://schemas.microsoft.com/office/word/2010/wordprocessingGroup" xmlns:wpi="http://schemas.microsoft.com/office/word/2010/wordprocessingInk" xmlns:wne="http://schemas.microsoft.com/office/word/2006/wordml" xmlns:wps="http://schemas.microsoft.com/office/word/2010/wordprocessingShape" mc:Ignorable="w14 w15 wp14">
+<w:hdr xmlns:wpc="http://schemas.microsoft.com/office/word/2010/wordprocessingCanvas" xmlns:cx="http://schemas.microsoft.com/office/drawing/2014/chartex" xmlns:cx1="http://schemas.microsoft.com/office/drawing/2015/9/8/chartex" xmlns:cx2="http://schemas.microsoft.com/office/drawing/2015/10/21/chartex" xmlns:cx3="http://schemas.microsoft.com/office/drawing/2016/5/9/chartex" xmlns:cx4="http://schemas.microsoft.com/office/drawing/2016/5/10/chartex" xmlns:cx5="http://schemas.microsoft.com/office/drawing/2016/5/11/chartex" xmlns:cx6="http://schemas.microsoft.com/office/drawing/2016/5/12/chartex" xmlns:cx7="http://schemas.microsoft.com/office/drawing/2016/5/13/chartex" xmlns:cx8="http://schemas.microsoft.com/office/drawing/2016/5/14/chartex" xmlns:mc="http://schemas.openxmlformats.org/markup-compatibility/2006" xmlns:o="urn:schemas-microsoft-com:office:office" xmlns:r="http://schemas.openxmlformats.org/officeDocument/2006/relationships" xmlns:m="http://schemas.openxmlformats.org/officeDocument/2006/math" xmlns:v="urn:schemas-microsoft-com:vml" xmlns:wp14="http://schemas.microsoft.com/office/word/2010/wordprocessingDrawing" xmlns:wp="http://schemas.openxmlformats.org/drawingml/2006/wordprocessingDrawing" xmlns:w10="urn:schemas-microsoft-com:office:word" xmlns:w="http://schemas.openxmlformats.org/wordprocessingml/2006/main" xmlns:w14="http://schemas.microsoft.com/office/word/2010/wordml" xmlns:w15="http://schemas.microsoft.com/office/word/2012/wordml" xmlns:w16se="http://schemas.microsoft.com/office/word/2015/wordml/symex" xmlns:wpg="http://schemas.microsoft.com/office/word/2010/wordprocessingGroup" xmlns:wpi="http://schemas.microsoft.com/office/word/2010/wordprocessingInk" xmlns:wne="http://schemas.microsoft.com/office/word/2006/wordml" xmlns:wps="http://schemas.microsoft.com/office/word/2010/wordprocessingShape" mc:Ignorable="w14 w15 w16se wp14">
   <w:p>
     <w:pPr>
       <w:pStyle w:val="Header"/>
@@ -1943,14 +3317,40 @@
     </w:r>
     <w:r>
       <w:tab/>
-      <w:t>IEEE TRANSACTIONS ON XXXXXXXXXXXXXXXXXXXX,  vol.  #,  no.  #,  MMMMMMMM  1996</w:t>
+    </w:r>
+    <w:r>
+      <w:t xml:space="preserve">IEEE TRANSACTIONS ON </w:t>
+    </w:r>
+    <w:proofErr w:type="gramStart"/>
+    <w:r>
+      <w:t>XXXXXXXXXXXXXXXXXXXX,  vol.</w:t>
+    </w:r>
+    <w:proofErr w:type="gramEnd"/>
+    <w:r>
+      <w:t xml:space="preserve">  #</w:t>
+    </w:r>
+    <w:proofErr w:type="gramStart"/>
+    <w:r>
+      <w:t>,  no.</w:t>
+    </w:r>
+    <w:proofErr w:type="gramEnd"/>
+    <w:r>
+      <w:t xml:space="preserve">  #</w:t>
+    </w:r>
+    <w:proofErr w:type="gramStart"/>
+    <w:r>
+      <w:t>,  MMMMMMMM</w:t>
+    </w:r>
+    <w:proofErr w:type="gramEnd"/>
+    <w:r>
+      <w:t xml:space="preserve">  1996</w:t>
     </w:r>
   </w:p>
 </w:hdr>
 </file>
 
 <file path=word/header2.xml><?xml version="1.0" encoding="utf-8"?>
-<w:hdr xmlns:wpc="http://schemas.microsoft.com/office/word/2010/wordprocessingCanvas" xmlns:mo="http://schemas.microsoft.com/office/mac/office/2008/main" xmlns:mc="http://schemas.openxmlformats.org/markup-compatibility/2006" xmlns:mv="urn:schemas-microsoft-com:mac:vml" xmlns:o="urn:schemas-microsoft-com:office:office" xmlns:r="http://schemas.openxmlformats.org/officeDocument/2006/relationships" xmlns:m="http://schemas.openxmlformats.org/officeDocument/2006/math" xmlns:v="urn:schemas-microsoft-com:vml" xmlns:wp14="http://schemas.microsoft.com/office/word/2010/wordprocessingDrawing" xmlns:wp="http://schemas.openxmlformats.org/drawingml/2006/wordprocessingDrawing" xmlns:w10="urn:schemas-microsoft-com:office:word" xmlns:w="http://schemas.openxmlformats.org/wordprocessingml/2006/main" xmlns:w14="http://schemas.microsoft.com/office/word/2010/wordml" xmlns:w15="http://schemas.microsoft.com/office/word/2012/wordml" xmlns:wpg="http://schemas.microsoft.com/office/word/2010/wordprocessingGroup" xmlns:wpi="http://schemas.microsoft.com/office/word/2010/wordprocessingInk" xmlns:wne="http://schemas.microsoft.com/office/word/2006/wordml" xmlns:wps="http://schemas.microsoft.com/office/word/2010/wordprocessingShape" mc:Ignorable="w14 w15 wp14">
+<w:hdr xmlns:wpc="http://schemas.microsoft.com/office/word/2010/wordprocessingCanvas" xmlns:cx="http://schemas.microsoft.com/office/drawing/2014/chartex" xmlns:cx1="http://schemas.microsoft.com/office/drawing/2015/9/8/chartex" xmlns:cx2="http://schemas.microsoft.com/office/drawing/2015/10/21/chartex" xmlns:cx3="http://schemas.microsoft.com/office/drawing/2016/5/9/chartex" xmlns:cx4="http://schemas.microsoft.com/office/drawing/2016/5/10/chartex" xmlns:cx5="http://schemas.microsoft.com/office/drawing/2016/5/11/chartex" xmlns:cx6="http://schemas.microsoft.com/office/drawing/2016/5/12/chartex" xmlns:cx7="http://schemas.microsoft.com/office/drawing/2016/5/13/chartex" xmlns:cx8="http://schemas.microsoft.com/office/drawing/2016/5/14/chartex" xmlns:mc="http://schemas.openxmlformats.org/markup-compatibility/2006" xmlns:o="urn:schemas-microsoft-com:office:office" xmlns:r="http://schemas.openxmlformats.org/officeDocument/2006/relationships" xmlns:m="http://schemas.openxmlformats.org/officeDocument/2006/math" xmlns:v="urn:schemas-microsoft-com:vml" xmlns:wp14="http://schemas.microsoft.com/office/word/2010/wordprocessingDrawing" xmlns:wp="http://schemas.openxmlformats.org/drawingml/2006/wordprocessingDrawing" xmlns:w10="urn:schemas-microsoft-com:office:word" xmlns:w="http://schemas.openxmlformats.org/wordprocessingml/2006/main" xmlns:w14="http://schemas.microsoft.com/office/word/2010/wordml" xmlns:w15="http://schemas.microsoft.com/office/word/2012/wordml" xmlns:w16se="http://schemas.microsoft.com/office/word/2015/wordml/symex" xmlns:wpg="http://schemas.microsoft.com/office/word/2010/wordprocessingGroup" xmlns:wpi="http://schemas.microsoft.com/office/word/2010/wordprocessingInk" xmlns:wne="http://schemas.microsoft.com/office/word/2006/wordml" xmlns:wps="http://schemas.microsoft.com/office/word/2010/wordprocessingShape" mc:Ignorable="w14 w15 w16se wp14">
   <w:p>
     <w:pPr>
       <w:pStyle w:val="Header"/>
@@ -2004,7 +3404,7 @@
 </file>
 
 <file path=word/header3.xml><?xml version="1.0" encoding="utf-8"?>
-<w:hdr xmlns:wpc="http://schemas.microsoft.com/office/word/2010/wordprocessingCanvas" xmlns:mo="http://schemas.microsoft.com/office/mac/office/2008/main" xmlns:mc="http://schemas.openxmlformats.org/markup-compatibility/2006" xmlns:mv="urn:schemas-microsoft-com:mac:vml" xmlns:o="urn:schemas-microsoft-com:office:office" xmlns:r="http://schemas.openxmlformats.org/officeDocument/2006/relationships" xmlns:m="http://schemas.openxmlformats.org/officeDocument/2006/math" xmlns:v="urn:schemas-microsoft-com:vml" xmlns:wp14="http://schemas.microsoft.com/office/word/2010/wordprocessingDrawing" xmlns:wp="http://schemas.openxmlformats.org/drawingml/2006/wordprocessingDrawing" xmlns:w10="urn:schemas-microsoft-com:office:word" xmlns:w="http://schemas.openxmlformats.org/wordprocessingml/2006/main" xmlns:w14="http://schemas.microsoft.com/office/word/2010/wordml" xmlns:w15="http://schemas.microsoft.com/office/word/2012/wordml" xmlns:wpg="http://schemas.microsoft.com/office/word/2010/wordprocessingGroup" xmlns:wpi="http://schemas.microsoft.com/office/word/2010/wordprocessingInk" xmlns:wne="http://schemas.microsoft.com/office/word/2006/wordml" xmlns:wps="http://schemas.microsoft.com/office/word/2010/wordprocessingShape" mc:Ignorable="w14 w15 wp14">
+<w:hdr xmlns:wpc="http://schemas.microsoft.com/office/word/2010/wordprocessingCanvas" xmlns:cx="http://schemas.microsoft.com/office/drawing/2014/chartex" xmlns:cx1="http://schemas.microsoft.com/office/drawing/2015/9/8/chartex" xmlns:cx2="http://schemas.microsoft.com/office/drawing/2015/10/21/chartex" xmlns:cx3="http://schemas.microsoft.com/office/drawing/2016/5/9/chartex" xmlns:cx4="http://schemas.microsoft.com/office/drawing/2016/5/10/chartex" xmlns:cx5="http://schemas.microsoft.com/office/drawing/2016/5/11/chartex" xmlns:cx6="http://schemas.microsoft.com/office/drawing/2016/5/12/chartex" xmlns:cx7="http://schemas.microsoft.com/office/drawing/2016/5/13/chartex" xmlns:cx8="http://schemas.microsoft.com/office/drawing/2016/5/14/chartex" xmlns:mc="http://schemas.openxmlformats.org/markup-compatibility/2006" xmlns:o="urn:schemas-microsoft-com:office:office" xmlns:r="http://schemas.openxmlformats.org/officeDocument/2006/relationships" xmlns:m="http://schemas.openxmlformats.org/officeDocument/2006/math" xmlns:v="urn:schemas-microsoft-com:vml" xmlns:wp14="http://schemas.microsoft.com/office/word/2010/wordprocessingDrawing" xmlns:wp="http://schemas.openxmlformats.org/drawingml/2006/wordprocessingDrawing" xmlns:w10="urn:schemas-microsoft-com:office:word" xmlns:w="http://schemas.openxmlformats.org/wordprocessingml/2006/main" xmlns:w14="http://schemas.microsoft.com/office/word/2010/wordml" xmlns:w15="http://schemas.microsoft.com/office/word/2012/wordml" xmlns:w16se="http://schemas.microsoft.com/office/word/2015/wordml/symex" xmlns:wpg="http://schemas.microsoft.com/office/word/2010/wordprocessingGroup" xmlns:wpi="http://schemas.microsoft.com/office/word/2010/wordprocessingInk" xmlns:wne="http://schemas.microsoft.com/office/word/2006/wordml" xmlns:wps="http://schemas.microsoft.com/office/word/2010/wordprocessingShape" mc:Ignorable="w14 w15 w16se wp14">
   <w:p>
     <w:pPr>
       <w:pStyle w:val="Header"/>
@@ -2051,6 +3451,8 @@
     </w:r>
     <w:r>
       <w:tab/>
+    </w:r>
+    <w:r>
       <w:t>Milestone-4     Data VISUALIZATION FINAL project Report</w:t>
     </w:r>
   </w:p>
@@ -2063,7 +3465,7 @@
 </file>
 
 <file path=word/header4.xml><?xml version="1.0" encoding="utf-8"?>
-<w:hdr xmlns:wpc="http://schemas.microsoft.com/office/word/2010/wordprocessingCanvas" xmlns:mo="http://schemas.microsoft.com/office/mac/office/2008/main" xmlns:mc="http://schemas.openxmlformats.org/markup-compatibility/2006" xmlns:mv="urn:schemas-microsoft-com:mac:vml" xmlns:o="urn:schemas-microsoft-com:office:office" xmlns:r="http://schemas.openxmlformats.org/officeDocument/2006/relationships" xmlns:m="http://schemas.openxmlformats.org/officeDocument/2006/math" xmlns:v="urn:schemas-microsoft-com:vml" xmlns:wp14="http://schemas.microsoft.com/office/word/2010/wordprocessingDrawing" xmlns:wp="http://schemas.openxmlformats.org/drawingml/2006/wordprocessingDrawing" xmlns:w10="urn:schemas-microsoft-com:office:word" xmlns:w="http://schemas.openxmlformats.org/wordprocessingml/2006/main" xmlns:w14="http://schemas.microsoft.com/office/word/2010/wordml" xmlns:w15="http://schemas.microsoft.com/office/word/2012/wordml" xmlns:wpg="http://schemas.microsoft.com/office/word/2010/wordprocessingGroup" xmlns:wpi="http://schemas.microsoft.com/office/word/2010/wordprocessingInk" xmlns:wne="http://schemas.microsoft.com/office/word/2006/wordml" xmlns:wps="http://schemas.microsoft.com/office/word/2010/wordprocessingShape" mc:Ignorable="w14 w15 wp14">
+<w:hdr xmlns:wpc="http://schemas.microsoft.com/office/word/2010/wordprocessingCanvas" xmlns:cx="http://schemas.microsoft.com/office/drawing/2014/chartex" xmlns:cx1="http://schemas.microsoft.com/office/drawing/2015/9/8/chartex" xmlns:cx2="http://schemas.microsoft.com/office/drawing/2015/10/21/chartex" xmlns:cx3="http://schemas.microsoft.com/office/drawing/2016/5/9/chartex" xmlns:cx4="http://schemas.microsoft.com/office/drawing/2016/5/10/chartex" xmlns:cx5="http://schemas.microsoft.com/office/drawing/2016/5/11/chartex" xmlns:cx6="http://schemas.microsoft.com/office/drawing/2016/5/12/chartex" xmlns:cx7="http://schemas.microsoft.com/office/drawing/2016/5/13/chartex" xmlns:cx8="http://schemas.microsoft.com/office/drawing/2016/5/14/chartex" xmlns:mc="http://schemas.openxmlformats.org/markup-compatibility/2006" xmlns:o="urn:schemas-microsoft-com:office:office" xmlns:r="http://schemas.openxmlformats.org/officeDocument/2006/relationships" xmlns:m="http://schemas.openxmlformats.org/officeDocument/2006/math" xmlns:v="urn:schemas-microsoft-com:vml" xmlns:wp14="http://schemas.microsoft.com/office/word/2010/wordprocessingDrawing" xmlns:wp="http://schemas.openxmlformats.org/drawingml/2006/wordprocessingDrawing" xmlns:w10="urn:schemas-microsoft-com:office:word" xmlns:w="http://schemas.openxmlformats.org/wordprocessingml/2006/main" xmlns:w14="http://schemas.microsoft.com/office/word/2010/wordml" xmlns:w15="http://schemas.microsoft.com/office/word/2012/wordml" xmlns:w16se="http://schemas.microsoft.com/office/word/2015/wordml/symex" xmlns:wpg="http://schemas.microsoft.com/office/word/2010/wordprocessingGroup" xmlns:wpi="http://schemas.microsoft.com/office/word/2010/wordprocessingInk" xmlns:wne="http://schemas.microsoft.com/office/word/2006/wordml" xmlns:wps="http://schemas.microsoft.com/office/word/2010/wordprocessingShape" mc:Ignorable="w14 w15 w16se wp14">
   <w:p>
     <w:pPr>
       <w:pStyle w:val="Header"/>
@@ -2110,6 +3512,8 @@
     </w:r>
     <w:r>
       <w:tab/>
+    </w:r>
+    <w:r>
       <w:t>Milestone-4     Data VISUALIZATION FINAL project Report</w:t>
     </w:r>
   </w:p>
@@ -2117,7 +3521,7 @@
 </file>
 
 <file path=word/header5.xml><?xml version="1.0" encoding="utf-8"?>
-<w:hdr xmlns:wpc="http://schemas.microsoft.com/office/word/2010/wordprocessingCanvas" xmlns:mo="http://schemas.microsoft.com/office/mac/office/2008/main" xmlns:mc="http://schemas.openxmlformats.org/markup-compatibility/2006" xmlns:mv="urn:schemas-microsoft-com:mac:vml" xmlns:o="urn:schemas-microsoft-com:office:office" xmlns:r="http://schemas.openxmlformats.org/officeDocument/2006/relationships" xmlns:m="http://schemas.openxmlformats.org/officeDocument/2006/math" xmlns:v="urn:schemas-microsoft-com:vml" xmlns:wp14="http://schemas.microsoft.com/office/word/2010/wordprocessingDrawing" xmlns:wp="http://schemas.openxmlformats.org/drawingml/2006/wordprocessingDrawing" xmlns:w10="urn:schemas-microsoft-com:office:word" xmlns:w="http://schemas.openxmlformats.org/wordprocessingml/2006/main" xmlns:w14="http://schemas.microsoft.com/office/word/2010/wordml" xmlns:w15="http://schemas.microsoft.com/office/word/2012/wordml" xmlns:wpg="http://schemas.microsoft.com/office/word/2010/wordprocessingGroup" xmlns:wpi="http://schemas.microsoft.com/office/word/2010/wordprocessingInk" xmlns:wne="http://schemas.microsoft.com/office/word/2006/wordml" xmlns:wps="http://schemas.microsoft.com/office/word/2010/wordprocessingShape" mc:Ignorable="w14 w15 wp14">
+<w:hdr xmlns:wpc="http://schemas.microsoft.com/office/word/2010/wordprocessingCanvas" xmlns:cx="http://schemas.microsoft.com/office/drawing/2014/chartex" xmlns:cx1="http://schemas.microsoft.com/office/drawing/2015/9/8/chartex" xmlns:cx2="http://schemas.microsoft.com/office/drawing/2015/10/21/chartex" xmlns:cx3="http://schemas.microsoft.com/office/drawing/2016/5/9/chartex" xmlns:cx4="http://schemas.microsoft.com/office/drawing/2016/5/10/chartex" xmlns:cx5="http://schemas.microsoft.com/office/drawing/2016/5/11/chartex" xmlns:cx6="http://schemas.microsoft.com/office/drawing/2016/5/12/chartex" xmlns:cx7="http://schemas.microsoft.com/office/drawing/2016/5/13/chartex" xmlns:cx8="http://schemas.microsoft.com/office/drawing/2016/5/14/chartex" xmlns:mc="http://schemas.openxmlformats.org/markup-compatibility/2006" xmlns:o="urn:schemas-microsoft-com:office:office" xmlns:r="http://schemas.openxmlformats.org/officeDocument/2006/relationships" xmlns:m="http://schemas.openxmlformats.org/officeDocument/2006/math" xmlns:v="urn:schemas-microsoft-com:vml" xmlns:wp14="http://schemas.microsoft.com/office/word/2010/wordprocessingDrawing" xmlns:wp="http://schemas.openxmlformats.org/drawingml/2006/wordprocessingDrawing" xmlns:w10="urn:schemas-microsoft-com:office:word" xmlns:w="http://schemas.openxmlformats.org/wordprocessingml/2006/main" xmlns:w14="http://schemas.microsoft.com/office/word/2010/wordml" xmlns:w15="http://schemas.microsoft.com/office/word/2012/wordml" xmlns:w16se="http://schemas.microsoft.com/office/word/2015/wordml/symex" xmlns:wpg="http://schemas.microsoft.com/office/word/2010/wordprocessingGroup" xmlns:wpi="http://schemas.microsoft.com/office/word/2010/wordprocessingInk" xmlns:wne="http://schemas.microsoft.com/office/word/2006/wordml" xmlns:wps="http://schemas.microsoft.com/office/word/2010/wordprocessingShape" mc:Ignorable="w14 w15 w16se wp14">
   <w:p>
     <w:pPr>
       <w:pStyle w:val="Header"/>
@@ -2171,8 +3575,8 @@
 </file>
 
 <file path=word/numbering.xml><?xml version="1.0" encoding="utf-8"?>
-<w:numbering xmlns:wpc="http://schemas.microsoft.com/office/word/2010/wordprocessingCanvas" xmlns:mo="http://schemas.microsoft.com/office/mac/office/2008/main" xmlns:mc="http://schemas.openxmlformats.org/markup-compatibility/2006" xmlns:mv="urn:schemas-microsoft-com:mac:vml" xmlns:o="urn:schemas-microsoft-com:office:office" xmlns:r="http://schemas.openxmlformats.org/officeDocument/2006/relationships" xmlns:m="http://schemas.openxmlformats.org/officeDocument/2006/math" xmlns:v="urn:schemas-microsoft-com:vml" xmlns:wp14="http://schemas.microsoft.com/office/word/2010/wordprocessingDrawing" xmlns:wp="http://schemas.openxmlformats.org/drawingml/2006/wordprocessingDrawing" xmlns:w10="urn:schemas-microsoft-com:office:word" xmlns:w="http://schemas.openxmlformats.org/wordprocessingml/2006/main" xmlns:w14="http://schemas.microsoft.com/office/word/2010/wordml" xmlns:w15="http://schemas.microsoft.com/office/word/2012/wordml" xmlns:wpg="http://schemas.microsoft.com/office/word/2010/wordprocessingGroup" xmlns:wpi="http://schemas.microsoft.com/office/word/2010/wordprocessingInk" xmlns:wne="http://schemas.microsoft.com/office/word/2006/wordml" xmlns:wps="http://schemas.microsoft.com/office/word/2010/wordprocessingShape" mc:Ignorable="w14 w15 wp14">
-  <w:abstractNum w:abstractNumId="0">
+<w:numbering xmlns:wpc="http://schemas.microsoft.com/office/word/2010/wordprocessingCanvas" xmlns:cx="http://schemas.microsoft.com/office/drawing/2014/chartex" xmlns:cx1="http://schemas.microsoft.com/office/drawing/2015/9/8/chartex" xmlns:cx2="http://schemas.microsoft.com/office/drawing/2015/10/21/chartex" xmlns:cx3="http://schemas.microsoft.com/office/drawing/2016/5/9/chartex" xmlns:cx4="http://schemas.microsoft.com/office/drawing/2016/5/10/chartex" xmlns:cx5="http://schemas.microsoft.com/office/drawing/2016/5/11/chartex" xmlns:cx6="http://schemas.microsoft.com/office/drawing/2016/5/12/chartex" xmlns:cx7="http://schemas.microsoft.com/office/drawing/2016/5/13/chartex" xmlns:cx8="http://schemas.microsoft.com/office/drawing/2016/5/14/chartex" xmlns:mc="http://schemas.openxmlformats.org/markup-compatibility/2006" xmlns:o="urn:schemas-microsoft-com:office:office" xmlns:r="http://schemas.openxmlformats.org/officeDocument/2006/relationships" xmlns:m="http://schemas.openxmlformats.org/officeDocument/2006/math" xmlns:v="urn:schemas-microsoft-com:vml" xmlns:wp14="http://schemas.microsoft.com/office/word/2010/wordprocessingDrawing" xmlns:wp="http://schemas.openxmlformats.org/drawingml/2006/wordprocessingDrawing" xmlns:w10="urn:schemas-microsoft-com:office:word" xmlns:w="http://schemas.openxmlformats.org/wordprocessingml/2006/main" xmlns:w14="http://schemas.microsoft.com/office/word/2010/wordml" xmlns:w15="http://schemas.microsoft.com/office/word/2012/wordml" xmlns:w16se="http://schemas.microsoft.com/office/word/2015/wordml/symex" xmlns:wpg="http://schemas.microsoft.com/office/word/2010/wordprocessingGroup" xmlns:wpi="http://schemas.microsoft.com/office/word/2010/wordprocessingInk" xmlns:wne="http://schemas.microsoft.com/office/word/2006/wordml" xmlns:wps="http://schemas.microsoft.com/office/word/2010/wordprocessingShape" mc:Ignorable="w14 w15 w16se wp14">
+  <w:abstractNum w:abstractNumId="0" w15:restartNumberingAfterBreak="0">
     <w:nsid w:val="FFFFFFFB"/>
     <w:multiLevelType w:val="multilevel"/>
     <w:tmpl w:val="2E085744"/>
@@ -2258,7 +3662,7 @@
       </w:pPr>
     </w:lvl>
   </w:abstractNum>
-  <w:abstractNum w:abstractNumId="1">
+  <w:abstractNum w:abstractNumId="1" w15:restartNumberingAfterBreak="0">
     <w:nsid w:val="FFFFFFFE"/>
     <w:multiLevelType w:val="singleLevel"/>
     <w:tmpl w:val="FFFFFFFF"/>
@@ -2268,7 +3672,7 @@
       <w:lvlJc w:val="left"/>
     </w:lvl>
   </w:abstractNum>
-  <w:abstractNum w:abstractNumId="2">
+  <w:abstractNum w:abstractNumId="2" w15:restartNumberingAfterBreak="0">
     <w:nsid w:val="018D2F3B"/>
     <w:multiLevelType w:val="multilevel"/>
     <w:tmpl w:val="482ABFB8"/>
@@ -2408,7 +3812,7 @@
       </w:rPr>
     </w:lvl>
   </w:abstractNum>
-  <w:abstractNum w:abstractNumId="3">
+  <w:abstractNum w:abstractNumId="3" w15:restartNumberingAfterBreak="0">
     <w:nsid w:val="041B2138"/>
     <w:multiLevelType w:val="multilevel"/>
     <w:tmpl w:val="2D24087E"/>
@@ -2548,7 +3952,7 @@
       </w:rPr>
     </w:lvl>
   </w:abstractNum>
-  <w:abstractNum w:abstractNumId="4">
+  <w:abstractNum w:abstractNumId="4" w15:restartNumberingAfterBreak="0">
     <w:nsid w:val="04DD431A"/>
     <w:multiLevelType w:val="hybridMultilevel"/>
     <w:tmpl w:val="7EBC943A"/>
@@ -2664,7 +4068,7 @@
       </w:pPr>
     </w:lvl>
   </w:abstractNum>
-  <w:abstractNum w:abstractNumId="5">
+  <w:abstractNum w:abstractNumId="5" w15:restartNumberingAfterBreak="0">
     <w:nsid w:val="0DD84D33"/>
     <w:multiLevelType w:val="multilevel"/>
     <w:tmpl w:val="E7DC8400"/>
@@ -2804,7 +4208,7 @@
       </w:rPr>
     </w:lvl>
   </w:abstractNum>
-  <w:abstractNum w:abstractNumId="6">
+  <w:abstractNum w:abstractNumId="6" w15:restartNumberingAfterBreak="0">
     <w:nsid w:val="0E8543A3"/>
     <w:multiLevelType w:val="multilevel"/>
     <w:tmpl w:val="FC32BBB4"/>
@@ -2944,7 +4348,7 @@
       </w:rPr>
     </w:lvl>
   </w:abstractNum>
-  <w:abstractNum w:abstractNumId="7">
+  <w:abstractNum w:abstractNumId="7" w15:restartNumberingAfterBreak="0">
     <w:nsid w:val="115E07A2"/>
     <w:multiLevelType w:val="hybridMultilevel"/>
     <w:tmpl w:val="1CBA7EF8"/>
@@ -3044,7 +4448,7 @@
       </w:pPr>
     </w:lvl>
   </w:abstractNum>
-  <w:abstractNum w:abstractNumId="8">
+  <w:abstractNum w:abstractNumId="8" w15:restartNumberingAfterBreak="0">
     <w:nsid w:val="136E0503"/>
     <w:multiLevelType w:val="singleLevel"/>
     <w:tmpl w:val="DBFAAC04"/>
@@ -3061,14 +4465,14 @@
         <w:ind w:left="504" w:hanging="288"/>
       </w:pPr>
       <w:rPr>
-        <w:rFonts w:ascii="Symbol" w:hAnsi="Symbol" w:hint="default"/>
+        <w:rFonts w:hint="default" w:ascii="Symbol" w:hAnsi="Symbol"/>
         <w:b w:val="0"/>
         <w:i w:val="0"/>
         <w:sz w:val="18"/>
       </w:rPr>
     </w:lvl>
   </w:abstractNum>
-  <w:abstractNum w:abstractNumId="9">
+  <w:abstractNum w:abstractNumId="9" w15:restartNumberingAfterBreak="0">
     <w:nsid w:val="154700A2"/>
     <w:multiLevelType w:val="singleLevel"/>
     <w:tmpl w:val="832E08D8"/>
@@ -3083,7 +4487,7 @@
       </w:pPr>
     </w:lvl>
   </w:abstractNum>
-  <w:abstractNum w:abstractNumId="10">
+  <w:abstractNum w:abstractNumId="10" w15:restartNumberingAfterBreak="0">
     <w:nsid w:val="18256A36"/>
     <w:multiLevelType w:val="multilevel"/>
     <w:tmpl w:val="F32ECD48"/>
@@ -3196,7 +4600,7 @@
       </w:rPr>
     </w:lvl>
   </w:abstractNum>
-  <w:abstractNum w:abstractNumId="11">
+  <w:abstractNum w:abstractNumId="11" w15:restartNumberingAfterBreak="0">
     <w:nsid w:val="1A783236"/>
     <w:multiLevelType w:val="singleLevel"/>
     <w:tmpl w:val="832E08D8"/>
@@ -3211,7 +4615,7 @@
       </w:pPr>
     </w:lvl>
   </w:abstractNum>
-  <w:abstractNum w:abstractNumId="12">
+  <w:abstractNum w:abstractNumId="12" w15:restartNumberingAfterBreak="0">
     <w:nsid w:val="1B0B1D66"/>
     <w:multiLevelType w:val="singleLevel"/>
     <w:tmpl w:val="0BEC9FB0"/>
@@ -3226,7 +4630,7 @@
       </w:pPr>
     </w:lvl>
   </w:abstractNum>
-  <w:abstractNum w:abstractNumId="13">
+  <w:abstractNum w:abstractNumId="13" w15:restartNumberingAfterBreak="0">
     <w:nsid w:val="2517274C"/>
     <w:multiLevelType w:val="singleLevel"/>
     <w:tmpl w:val="04090011"/>
@@ -3243,7 +4647,7 @@
       </w:pPr>
     </w:lvl>
   </w:abstractNum>
-  <w:abstractNum w:abstractNumId="14">
+  <w:abstractNum w:abstractNumId="14" w15:restartNumberingAfterBreak="0">
     <w:nsid w:val="2D234D8B"/>
     <w:multiLevelType w:val="singleLevel"/>
     <w:tmpl w:val="0409000F"/>
@@ -3260,7 +4664,7 @@
       </w:pPr>
     </w:lvl>
   </w:abstractNum>
-  <w:abstractNum w:abstractNumId="15">
+  <w:abstractNum w:abstractNumId="15" w15:restartNumberingAfterBreak="0">
     <w:nsid w:val="2DAB3B96"/>
     <w:multiLevelType w:val="multilevel"/>
     <w:tmpl w:val="5C72E33A"/>
@@ -3400,7 +4804,7 @@
       </w:rPr>
     </w:lvl>
   </w:abstractNum>
-  <w:abstractNum w:abstractNumId="16">
+  <w:abstractNum w:abstractNumId="16" w15:restartNumberingAfterBreak="0">
     <w:nsid w:val="2F2E2B21"/>
     <w:multiLevelType w:val="singleLevel"/>
     <w:tmpl w:val="832E08D8"/>
@@ -3415,7 +4819,7 @@
       </w:pPr>
     </w:lvl>
   </w:abstractNum>
-  <w:abstractNum w:abstractNumId="17">
+  <w:abstractNum w:abstractNumId="17" w15:restartNumberingAfterBreak="0">
     <w:nsid w:val="2F8B23F8"/>
     <w:multiLevelType w:val="singleLevel"/>
     <w:tmpl w:val="12CEED98"/>
@@ -3430,7 +4834,7 @@
       </w:pPr>
     </w:lvl>
   </w:abstractNum>
-  <w:abstractNum w:abstractNumId="18">
+  <w:abstractNum w:abstractNumId="18" w15:restartNumberingAfterBreak="0">
     <w:nsid w:val="32465C74"/>
     <w:multiLevelType w:val="singleLevel"/>
     <w:tmpl w:val="832E08D8"/>
@@ -3445,7 +4849,7 @@
       </w:pPr>
     </w:lvl>
   </w:abstractNum>
-  <w:abstractNum w:abstractNumId="19">
+  <w:abstractNum w:abstractNumId="19" w15:restartNumberingAfterBreak="0">
     <w:nsid w:val="3A877D64"/>
     <w:multiLevelType w:val="singleLevel"/>
     <w:tmpl w:val="5DA6FC16"/>
@@ -3462,7 +4866,7 @@
       </w:pPr>
     </w:lvl>
   </w:abstractNum>
-  <w:abstractNum w:abstractNumId="20">
+  <w:abstractNum w:abstractNumId="20" w15:restartNumberingAfterBreak="0">
     <w:nsid w:val="3AAC1CFC"/>
     <w:multiLevelType w:val="singleLevel"/>
     <w:tmpl w:val="3A8EC28E"/>
@@ -3479,7 +4883,7 @@
       </w:pPr>
     </w:lvl>
   </w:abstractNum>
-  <w:abstractNum w:abstractNumId="21">
+  <w:abstractNum w:abstractNumId="21" w15:restartNumberingAfterBreak="0">
     <w:nsid w:val="3DA75D3A"/>
     <w:multiLevelType w:val="multilevel"/>
     <w:tmpl w:val="79A06D0C"/>
@@ -3619,7 +5023,7 @@
       </w:rPr>
     </w:lvl>
   </w:abstractNum>
-  <w:abstractNum w:abstractNumId="22">
+  <w:abstractNum w:abstractNumId="22" w15:restartNumberingAfterBreak="0">
     <w:nsid w:val="40164597"/>
     <w:multiLevelType w:val="hybridMultilevel"/>
     <w:tmpl w:val="0310DFEC"/>
@@ -3635,7 +5039,7 @@
         <w:ind w:left="720" w:hanging="360"/>
       </w:pPr>
       <w:rPr>
-        <w:rFonts w:ascii="Symbol" w:hAnsi="Symbol" w:hint="default"/>
+        <w:rFonts w:hint="default" w:ascii="Symbol" w:hAnsi="Symbol"/>
       </w:rPr>
     </w:lvl>
     <w:lvl w:ilvl="1" w:tplc="04090003" w:tentative="1">
@@ -3650,7 +5054,7 @@
         <w:ind w:left="1440" w:hanging="360"/>
       </w:pPr>
       <w:rPr>
-        <w:rFonts w:ascii="Courier New" w:hAnsi="Courier New" w:hint="default"/>
+        <w:rFonts w:hint="default" w:ascii="Courier New" w:hAnsi="Courier New"/>
       </w:rPr>
     </w:lvl>
     <w:lvl w:ilvl="2" w:tplc="04090005" w:tentative="1">
@@ -3665,7 +5069,7 @@
         <w:ind w:left="2160" w:hanging="360"/>
       </w:pPr>
       <w:rPr>
-        <w:rFonts w:ascii="Wingdings" w:hAnsi="Wingdings" w:hint="default"/>
+        <w:rFonts w:hint="default" w:ascii="Wingdings" w:hAnsi="Wingdings"/>
       </w:rPr>
     </w:lvl>
     <w:lvl w:ilvl="3" w:tplc="04090001" w:tentative="1">
@@ -3680,7 +5084,7 @@
         <w:ind w:left="2880" w:hanging="360"/>
       </w:pPr>
       <w:rPr>
-        <w:rFonts w:ascii="Symbol" w:hAnsi="Symbol" w:hint="default"/>
+        <w:rFonts w:hint="default" w:ascii="Symbol" w:hAnsi="Symbol"/>
       </w:rPr>
     </w:lvl>
     <w:lvl w:ilvl="4" w:tplc="04090003" w:tentative="1">
@@ -3695,7 +5099,7 @@
         <w:ind w:left="3600" w:hanging="360"/>
       </w:pPr>
       <w:rPr>
-        <w:rFonts w:ascii="Courier New" w:hAnsi="Courier New" w:hint="default"/>
+        <w:rFonts w:hint="default" w:ascii="Courier New" w:hAnsi="Courier New"/>
       </w:rPr>
     </w:lvl>
     <w:lvl w:ilvl="5" w:tplc="04090005" w:tentative="1">
@@ -3710,7 +5114,7 @@
         <w:ind w:left="4320" w:hanging="360"/>
       </w:pPr>
       <w:rPr>
-        <w:rFonts w:ascii="Wingdings" w:hAnsi="Wingdings" w:hint="default"/>
+        <w:rFonts w:hint="default" w:ascii="Wingdings" w:hAnsi="Wingdings"/>
       </w:rPr>
     </w:lvl>
     <w:lvl w:ilvl="6" w:tplc="04090001" w:tentative="1">
@@ -3725,7 +5129,7 @@
         <w:ind w:left="5040" w:hanging="360"/>
       </w:pPr>
       <w:rPr>
-        <w:rFonts w:ascii="Symbol" w:hAnsi="Symbol" w:hint="default"/>
+        <w:rFonts w:hint="default" w:ascii="Symbol" w:hAnsi="Symbol"/>
       </w:rPr>
     </w:lvl>
     <w:lvl w:ilvl="7" w:tplc="04090003" w:tentative="1">
@@ -3740,7 +5144,7 @@
         <w:ind w:left="5760" w:hanging="360"/>
       </w:pPr>
       <w:rPr>
-        <w:rFonts w:ascii="Courier New" w:hAnsi="Courier New" w:hint="default"/>
+        <w:rFonts w:hint="default" w:ascii="Courier New" w:hAnsi="Courier New"/>
       </w:rPr>
     </w:lvl>
     <w:lvl w:ilvl="8" w:tplc="04090005" w:tentative="1">
@@ -3755,11 +5159,11 @@
         <w:ind w:left="6480" w:hanging="360"/>
       </w:pPr>
       <w:rPr>
-        <w:rFonts w:ascii="Wingdings" w:hAnsi="Wingdings" w:hint="default"/>
+        <w:rFonts w:hint="default" w:ascii="Wingdings" w:hAnsi="Wingdings"/>
       </w:rPr>
     </w:lvl>
   </w:abstractNum>
-  <w:abstractNum w:abstractNumId="23">
+  <w:abstractNum w:abstractNumId="23" w15:restartNumberingAfterBreak="0">
     <w:nsid w:val="467D5D9E"/>
     <w:multiLevelType w:val="singleLevel"/>
     <w:tmpl w:val="832E08D8"/>
@@ -3774,7 +5178,7 @@
       </w:pPr>
     </w:lvl>
   </w:abstractNum>
-  <w:abstractNum w:abstractNumId="24">
+  <w:abstractNum w:abstractNumId="24" w15:restartNumberingAfterBreak="0">
     <w:nsid w:val="47332F9F"/>
     <w:multiLevelType w:val="singleLevel"/>
     <w:tmpl w:val="488EC81A"/>
@@ -3789,7 +5193,7 @@
       </w:pPr>
     </w:lvl>
   </w:abstractNum>
-  <w:abstractNum w:abstractNumId="25">
+  <w:abstractNum w:abstractNumId="25" w15:restartNumberingAfterBreak="0">
     <w:nsid w:val="4D0B59CF"/>
     <w:multiLevelType w:val="singleLevel"/>
     <w:tmpl w:val="4A4223A6"/>
@@ -3804,7 +5208,7 @@
       </w:pPr>
     </w:lvl>
   </w:abstractNum>
-  <w:abstractNum w:abstractNumId="26">
+  <w:abstractNum w:abstractNumId="26" w15:restartNumberingAfterBreak="0">
     <w:nsid w:val="521F2FC8"/>
     <w:multiLevelType w:val="hybridMultilevel"/>
     <w:tmpl w:val="A132861C"/>
@@ -3820,7 +5224,7 @@
         <w:ind w:left="922" w:hanging="360"/>
       </w:pPr>
       <w:rPr>
-        <w:rFonts w:ascii="Symbol" w:hAnsi="Symbol" w:hint="default"/>
+        <w:rFonts w:hint="default" w:ascii="Symbol" w:hAnsi="Symbol"/>
       </w:rPr>
     </w:lvl>
     <w:lvl w:ilvl="1" w:tplc="04090003" w:tentative="1">
@@ -3835,7 +5239,7 @@
         <w:ind w:left="1642" w:hanging="360"/>
       </w:pPr>
       <w:rPr>
-        <w:rFonts w:ascii="Courier New" w:hAnsi="Courier New" w:hint="default"/>
+        <w:rFonts w:hint="default" w:ascii="Courier New" w:hAnsi="Courier New"/>
       </w:rPr>
     </w:lvl>
     <w:lvl w:ilvl="2" w:tplc="04090005" w:tentative="1">
@@ -3850,7 +5254,7 @@
         <w:ind w:left="2362" w:hanging="360"/>
       </w:pPr>
       <w:rPr>
-        <w:rFonts w:ascii="Wingdings" w:hAnsi="Wingdings" w:hint="default"/>
+        <w:rFonts w:hint="default" w:ascii="Wingdings" w:hAnsi="Wingdings"/>
       </w:rPr>
     </w:lvl>
     <w:lvl w:ilvl="3" w:tplc="04090001" w:tentative="1">
@@ -3865,7 +5269,7 @@
         <w:ind w:left="3082" w:hanging="360"/>
       </w:pPr>
       <w:rPr>
-        <w:rFonts w:ascii="Symbol" w:hAnsi="Symbol" w:hint="default"/>
+        <w:rFonts w:hint="default" w:ascii="Symbol" w:hAnsi="Symbol"/>
       </w:rPr>
     </w:lvl>
     <w:lvl w:ilvl="4" w:tplc="04090003" w:tentative="1">
@@ -3880,7 +5284,7 @@
         <w:ind w:left="3802" w:hanging="360"/>
       </w:pPr>
       <w:rPr>
-        <w:rFonts w:ascii="Courier New" w:hAnsi="Courier New" w:hint="default"/>
+        <w:rFonts w:hint="default" w:ascii="Courier New" w:hAnsi="Courier New"/>
       </w:rPr>
     </w:lvl>
     <w:lvl w:ilvl="5" w:tplc="04090005" w:tentative="1">
@@ -3895,7 +5299,7 @@
         <w:ind w:left="4522" w:hanging="360"/>
       </w:pPr>
       <w:rPr>
-        <w:rFonts w:ascii="Wingdings" w:hAnsi="Wingdings" w:hint="default"/>
+        <w:rFonts w:hint="default" w:ascii="Wingdings" w:hAnsi="Wingdings"/>
       </w:rPr>
     </w:lvl>
     <w:lvl w:ilvl="6" w:tplc="04090001" w:tentative="1">
@@ -3910,7 +5314,7 @@
         <w:ind w:left="5242" w:hanging="360"/>
       </w:pPr>
       <w:rPr>
-        <w:rFonts w:ascii="Symbol" w:hAnsi="Symbol" w:hint="default"/>
+        <w:rFonts w:hint="default" w:ascii="Symbol" w:hAnsi="Symbol"/>
       </w:rPr>
     </w:lvl>
     <w:lvl w:ilvl="7" w:tplc="04090003" w:tentative="1">
@@ -3925,7 +5329,7 @@
         <w:ind w:left="5962" w:hanging="360"/>
       </w:pPr>
       <w:rPr>
-        <w:rFonts w:ascii="Courier New" w:hAnsi="Courier New" w:hint="default"/>
+        <w:rFonts w:hint="default" w:ascii="Courier New" w:hAnsi="Courier New"/>
       </w:rPr>
     </w:lvl>
     <w:lvl w:ilvl="8" w:tplc="04090005" w:tentative="1">
@@ -3940,11 +5344,11 @@
         <w:ind w:left="6682" w:hanging="360"/>
       </w:pPr>
       <w:rPr>
-        <w:rFonts w:ascii="Wingdings" w:hAnsi="Wingdings" w:hint="default"/>
+        <w:rFonts w:hint="default" w:ascii="Wingdings" w:hAnsi="Wingdings"/>
       </w:rPr>
     </w:lvl>
   </w:abstractNum>
-  <w:abstractNum w:abstractNumId="27">
+  <w:abstractNum w:abstractNumId="27" w15:restartNumberingAfterBreak="0">
     <w:nsid w:val="54366CFE"/>
     <w:multiLevelType w:val="hybridMultilevel"/>
     <w:tmpl w:val="6D70D140"/>
@@ -4060,7 +5464,7 @@
       </w:pPr>
     </w:lvl>
   </w:abstractNum>
-  <w:abstractNum w:abstractNumId="28">
+  <w:abstractNum w:abstractNumId="28" w15:restartNumberingAfterBreak="0">
     <w:nsid w:val="55630736"/>
     <w:multiLevelType w:val="singleLevel"/>
     <w:tmpl w:val="0BEC9FB0"/>
@@ -4075,7 +5479,7 @@
       </w:pPr>
     </w:lvl>
   </w:abstractNum>
-  <w:abstractNum w:abstractNumId="29">
+  <w:abstractNum w:abstractNumId="29" w15:restartNumberingAfterBreak="0">
     <w:nsid w:val="5BD07A75"/>
     <w:multiLevelType w:val="multilevel"/>
     <w:tmpl w:val="2D5ECF0C"/>
@@ -4215,7 +5619,7 @@
       </w:rPr>
     </w:lvl>
   </w:abstractNum>
-  <w:abstractNum w:abstractNumId="30">
+  <w:abstractNum w:abstractNumId="30" w15:restartNumberingAfterBreak="0">
     <w:nsid w:val="5CA0401C"/>
     <w:multiLevelType w:val="hybridMultilevel"/>
     <w:tmpl w:val="5F5CE252"/>
@@ -4333,7 +5737,7 @@
       </w:pPr>
     </w:lvl>
   </w:abstractNum>
-  <w:abstractNum w:abstractNumId="31">
+  <w:abstractNum w:abstractNumId="31" w15:restartNumberingAfterBreak="0">
     <w:nsid w:val="5CB72B28"/>
     <w:multiLevelType w:val="multilevel"/>
     <w:tmpl w:val="C706C7CA"/>
@@ -4473,7 +5877,7 @@
       </w:rPr>
     </w:lvl>
   </w:abstractNum>
-  <w:abstractNum w:abstractNumId="32">
+  <w:abstractNum w:abstractNumId="32" w15:restartNumberingAfterBreak="0">
     <w:nsid w:val="68FC4A9E"/>
     <w:multiLevelType w:val="multilevel"/>
     <w:tmpl w:val="B7DACE22"/>
@@ -4613,7 +6017,7 @@
       </w:rPr>
     </w:lvl>
   </w:abstractNum>
-  <w:abstractNum w:abstractNumId="33">
+  <w:abstractNum w:abstractNumId="33" w15:restartNumberingAfterBreak="0">
     <w:nsid w:val="6DC3293B"/>
     <w:multiLevelType w:val="singleLevel"/>
     <w:tmpl w:val="3A8EC28E"/>
@@ -4630,7 +6034,7 @@
       </w:pPr>
     </w:lvl>
   </w:abstractNum>
-  <w:abstractNum w:abstractNumId="34">
+  <w:abstractNum w:abstractNumId="34" w15:restartNumberingAfterBreak="0">
     <w:nsid w:val="74441AFF"/>
     <w:multiLevelType w:val="singleLevel"/>
     <w:tmpl w:val="832E08D8"/>
@@ -4645,7 +6049,7 @@
       </w:pPr>
     </w:lvl>
   </w:abstractNum>
-  <w:abstractNum w:abstractNumId="35">
+  <w:abstractNum w:abstractNumId="35" w15:restartNumberingAfterBreak="0">
     <w:nsid w:val="77E315E9"/>
     <w:multiLevelType w:val="singleLevel"/>
     <w:tmpl w:val="0BEC9FB0"/>
@@ -4660,7 +6064,7 @@
       </w:pPr>
     </w:lvl>
   </w:abstractNum>
-  <w:abstractNum w:abstractNumId="36">
+  <w:abstractNum w:abstractNumId="36" w15:restartNumberingAfterBreak="0">
     <w:nsid w:val="7A2D5804"/>
     <w:multiLevelType w:val="multilevel"/>
     <w:tmpl w:val="0409001F"/>
@@ -4773,7 +6177,7 @@
       </w:pPr>
     </w:lvl>
   </w:abstractNum>
-  <w:abstractNum w:abstractNumId="37">
+  <w:abstractNum w:abstractNumId="37" w15:restartNumberingAfterBreak="0">
     <w:nsid w:val="7C7269F8"/>
     <w:multiLevelType w:val="multilevel"/>
     <w:tmpl w:val="00BA56A4"/>
@@ -4926,7 +6330,7 @@
           <w:ind w:left="160" w:hanging="160"/>
         </w:pPr>
         <w:rPr>
-          <w:rFonts w:ascii="Symbol" w:hAnsi="Symbol" w:hint="default"/>
+          <w:rFonts w:hint="default" w:ascii="Symbol" w:hAnsi="Symbol"/>
         </w:rPr>
       </w:lvl>
     </w:lvlOverride>
@@ -4944,7 +6348,7 @@
           <w:ind w:left="456" w:hanging="216"/>
         </w:pPr>
         <w:rPr>
-          <w:rFonts w:ascii="Courier New" w:hAnsi="Courier New" w:hint="default"/>
+          <w:rFonts w:hint="default" w:ascii="Courier New" w:hAnsi="Courier New"/>
         </w:rPr>
       </w:lvl>
     </w:lvlOverride>
@@ -5094,7 +6498,7 @@
 </file>
 
 <file path=word/people.xml><?xml version="1.0" encoding="utf-8"?>
-<w15:people xmlns:wpc="http://schemas.microsoft.com/office/word/2010/wordprocessingCanvas" xmlns:mo="http://schemas.microsoft.com/office/mac/office/2008/main" xmlns:mc="http://schemas.openxmlformats.org/markup-compatibility/2006" xmlns:mv="urn:schemas-microsoft-com:mac:vml" xmlns:o="urn:schemas-microsoft-com:office:office" xmlns:r="http://schemas.openxmlformats.org/officeDocument/2006/relationships" xmlns:m="http://schemas.openxmlformats.org/officeDocument/2006/math" xmlns:v="urn:schemas-microsoft-com:vml" xmlns:wp14="http://schemas.microsoft.com/office/word/2010/wordprocessingDrawing" xmlns:wp="http://schemas.openxmlformats.org/drawingml/2006/wordprocessingDrawing" xmlns:w10="urn:schemas-microsoft-com:office:word" xmlns:w="http://schemas.openxmlformats.org/wordprocessingml/2006/main" xmlns:w14="http://schemas.microsoft.com/office/word/2010/wordml" xmlns:w15="http://schemas.microsoft.com/office/word/2012/wordml" xmlns:wpg="http://schemas.microsoft.com/office/word/2010/wordprocessingGroup" xmlns:wpi="http://schemas.microsoft.com/office/word/2010/wordprocessingInk" xmlns:wne="http://schemas.microsoft.com/office/word/2006/wordml" xmlns:wps="http://schemas.microsoft.com/office/word/2010/wordprocessingShape" mc:Ignorable="w14 w15 wp14">
+<w15:people xmlns:wpc="http://schemas.microsoft.com/office/word/2010/wordprocessingCanvas" xmlns:cx="http://schemas.microsoft.com/office/drawing/2014/chartex" xmlns:cx1="http://schemas.microsoft.com/office/drawing/2015/9/8/chartex" xmlns:cx2="http://schemas.microsoft.com/office/drawing/2015/10/21/chartex" xmlns:cx3="http://schemas.microsoft.com/office/drawing/2016/5/9/chartex" xmlns:cx4="http://schemas.microsoft.com/office/drawing/2016/5/10/chartex" xmlns:cx5="http://schemas.microsoft.com/office/drawing/2016/5/11/chartex" xmlns:cx6="http://schemas.microsoft.com/office/drawing/2016/5/12/chartex" xmlns:cx7="http://schemas.microsoft.com/office/drawing/2016/5/13/chartex" xmlns:cx8="http://schemas.microsoft.com/office/drawing/2016/5/14/chartex" xmlns:mc="http://schemas.openxmlformats.org/markup-compatibility/2006" xmlns:o="urn:schemas-microsoft-com:office:office" xmlns:r="http://schemas.openxmlformats.org/officeDocument/2006/relationships" xmlns:m="http://schemas.openxmlformats.org/officeDocument/2006/math" xmlns:v="urn:schemas-microsoft-com:vml" xmlns:wp14="http://schemas.microsoft.com/office/word/2010/wordprocessingDrawing" xmlns:wp="http://schemas.openxmlformats.org/drawingml/2006/wordprocessingDrawing" xmlns:w10="urn:schemas-microsoft-com:office:word" xmlns:w="http://schemas.openxmlformats.org/wordprocessingml/2006/main" xmlns:w14="http://schemas.microsoft.com/office/word/2010/wordml" xmlns:w15="http://schemas.microsoft.com/office/word/2012/wordml" xmlns:w16se="http://schemas.microsoft.com/office/word/2015/wordml/symex" xmlns:wpg="http://schemas.microsoft.com/office/word/2010/wordprocessingGroup" xmlns:wpi="http://schemas.microsoft.com/office/word/2010/wordprocessingInk" xmlns:wne="http://schemas.microsoft.com/office/word/2006/wordml" xmlns:wps="http://schemas.microsoft.com/office/word/2010/wordprocessingShape" mc:Ignorable="w14 w15 w16se wp14">
   <w15:person w15:author="Anil Kumar Motupalli">
     <w15:presenceInfo w15:providerId="Windows Live" w15:userId="429a141cdb66bbc8"/>
   </w15:person>
@@ -5102,11 +6506,11 @@
 </file>
 
 <file path=word/styles.xml><?xml version="1.0" encoding="utf-8"?>
-<w:styles xmlns:mc="http://schemas.openxmlformats.org/markup-compatibility/2006" xmlns:r="http://schemas.openxmlformats.org/officeDocument/2006/relationships" xmlns:w="http://schemas.openxmlformats.org/wordprocessingml/2006/main" xmlns:w14="http://schemas.microsoft.com/office/word/2010/wordml" xmlns:w15="http://schemas.microsoft.com/office/word/2012/wordml" mc:Ignorable="w14 w15">
+<w:styles xmlns:wp14="http://schemas.microsoft.com/office/word/2010/wordprocessingDrawing" xmlns:mc="http://schemas.openxmlformats.org/markup-compatibility/2006" xmlns:r="http://schemas.openxmlformats.org/officeDocument/2006/relationships" xmlns:w="http://schemas.openxmlformats.org/wordprocessingml/2006/main" xmlns:w14="http://schemas.microsoft.com/office/word/2010/wordml" xmlns:w15="http://schemas.microsoft.com/office/word/2012/wordml" xmlns:w16se="http://schemas.microsoft.com/office/word/2015/wordml/symex" mc:Ignorable="w14 w15 w16se wp14">
   <w:docDefaults>
     <w:rPrDefault>
       <w:rPr>
-        <w:rFonts w:ascii="Times New Roman" w:eastAsia="Times New Roman" w:hAnsi="Times New Roman" w:cs="Times New Roman"/>
+        <w:rFonts w:ascii="Times New Roman" w:hAnsi="Times New Roman" w:eastAsia="Times New Roman" w:cs="Times New Roman"/>
         <w:lang w:val="en-US" w:eastAsia="en-US" w:bidi="ar-SA"/>
       </w:rPr>
     </w:rPrDefault>
@@ -5116,17 +6520,17 @@
       </w:pPr>
     </w:pPrDefault>
   </w:docDefaults>
-  <w:latentStyles w:defLockedState="0" w:defUIPriority="99" w:defSemiHidden="0" w:defUnhideWhenUsed="0" w:defQFormat="0" w:count="382">
+  <w:latentStyles w:defLockedState="0" w:defUIPriority="99" w:defSemiHidden="0" w:defUnhideWhenUsed="0" w:defQFormat="0" w:count="374">
     <w:lsdException w:name="Normal" w:uiPriority="0" w:qFormat="1"/>
     <w:lsdException w:name="heading 1" w:uiPriority="0" w:qFormat="1"/>
-    <w:lsdException w:name="heading 2" w:semiHidden="1" w:uiPriority="0" w:unhideWhenUsed="1" w:qFormat="1"/>
-    <w:lsdException w:name="heading 3" w:semiHidden="1" w:uiPriority="0" w:unhideWhenUsed="1" w:qFormat="1"/>
-    <w:lsdException w:name="heading 4" w:semiHidden="1" w:uiPriority="0" w:unhideWhenUsed="1" w:qFormat="1"/>
-    <w:lsdException w:name="heading 5" w:semiHidden="1" w:uiPriority="9" w:unhideWhenUsed="1" w:qFormat="1"/>
-    <w:lsdException w:name="heading 6" w:semiHidden="1" w:uiPriority="9" w:unhideWhenUsed="1" w:qFormat="1"/>
-    <w:lsdException w:name="heading 7" w:semiHidden="1" w:uiPriority="9" w:unhideWhenUsed="1" w:qFormat="1"/>
-    <w:lsdException w:name="heading 8" w:semiHidden="1" w:uiPriority="9" w:unhideWhenUsed="1" w:qFormat="1"/>
-    <w:lsdException w:name="heading 9" w:semiHidden="1" w:uiPriority="9" w:unhideWhenUsed="1" w:qFormat="1"/>
+    <w:lsdException w:name="heading 2" w:uiPriority="0" w:semiHidden="1" w:unhideWhenUsed="1" w:qFormat="1"/>
+    <w:lsdException w:name="heading 3" w:uiPriority="0" w:semiHidden="1" w:unhideWhenUsed="1" w:qFormat="1"/>
+    <w:lsdException w:name="heading 4" w:uiPriority="0" w:semiHidden="1" w:unhideWhenUsed="1" w:qFormat="1"/>
+    <w:lsdException w:name="heading 5" w:uiPriority="9" w:semiHidden="1" w:unhideWhenUsed="1" w:qFormat="1"/>
+    <w:lsdException w:name="heading 6" w:uiPriority="9" w:semiHidden="1" w:unhideWhenUsed="1" w:qFormat="1"/>
+    <w:lsdException w:name="heading 7" w:uiPriority="9" w:semiHidden="1" w:unhideWhenUsed="1" w:qFormat="1"/>
+    <w:lsdException w:name="heading 8" w:uiPriority="9" w:semiHidden="1" w:unhideWhenUsed="1" w:qFormat="1"/>
+    <w:lsdException w:name="heading 9" w:uiPriority="9" w:semiHidden="1" w:unhideWhenUsed="1" w:qFormat="1"/>
     <w:lsdException w:name="index 1" w:semiHidden="1" w:unhideWhenUsed="1"/>
     <w:lsdException w:name="index 2" w:semiHidden="1" w:unhideWhenUsed="1"/>
     <w:lsdException w:name="index 3" w:semiHidden="1" w:unhideWhenUsed="1"/>
@@ -5136,29 +6540,29 @@
     <w:lsdException w:name="index 7" w:semiHidden="1" w:unhideWhenUsed="1"/>
     <w:lsdException w:name="index 8" w:semiHidden="1" w:unhideWhenUsed="1"/>
     <w:lsdException w:name="index 9" w:semiHidden="1" w:unhideWhenUsed="1"/>
-    <w:lsdException w:name="toc 1" w:semiHidden="1" w:uiPriority="39" w:unhideWhenUsed="1"/>
-    <w:lsdException w:name="toc 2" w:semiHidden="1" w:uiPriority="39" w:unhideWhenUsed="1"/>
-    <w:lsdException w:name="toc 3" w:semiHidden="1" w:uiPriority="39" w:unhideWhenUsed="1"/>
-    <w:lsdException w:name="toc 4" w:semiHidden="1" w:uiPriority="39" w:unhideWhenUsed="1"/>
-    <w:lsdException w:name="toc 5" w:semiHidden="1" w:uiPriority="39" w:unhideWhenUsed="1"/>
-    <w:lsdException w:name="toc 6" w:semiHidden="1" w:uiPriority="39" w:unhideWhenUsed="1"/>
-    <w:lsdException w:name="toc 7" w:semiHidden="1" w:uiPriority="39" w:unhideWhenUsed="1"/>
-    <w:lsdException w:name="toc 8" w:semiHidden="1" w:uiPriority="39" w:unhideWhenUsed="1"/>
-    <w:lsdException w:name="toc 9" w:semiHidden="1" w:uiPriority="39" w:unhideWhenUsed="1"/>
+    <w:lsdException w:name="toc 1" w:uiPriority="39" w:semiHidden="1" w:unhideWhenUsed="1"/>
+    <w:lsdException w:name="toc 2" w:uiPriority="39" w:semiHidden="1" w:unhideWhenUsed="1"/>
+    <w:lsdException w:name="toc 3" w:uiPriority="39" w:semiHidden="1" w:unhideWhenUsed="1"/>
+    <w:lsdException w:name="toc 4" w:uiPriority="39" w:semiHidden="1" w:unhideWhenUsed="1"/>
+    <w:lsdException w:name="toc 5" w:uiPriority="39" w:semiHidden="1" w:unhideWhenUsed="1"/>
+    <w:lsdException w:name="toc 6" w:uiPriority="39" w:semiHidden="1" w:unhideWhenUsed="1"/>
+    <w:lsdException w:name="toc 7" w:uiPriority="39" w:semiHidden="1" w:unhideWhenUsed="1"/>
+    <w:lsdException w:name="toc 8" w:uiPriority="39" w:semiHidden="1" w:unhideWhenUsed="1"/>
+    <w:lsdException w:name="toc 9" w:uiPriority="39" w:semiHidden="1" w:unhideWhenUsed="1"/>
     <w:lsdException w:name="Normal Indent" w:semiHidden="1" w:unhideWhenUsed="1"/>
-    <w:lsdException w:name="footnote text" w:semiHidden="1" w:uiPriority="0" w:unhideWhenUsed="1"/>
-    <w:lsdException w:name="annotation text" w:semiHidden="1" w:uiPriority="0" w:unhideWhenUsed="1"/>
-    <w:lsdException w:name="header" w:semiHidden="1" w:uiPriority="0" w:unhideWhenUsed="1"/>
-    <w:lsdException w:name="footer" w:semiHidden="1" w:uiPriority="0" w:unhideWhenUsed="1"/>
+    <w:lsdException w:name="footnote text" w:uiPriority="0" w:semiHidden="1" w:unhideWhenUsed="1"/>
+    <w:lsdException w:name="annotation text" w:uiPriority="0" w:semiHidden="1" w:unhideWhenUsed="1"/>
+    <w:lsdException w:name="header" w:uiPriority="0" w:semiHidden="1" w:unhideWhenUsed="1"/>
+    <w:lsdException w:name="footer" w:uiPriority="0" w:semiHidden="1" w:unhideWhenUsed="1"/>
     <w:lsdException w:name="index heading" w:semiHidden="1" w:unhideWhenUsed="1"/>
-    <w:lsdException w:name="caption" w:semiHidden="1" w:uiPriority="35" w:unhideWhenUsed="1" w:qFormat="1"/>
+    <w:lsdException w:name="caption" w:uiPriority="35" w:semiHidden="1" w:unhideWhenUsed="1" w:qFormat="1"/>
     <w:lsdException w:name="table of figures" w:semiHidden="1" w:unhideWhenUsed="1"/>
     <w:lsdException w:name="envelope address" w:semiHidden="1" w:unhideWhenUsed="1"/>
     <w:lsdException w:name="envelope return" w:semiHidden="1" w:unhideWhenUsed="1"/>
-    <w:lsdException w:name="footnote reference" w:semiHidden="1" w:uiPriority="0" w:unhideWhenUsed="1"/>
-    <w:lsdException w:name="annotation reference" w:semiHidden="1" w:uiPriority="0" w:unhideWhenUsed="1"/>
+    <w:lsdException w:name="footnote reference" w:uiPriority="0" w:semiHidden="1" w:unhideWhenUsed="1"/>
+    <w:lsdException w:name="annotation reference" w:uiPriority="0" w:semiHidden="1" w:unhideWhenUsed="1"/>
     <w:lsdException w:name="line number" w:semiHidden="1" w:unhideWhenUsed="1"/>
-    <w:lsdException w:name="page number" w:semiHidden="1" w:uiPriority="0" w:unhideWhenUsed="1"/>
+    <w:lsdException w:name="page number" w:uiPriority="0" w:semiHidden="1" w:unhideWhenUsed="1"/>
     <w:lsdException w:name="endnote reference" w:semiHidden="1" w:unhideWhenUsed="1"/>
     <w:lsdException w:name="endnote text" w:semiHidden="1" w:unhideWhenUsed="1"/>
     <w:lsdException w:name="table of authorities" w:semiHidden="1" w:unhideWhenUsed="1"/>
@@ -5182,7 +6586,7 @@
     <w:lsdException w:name="Title" w:uiPriority="10" w:qFormat="1"/>
     <w:lsdException w:name="Closing" w:semiHidden="1" w:unhideWhenUsed="1"/>
     <w:lsdException w:name="Signature" w:semiHidden="1" w:unhideWhenUsed="1"/>
-    <w:lsdException w:name="Default Paragraph Font" w:semiHidden="1" w:uiPriority="1" w:unhideWhenUsed="1"/>
+    <w:lsdException w:name="Default Paragraph Font" w:uiPriority="1" w:semiHidden="1" w:unhideWhenUsed="1"/>
     <w:lsdException w:name="Body Text" w:semiHidden="1" w:unhideWhenUsed="1"/>
     <w:lsdException w:name="Body Text Indent" w:semiHidden="1" w:unhideWhenUsed="1"/>
     <w:lsdException w:name="List Continue" w:semiHidden="1" w:unhideWhenUsed="1"/>
@@ -5202,8 +6606,8 @@
     <w:lsdException w:name="Body Text Indent 2" w:semiHidden="1" w:unhideWhenUsed="1"/>
     <w:lsdException w:name="Body Text Indent 3" w:semiHidden="1" w:unhideWhenUsed="1"/>
     <w:lsdException w:name="Block Text" w:semiHidden="1" w:unhideWhenUsed="1"/>
-    <w:lsdException w:name="Hyperlink" w:semiHidden="1" w:uiPriority="0" w:unhideWhenUsed="1"/>
-    <w:lsdException w:name="FollowedHyperlink" w:semiHidden="1" w:uiPriority="0" w:unhideWhenUsed="1"/>
+    <w:lsdException w:name="Hyperlink" w:uiPriority="0" w:semiHidden="1" w:unhideWhenUsed="1"/>
+    <w:lsdException w:name="FollowedHyperlink" w:uiPriority="0" w:semiHidden="1" w:unhideWhenUsed="1"/>
     <w:lsdException w:name="Strong" w:uiPriority="0" w:qFormat="1"/>
     <w:lsdException w:name="Emphasis" w:uiPriority="20" w:qFormat="1"/>
     <w:lsdException w:name="Document Map" w:semiHidden="1" w:unhideWhenUsed="1"/>
@@ -5211,7 +6615,7 @@
     <w:lsdException w:name="E-mail Signature" w:semiHidden="1" w:unhideWhenUsed="1"/>
     <w:lsdException w:name="HTML Top of Form" w:semiHidden="1" w:unhideWhenUsed="1"/>
     <w:lsdException w:name="HTML Bottom of Form" w:semiHidden="1" w:unhideWhenUsed="1"/>
-    <w:lsdException w:name="Normal (Web)" w:semiHidden="1" w:uiPriority="0" w:unhideWhenUsed="1"/>
+    <w:lsdException w:name="Normal (Web)" w:uiPriority="0" w:semiHidden="1" w:unhideWhenUsed="1"/>
     <w:lsdException w:name="HTML Acronym" w:semiHidden="1" w:unhideWhenUsed="1"/>
     <w:lsdException w:name="HTML Address" w:semiHidden="1" w:unhideWhenUsed="1"/>
     <w:lsdException w:name="HTML Cite" w:semiHidden="1" w:unhideWhenUsed="1"/>
@@ -5223,7 +6627,7 @@
     <w:lsdException w:name="HTML Typewriter" w:semiHidden="1" w:unhideWhenUsed="1"/>
     <w:lsdException w:name="HTML Variable" w:semiHidden="1" w:unhideWhenUsed="1"/>
     <w:lsdException w:name="Normal Table" w:semiHidden="1" w:unhideWhenUsed="1"/>
-    <w:lsdException w:name="annotation subject" w:semiHidden="1" w:uiPriority="0" w:unhideWhenUsed="1"/>
+    <w:lsdException w:name="annotation subject" w:uiPriority="0" w:semiHidden="1" w:unhideWhenUsed="1"/>
     <w:lsdException w:name="No List" w:semiHidden="1" w:unhideWhenUsed="1"/>
     <w:lsdException w:name="Outline List 1" w:semiHidden="1" w:unhideWhenUsed="1"/>
     <w:lsdException w:name="Outline List 2" w:semiHidden="1" w:unhideWhenUsed="1"/>
@@ -5270,7 +6674,7 @@
     <w:lsdException w:name="Table Web 1" w:semiHidden="1" w:unhideWhenUsed="1"/>
     <w:lsdException w:name="Table Web 2" w:semiHidden="1" w:unhideWhenUsed="1"/>
     <w:lsdException w:name="Table Web 3" w:semiHidden="1" w:unhideWhenUsed="1"/>
-    <w:lsdException w:name="Balloon Text" w:semiHidden="1" w:uiPriority="0" w:unhideWhenUsed="1"/>
+    <w:lsdException w:name="Balloon Text" w:uiPriority="0" w:semiHidden="1" w:unhideWhenUsed="1"/>
     <w:lsdException w:name="Table Grid" w:uiPriority="39"/>
     <w:lsdException w:name="Table Theme" w:semiHidden="1" w:unhideWhenUsed="1"/>
     <w:lsdException w:name="Placeholder Text" w:semiHidden="1"/>
@@ -5382,8 +6786,8 @@
     <w:lsdException w:name="Subtle Reference" w:uiPriority="31" w:qFormat="1"/>
     <w:lsdException w:name="Intense Reference" w:uiPriority="32" w:qFormat="1"/>
     <w:lsdException w:name="Book Title" w:uiPriority="33" w:qFormat="1"/>
-    <w:lsdException w:name="Bibliography" w:semiHidden="1" w:uiPriority="37" w:unhideWhenUsed="1"/>
-    <w:lsdException w:name="TOC Heading" w:semiHidden="1" w:uiPriority="39" w:unhideWhenUsed="1" w:qFormat="1"/>
+    <w:lsdException w:name="Bibliography" w:uiPriority="37" w:semiHidden="1" w:unhideWhenUsed="1"/>
+    <w:lsdException w:name="TOC Heading" w:uiPriority="39" w:semiHidden="1" w:unhideWhenUsed="1" w:qFormat="1"/>
     <w:lsdException w:name="Plain Table 1" w:uiPriority="41"/>
     <w:lsdException w:name="Plain Table 2" w:uiPriority="42"/>
     <w:lsdException w:name="Plain Table 3" w:uiPriority="43"/>
@@ -5491,7 +6895,7 @@
     <w:lsdException w:name="Mention" w:semiHidden="1" w:unhideWhenUsed="1"/>
     <w:lsdException w:name="Smart Hyperlink" w:semiHidden="1" w:unhideWhenUsed="1"/>
   </w:latentStyles>
-  <w:style w:type="paragraph" w:default="1" w:styleId="Normal">
+  <w:style w:type="paragraph" w:styleId="Normal" w:default="1">
     <w:name w:val="Normal"/>
     <w:qFormat/>
     <w:rsid w:val="0073587B"/>
@@ -5579,13 +6983,13 @@
       <w:u w:val="single"/>
     </w:rPr>
   </w:style>
-  <w:style w:type="character" w:default="1" w:styleId="DefaultParagraphFont">
+  <w:style w:type="character" w:styleId="DefaultParagraphFont" w:default="1">
     <w:name w:val="Default Paragraph Font"/>
     <w:uiPriority w:val="1"/>
     <w:semiHidden/>
     <w:unhideWhenUsed/>
   </w:style>
-  <w:style w:type="table" w:default="1" w:styleId="TableNormal">
+  <w:style w:type="table" w:styleId="TableNormal" w:default="1">
     <w:name w:val="Normal Table"/>
     <w:uiPriority w:val="99"/>
     <w:semiHidden/>
@@ -5600,19 +7004,19 @@
       </w:tblCellMar>
     </w:tblPr>
   </w:style>
-  <w:style w:type="numbering" w:default="1" w:styleId="NoList">
+  <w:style w:type="numbering" w:styleId="NoList" w:default="1">
     <w:name w:val="No List"/>
     <w:uiPriority w:val="99"/>
     <w:semiHidden/>
     <w:unhideWhenUsed/>
   </w:style>
-  <w:style w:type="character" w:customStyle="1" w:styleId="Heading1Char">
+  <w:style w:type="character" w:styleId="Heading1Char" w:customStyle="1">
     <w:name w:val="Heading 1 Char"/>
     <w:basedOn w:val="DefaultParagraphFont"/>
     <w:link w:val="Heading1"/>
     <w:rsid w:val="00CC19E6"/>
     <w:rPr>
-      <w:rFonts w:ascii="Helvetica" w:eastAsia="Times New Roman" w:hAnsi="Helvetica" w:cs="Times New Roman"/>
+      <w:rFonts w:ascii="Helvetica" w:hAnsi="Helvetica" w:eastAsia="Times New Roman" w:cs="Times New Roman"/>
       <w:b/>
       <w:smallCaps/>
       <w:kern w:val="16"/>
@@ -5621,13 +7025,13 @@
       <w:lang w:bidi="ar-SA"/>
     </w:rPr>
   </w:style>
-  <w:style w:type="character" w:customStyle="1" w:styleId="Heading2Char">
+  <w:style w:type="character" w:styleId="Heading2Char" w:customStyle="1">
     <w:name w:val="Heading 2 Char"/>
     <w:basedOn w:val="DefaultParagraphFont"/>
     <w:link w:val="Heading2"/>
     <w:rsid w:val="00CC19E6"/>
     <w:rPr>
-      <w:rFonts w:ascii="Helvetica" w:eastAsia="Times New Roman" w:hAnsi="Helvetica" w:cs="Times New Roman"/>
+      <w:rFonts w:ascii="Helvetica" w:hAnsi="Helvetica" w:eastAsia="Times New Roman" w:cs="Times New Roman"/>
       <w:b/>
       <w:kern w:val="16"/>
       <w:sz w:val="20"/>
@@ -5635,13 +7039,13 @@
       <w:lang w:bidi="ar-SA"/>
     </w:rPr>
   </w:style>
-  <w:style w:type="character" w:customStyle="1" w:styleId="Heading3Char">
+  <w:style w:type="character" w:styleId="Heading3Char" w:customStyle="1">
     <w:name w:val="Heading 3 Char"/>
     <w:basedOn w:val="DefaultParagraphFont"/>
     <w:link w:val="Heading3"/>
     <w:rsid w:val="00CC19E6"/>
     <w:rPr>
-      <w:rFonts w:ascii="Helvetica" w:eastAsia="Times New Roman" w:hAnsi="Helvetica" w:cs="Times New Roman"/>
+      <w:rFonts w:ascii="Helvetica" w:hAnsi="Helvetica" w:eastAsia="Times New Roman" w:cs="Times New Roman"/>
       <w:i/>
       <w:kern w:val="16"/>
       <w:sz w:val="20"/>
@@ -5649,13 +7053,13 @@
       <w:lang w:bidi="ar-SA"/>
     </w:rPr>
   </w:style>
-  <w:style w:type="character" w:customStyle="1" w:styleId="Heading4Char">
+  <w:style w:type="character" w:styleId="Heading4Char" w:customStyle="1">
     <w:name w:val="Heading 4 Char"/>
     <w:basedOn w:val="DefaultParagraphFont"/>
     <w:link w:val="Heading4"/>
     <w:rsid w:val="00CC19E6"/>
     <w:rPr>
-      <w:rFonts w:ascii="Times New Roman" w:eastAsia="Times New Roman" w:hAnsi="Times New Roman" w:cs="Times New Roman"/>
+      <w:rFonts w:ascii="Times New Roman" w:hAnsi="Times New Roman" w:eastAsia="Times New Roman" w:cs="Times New Roman"/>
       <w:kern w:val="16"/>
       <w:sz w:val="24"/>
       <w:szCs w:val="20"/>
@@ -5663,7 +7067,7 @@
       <w:lang w:bidi="ar-SA"/>
     </w:rPr>
   </w:style>
-  <w:style w:type="paragraph" w:customStyle="1" w:styleId="PARAGRAPH">
+  <w:style w:type="paragraph" w:styleId="PARAGRAPH" w:customStyle="1">
     <w:name w:val="PARAGRAPH"/>
     <w:basedOn w:val="Normal"/>
     <w:rsid w:val="00CC19E6"/>
@@ -5671,7 +7075,7 @@
       <w:ind w:firstLine="240"/>
     </w:pPr>
   </w:style>
-  <w:style w:type="paragraph" w:customStyle="1" w:styleId="PARAGRAPHnoindent">
+  <w:style w:type="paragraph" w:styleId="PARAGRAPHnoindent" w:customStyle="1">
     <w:name w:val="PARAGRAPH (no indent)"/>
     <w:basedOn w:val="PARAGRAPH"/>
     <w:next w:val="PARAGRAPH"/>
@@ -5680,7 +7084,7 @@
       <w:ind w:firstLine="0"/>
     </w:pPr>
   </w:style>
-  <w:style w:type="character" w:customStyle="1" w:styleId="ProgramCode">
+  <w:style w:type="character" w:styleId="ProgramCode" w:customStyle="1">
     <w:name w:val="Program Code"/>
     <w:rsid w:val="00CC19E6"/>
     <w:rPr>
@@ -5689,7 +7093,7 @@
       <w:sz w:val="18"/>
     </w:rPr>
   </w:style>
-  <w:style w:type="character" w:customStyle="1" w:styleId="Tablereferenceto">
+  <w:style w:type="character" w:styleId="Tablereferenceto" w:customStyle="1">
     <w:name w:val="Table (reference to)"/>
     <w:rsid w:val="00CC19E6"/>
     <w:rPr>
@@ -5720,21 +7124,21 @@
       <w:sz w:val="15"/>
     </w:rPr>
   </w:style>
-  <w:style w:type="character" w:customStyle="1" w:styleId="FootnoteTextChar">
+  <w:style w:type="character" w:styleId="FootnoteTextChar" w:customStyle="1">
     <w:name w:val="Footnote Text Char"/>
     <w:basedOn w:val="DefaultParagraphFont"/>
     <w:link w:val="FootnoteText"/>
     <w:semiHidden/>
     <w:rsid w:val="00CC19E6"/>
     <w:rPr>
-      <w:rFonts w:ascii="Palatino" w:eastAsia="Times New Roman" w:hAnsi="Palatino" w:cs="Times New Roman"/>
+      <w:rFonts w:ascii="Palatino" w:hAnsi="Palatino" w:eastAsia="Times New Roman" w:cs="Times New Roman"/>
       <w:kern w:val="16"/>
       <w:sz w:val="15"/>
       <w:szCs w:val="20"/>
       <w:lang w:bidi="ar-SA"/>
     </w:rPr>
   </w:style>
-  <w:style w:type="paragraph" w:customStyle="1" w:styleId="ARTICLETITLE">
+  <w:style w:type="paragraph" w:styleId="ARTICLETITLE" w:customStyle="1">
     <w:name w:val="ARTICLE TITLE"/>
     <w:basedOn w:val="PARAGRAPHnoindent"/>
     <w:rsid w:val="00CC19E6"/>
@@ -5749,7 +7153,7 @@
       <w:sz w:val="48"/>
     </w:rPr>
   </w:style>
-  <w:style w:type="paragraph" w:customStyle="1" w:styleId="AUTHOR">
+  <w:style w:type="paragraph" w:styleId="AUTHOR" w:customStyle="1">
     <w:name w:val="AUTHOR"/>
     <w:basedOn w:val="ARTICLETITLE"/>
     <w:next w:val="Normal"/>
@@ -5762,7 +7166,7 @@
       <w:sz w:val="22"/>
     </w:rPr>
   </w:style>
-  <w:style w:type="paragraph" w:customStyle="1" w:styleId="TABLEFOOTNOTE">
+  <w:style w:type="paragraph" w:styleId="TABLEFOOTNOTE" w:customStyle="1">
     <w:name w:val="TABLE FOOTNOTE"/>
     <w:basedOn w:val="Normal"/>
     <w:rsid w:val="00CC19E6"/>
@@ -5771,7 +7175,7 @@
       <w:sz w:val="16"/>
     </w:rPr>
   </w:style>
-  <w:style w:type="paragraph" w:customStyle="1" w:styleId="ABSTRACT">
+  <w:style w:type="paragraph" w:styleId="ABSTRACT" w:customStyle="1">
     <w:name w:val="ABSTRACT"/>
     <w:basedOn w:val="PARAGRAPH"/>
     <w:rsid w:val="00CC19E6"/>
@@ -5786,7 +7190,7 @@
       <w:sz w:val="16"/>
     </w:rPr>
   </w:style>
-  <w:style w:type="paragraph" w:customStyle="1" w:styleId="TABLEROW">
+  <w:style w:type="paragraph" w:styleId="TABLEROW" w:customStyle="1">
     <w:name w:val="TABLE ROW"/>
     <w:basedOn w:val="Normal"/>
     <w:rsid w:val="00CC19E6"/>
@@ -5799,7 +7203,7 @@
       <w:sz w:val="16"/>
     </w:rPr>
   </w:style>
-  <w:style w:type="paragraph" w:customStyle="1" w:styleId="TABLECOLUMNHEADER">
+  <w:style w:type="paragraph" w:styleId="TABLECOLUMNHEADER" w:customStyle="1">
     <w:name w:val="TABLE COLUMN HEADER"/>
     <w:basedOn w:val="TABLEROW"/>
     <w:next w:val="TABLEROW"/>
@@ -5811,14 +7215,14 @@
       <w:sz w:val="18"/>
     </w:rPr>
   </w:style>
-  <w:style w:type="paragraph" w:customStyle="1" w:styleId="TABLETITLE">
+  <w:style w:type="paragraph" w:styleId="TABLETITLE" w:customStyle="1">
     <w:name w:val="TABLE TITLE"/>
     <w:basedOn w:val="Normal"/>
     <w:next w:val="TABLECOLUMNHEADER"/>
     <w:rsid w:val="00CC19E6"/>
     <w:pPr>
       <w:keepNext/>
-      <w:framePr w:w="5040" w:wrap="around" w:vAnchor="page" w:hAnchor="page" w:x="5999" w:y="1203"/>
+      <w:framePr w:w="5040" w:wrap="around" w:hAnchor="page" w:vAnchor="page" w:x="5999" w:y="1203"/>
       <w:spacing w:after="80" w:line="200" w:lineRule="exact"/>
       <w:jc w:val="center"/>
     </w:pPr>
@@ -5828,7 +7232,7 @@
       <w:color w:val="000000"/>
     </w:rPr>
   </w:style>
-  <w:style w:type="paragraph" w:customStyle="1" w:styleId="FIGURECAPTION">
+  <w:style w:type="paragraph" w:styleId="FIGURECAPTION" w:customStyle="1">
     <w:name w:val="FIGURE CAPTION"/>
     <w:basedOn w:val="PARAGRAPHnoindent"/>
     <w:rsid w:val="00CC19E6"/>
@@ -5840,7 +7244,7 @@
       <w:sz w:val="16"/>
     </w:rPr>
   </w:style>
-  <w:style w:type="paragraph" w:customStyle="1" w:styleId="QUOTATIONBLOCKSTYLE">
+  <w:style w:type="paragraph" w:styleId="QUOTATIONBLOCKSTYLE" w:customStyle="1">
     <w:name w:val="QUOTATION BLOCK STYLE"/>
     <w:basedOn w:val="PARAGRAPHnoindent"/>
     <w:rsid w:val="00CC19E6"/>
@@ -5852,7 +7256,7 @@
       <w:sz w:val="16"/>
     </w:rPr>
   </w:style>
-  <w:style w:type="paragraph" w:customStyle="1" w:styleId="LISTTYPE2aNumber">
+  <w:style w:type="paragraph" w:styleId="LISTTYPE2aNumber" w:customStyle="1">
     <w:name w:val="LIST TYPE 2a (Number)"/>
     <w:basedOn w:val="LISTTYPE2Number"/>
     <w:next w:val="LISTTYPE2Number"/>
@@ -5861,12 +7265,12 @@
       <w:spacing w:before="80"/>
     </w:pPr>
   </w:style>
-  <w:style w:type="paragraph" w:customStyle="1" w:styleId="LISTTYPE2Number">
+  <w:style w:type="paragraph" w:styleId="LISTTYPE2Number" w:customStyle="1">
     <w:name w:val="LIST TYPE 2 (Number)"/>
     <w:basedOn w:val="LISTTYPE1Bullet"/>
     <w:rsid w:val="00CC19E6"/>
   </w:style>
-  <w:style w:type="paragraph" w:customStyle="1" w:styleId="LISTTYPE1Bullet">
+  <w:style w:type="paragraph" w:styleId="LISTTYPE1Bullet" w:customStyle="1">
     <w:name w:val="LIST TYPE 1 (Bullet)"/>
     <w:basedOn w:val="PARAGRAPH"/>
     <w:rsid w:val="00CC19E6"/>
@@ -5879,7 +7283,7 @@
       </w:tabs>
     </w:pPr>
   </w:style>
-  <w:style w:type="paragraph" w:customStyle="1" w:styleId="BIBREFTEXT">
+  <w:style w:type="paragraph" w:styleId="BIBREFTEXT" w:customStyle="1">
     <w:name w:val="BIB. REF. TEXT"/>
     <w:basedOn w:val="PARAGRAPHnoindent"/>
     <w:rsid w:val="00CC19E6"/>
@@ -5895,12 +7299,12 @@
       <w:sz w:val="16"/>
     </w:rPr>
   </w:style>
-  <w:style w:type="paragraph" w:customStyle="1" w:styleId="CCCLINE">
+  <w:style w:type="paragraph" w:styleId="CCCLINE" w:customStyle="1">
     <w:name w:val="CCC LINE"/>
     <w:basedOn w:val="PARAGRAPHnoindent"/>
     <w:rsid w:val="00CC19E6"/>
     <w:pPr>
-      <w:framePr w:vSpace="240" w:wrap="notBeside" w:vAnchor="page" w:hAnchor="margin" w:xAlign="center" w:y="15121"/>
+      <w:framePr w:vSpace="240" w:wrap="notBeside" w:hAnchor="margin" w:vAnchor="page" w:xAlign="center" w:y="15121"/>
       <w:spacing w:line="160" w:lineRule="exact"/>
       <w:jc w:val="center"/>
     </w:pPr>
@@ -5910,7 +7314,7 @@
       <w:sz w:val="12"/>
     </w:rPr>
   </w:style>
-  <w:style w:type="paragraph" w:customStyle="1" w:styleId="PROGRAMSEGMENT">
+  <w:style w:type="paragraph" w:styleId="PROGRAMSEGMENT" w:customStyle="1">
     <w:name w:val="PROGRAM SEGMENT"/>
     <w:basedOn w:val="PARAGRAPHnoindent"/>
     <w:rsid w:val="00CC19E6"/>
@@ -5951,7 +7355,7 @@
       <w:sz w:val="18"/>
     </w:rPr>
   </w:style>
-  <w:style w:type="paragraph" w:customStyle="1" w:styleId="LISTTYPE1aBullet">
+  <w:style w:type="paragraph" w:styleId="LISTTYPE1aBullet" w:customStyle="1">
     <w:name w:val="LIST TYPE 1a (Bullet)"/>
     <w:basedOn w:val="LISTTYPE1Bullet"/>
     <w:next w:val="LISTTYPE1Bullet"/>
@@ -5960,7 +7364,7 @@
       <w:spacing w:before="80"/>
     </w:pPr>
   </w:style>
-  <w:style w:type="paragraph" w:customStyle="1" w:styleId="LISTTYPE2zNumber">
+  <w:style w:type="paragraph" w:styleId="LISTTYPE2zNumber" w:customStyle="1">
     <w:name w:val="LIST TYPE 2z (Number)"/>
     <w:basedOn w:val="LISTTYPE2Number"/>
     <w:next w:val="PARAGRAPH"/>
@@ -5969,7 +7373,7 @@
       <w:spacing w:after="80"/>
     </w:pPr>
   </w:style>
-  <w:style w:type="paragraph" w:customStyle="1" w:styleId="VITA">
+  <w:style w:type="paragraph" w:styleId="VITA" w:customStyle="1">
     <w:name w:val="VITA"/>
     <w:basedOn w:val="PARAGRAPHnoindent"/>
     <w:rsid w:val="00CC19E6"/>
@@ -5984,7 +7388,7 @@
       <w:sz w:val="16"/>
     </w:rPr>
   </w:style>
-  <w:style w:type="paragraph" w:customStyle="1" w:styleId="LISTTYPE1zBullet">
+  <w:style w:type="paragraph" w:styleId="LISTTYPE1zBullet" w:customStyle="1">
     <w:name w:val="LIST TYPE 1z (Bullet)"/>
     <w:basedOn w:val="LISTTYPE1Bullet"/>
     <w:next w:val="PARAGRAPH"/>
@@ -5993,7 +7397,7 @@
       <w:spacing w:after="80"/>
     </w:pPr>
   </w:style>
-  <w:style w:type="paragraph" w:customStyle="1" w:styleId="FIGUREBODY">
+  <w:style w:type="paragraph" w:styleId="FIGUREBODY" w:customStyle="1">
     <w:name w:val="FIGURE BODY"/>
     <w:basedOn w:val="PROGRAMSEGMENT"/>
     <w:rsid w:val="00CC19E6"/>
@@ -6005,7 +7409,7 @@
       <w:sz w:val="16"/>
     </w:rPr>
   </w:style>
-  <w:style w:type="paragraph" w:customStyle="1" w:styleId="FORMULA">
+  <w:style w:type="paragraph" w:styleId="FORMULA" w:customStyle="1">
     <w:name w:val="FORMULA"/>
     <w:basedOn w:val="Normal"/>
     <w:rsid w:val="00CC19E6"/>
@@ -6014,7 +7418,7 @@
       <w:jc w:val="center"/>
     </w:pPr>
   </w:style>
-  <w:style w:type="character" w:customStyle="1" w:styleId="Url">
+  <w:style w:type="character" w:styleId="Url" w:customStyle="1">
     <w:name w:val="Url"/>
     <w:basedOn w:val="DefaultParagraphFont"/>
     <w:rsid w:val="00CC19E6"/>
@@ -6024,7 +7428,7 @@
       <w:sz w:val="18"/>
     </w:rPr>
   </w:style>
-  <w:style w:type="paragraph" w:customStyle="1" w:styleId="ACKHEAD">
+  <w:style w:type="paragraph" w:styleId="ACKHEAD" w:customStyle="1">
     <w:name w:val="ACK. HEAD"/>
     <w:basedOn w:val="Heading1"/>
     <w:next w:val="ACKNOWLEDGMENTS"/>
@@ -6033,7 +7437,7 @@
       <w:outlineLvl w:val="9"/>
     </w:pPr>
   </w:style>
-  <w:style w:type="paragraph" w:customStyle="1" w:styleId="ACKNOWLEDGMENTS">
+  <w:style w:type="paragraph" w:styleId="ACKNOWLEDGMENTS" w:customStyle="1">
     <w:name w:val="ACKNOWLEDGMENTS"/>
     <w:basedOn w:val="PARAGRAPHnoindent"/>
     <w:rsid w:val="00CC19E6"/>
@@ -6043,7 +7447,7 @@
     <w:basedOn w:val="DefaultParagraphFont"/>
     <w:rsid w:val="00CC19E6"/>
   </w:style>
-  <w:style w:type="paragraph" w:customStyle="1" w:styleId="ART">
+  <w:style w:type="paragraph" w:styleId="ART" w:customStyle="1">
     <w:name w:val="ART"/>
     <w:basedOn w:val="Normal"/>
     <w:next w:val="Normal"/>
@@ -6054,7 +7458,7 @@
       <w:jc w:val="center"/>
     </w:pPr>
   </w:style>
-  <w:style w:type="paragraph" w:customStyle="1" w:styleId="AUTHORAFFILIATION">
+  <w:style w:type="paragraph" w:styleId="AUTHORAFFILIATION" w:customStyle="1">
     <w:name w:val="AUTHOR AFFILIATION"/>
     <w:basedOn w:val="PARAGRAPHnoindent"/>
     <w:rsid w:val="00CC19E6"/>
@@ -6067,7 +7471,7 @@
       <w:sz w:val="16"/>
     </w:rPr>
   </w:style>
-  <w:style w:type="paragraph" w:customStyle="1" w:styleId="BIBHEAD">
+  <w:style w:type="paragraph" w:styleId="BIBHEAD" w:customStyle="1">
     <w:name w:val="BIB. HEAD"/>
     <w:basedOn w:val="Heading1"/>
     <w:next w:val="BIBREFTEXT"/>
@@ -6076,27 +7480,27 @@
       <w:outlineLvl w:val="9"/>
     </w:pPr>
   </w:style>
-  <w:style w:type="character" w:customStyle="1" w:styleId="BibRef">
+  <w:style w:type="character" w:styleId="BibRef" w:customStyle="1">
     <w:name w:val="Bib. Ref."/>
     <w:rsid w:val="00CC19E6"/>
     <w:rPr>
       <w:color w:val="800080"/>
     </w:rPr>
   </w:style>
-  <w:style w:type="paragraph" w:customStyle="1" w:styleId="CONCLUSION">
+  <w:style w:type="paragraph" w:styleId="CONCLUSION" w:customStyle="1">
     <w:name w:val="CONCLUSION"/>
     <w:basedOn w:val="PARAGRAPHnoindent"/>
     <w:next w:val="PARAGRAPH"/>
     <w:rsid w:val="00CC19E6"/>
   </w:style>
-  <w:style w:type="character" w:customStyle="1" w:styleId="Figurereferenceto">
+  <w:style w:type="character" w:styleId="Figurereferenceto" w:customStyle="1">
     <w:name w:val="Figure (reference to)"/>
     <w:rsid w:val="00CC19E6"/>
     <w:rPr>
       <w:color w:val="FF0000"/>
     </w:rPr>
   </w:style>
-  <w:style w:type="paragraph" w:customStyle="1" w:styleId="FOOTNOTE">
+  <w:style w:type="paragraph" w:styleId="FOOTNOTE" w:customStyle="1">
     <w:name w:val="FOOTNOTE"/>
     <w:basedOn w:val="FootnoteText"/>
     <w:rsid w:val="00CC19E6"/>
@@ -6104,7 +7508,7 @@
       <w:framePr w:wrap="notBeside"/>
     </w:pPr>
   </w:style>
-  <w:style w:type="character" w:customStyle="1" w:styleId="Footnotereferenceto">
+  <w:style w:type="character" w:styleId="Footnotereferenceto" w:customStyle="1">
     <w:name w:val="Footnote (reference to)"/>
     <w:basedOn w:val="FootnoteReference"/>
     <w:rsid w:val="00CC19E6"/>
@@ -6115,13 +7519,13 @@
       <w:vertAlign w:val="superscript"/>
     </w:rPr>
   </w:style>
-  <w:style w:type="paragraph" w:customStyle="1" w:styleId="INTRODUCTION">
+  <w:style w:type="paragraph" w:styleId="INTRODUCTION" w:customStyle="1">
     <w:name w:val="INTRODUCTION"/>
     <w:basedOn w:val="PARAGRAPHnoindent"/>
     <w:next w:val="PARAGRAPH"/>
     <w:rsid w:val="00CC19E6"/>
   </w:style>
-  <w:style w:type="paragraph" w:customStyle="1" w:styleId="KEYWORD">
+  <w:style w:type="paragraph" w:styleId="KEYWORD" w:customStyle="1">
     <w:name w:val="KEY WORD"/>
     <w:basedOn w:val="ABSTRACT"/>
     <w:next w:val="Normal"/>
@@ -6130,7 +7534,7 @@
       <w:spacing w:after="0"/>
     </w:pPr>
   </w:style>
-  <w:style w:type="character" w:customStyle="1" w:styleId="MemberType">
+  <w:style w:type="character" w:styleId="MemberType" w:customStyle="1">
     <w:name w:val="MemberType"/>
     <w:basedOn w:val="DefaultParagraphFont"/>
     <w:rsid w:val="00CC19E6"/>
@@ -6142,7 +7546,7 @@
       <w:szCs w:val="22"/>
     </w:rPr>
   </w:style>
-  <w:style w:type="paragraph" w:customStyle="1" w:styleId="FigureCaption0">
+  <w:style w:type="paragraph" w:styleId="FigureCaption0" w:customStyle="1">
     <w:name w:val="Figure Caption"/>
     <w:basedOn w:val="Normal"/>
     <w:rsid w:val="00CC19E6"/>
@@ -6157,7 +7561,7 @@
       <w:szCs w:val="16"/>
     </w:rPr>
   </w:style>
-  <w:style w:type="paragraph" w:customStyle="1" w:styleId="Text">
+  <w:style w:type="paragraph" w:styleId="Text" w:customStyle="1">
     <w:name w:val="Text"/>
     <w:basedOn w:val="Normal"/>
     <w:rsid w:val="00CC19E6"/>
@@ -6172,7 +7576,7 @@
       <w:sz w:val="20"/>
     </w:rPr>
   </w:style>
-  <w:style w:type="paragraph" w:customStyle="1" w:styleId="Equation">
+  <w:style w:type="paragraph" w:styleId="Equation" w:customStyle="1">
     <w:name w:val="Equation"/>
     <w:basedOn w:val="Normal"/>
     <w:next w:val="Normal"/>
@@ -6190,7 +7594,7 @@
       <w:sz w:val="20"/>
     </w:rPr>
   </w:style>
-  <w:style w:type="paragraph" w:customStyle="1" w:styleId="ReferenceHead">
+  <w:style w:type="paragraph" w:styleId="ReferenceHead" w:customStyle="1">
     <w:name w:val="Reference Head"/>
     <w:basedOn w:val="Heading1"/>
     <w:rsid w:val="00CC19E6"/>
@@ -6210,7 +7614,7 @@
       <w:sz w:val="20"/>
     </w:rPr>
   </w:style>
-  <w:style w:type="paragraph" w:customStyle="1" w:styleId="References">
+  <w:style w:type="paragraph" w:styleId="References" w:customStyle="1">
     <w:name w:val="References"/>
     <w:basedOn w:val="Normal"/>
     <w:rsid w:val="00CC19E6"/>
@@ -6225,7 +7629,7 @@
       <w:szCs w:val="16"/>
     </w:rPr>
   </w:style>
-  <w:style w:type="paragraph" w:customStyle="1" w:styleId="TableTitle0">
+  <w:style w:type="paragraph" w:styleId="TableTitle0" w:customStyle="1">
     <w:name w:val="Table Title"/>
     <w:basedOn w:val="Normal"/>
     <w:rsid w:val="00CC19E6"/>
@@ -6247,7 +7651,7 @@
     <w:basedOn w:val="DefaultParagraphFont"/>
     <w:rsid w:val="00CC19E6"/>
     <w:rPr>
-      <w:rFonts w:ascii="Arial" w:hAnsi="Arial" w:cs="Arial" w:hint="default"/>
+      <w:rFonts w:hint="default" w:ascii="Arial" w:hAnsi="Arial" w:cs="Arial"/>
       <w:color w:val="003399"/>
       <w:u w:val="single"/>
     </w:rPr>
@@ -6260,7 +7664,7 @@
       <w:spacing w:before="100" w:beforeAutospacing="1" w:after="100" w:afterAutospacing="1" w:line="240" w:lineRule="auto"/>
     </w:pPr>
     <w:rPr>
-      <w:rFonts w:ascii="Arial" w:eastAsia="Arial Unicode MS" w:hAnsi="Arial" w:cs="Arial"/>
+      <w:rFonts w:ascii="Arial" w:hAnsi="Arial" w:eastAsia="Arial Unicode MS" w:cs="Arial"/>
       <w:sz w:val="24"/>
       <w:szCs w:val="24"/>
     </w:rPr>
@@ -6302,13 +7706,13 @@
       <w:sz w:val="20"/>
     </w:rPr>
   </w:style>
-  <w:style w:type="character" w:customStyle="1" w:styleId="CommentTextChar">
+  <w:style w:type="character" w:styleId="CommentTextChar" w:customStyle="1">
     <w:name w:val="Comment Text Char"/>
     <w:basedOn w:val="DefaultParagraphFont"/>
     <w:link w:val="CommentText"/>
     <w:rsid w:val="00CC19E6"/>
     <w:rPr>
-      <w:rFonts w:ascii="Palatino" w:eastAsia="Times New Roman" w:hAnsi="Palatino" w:cs="Times New Roman"/>
+      <w:rFonts w:ascii="Palatino" w:hAnsi="Palatino" w:eastAsia="Times New Roman" w:cs="Times New Roman"/>
       <w:kern w:val="16"/>
       <w:sz w:val="20"/>
       <w:szCs w:val="20"/>
@@ -6326,13 +7730,13 @@
       <w:bCs/>
     </w:rPr>
   </w:style>
-  <w:style w:type="character" w:customStyle="1" w:styleId="CommentSubjectChar">
+  <w:style w:type="character" w:styleId="CommentSubjectChar" w:customStyle="1">
     <w:name w:val="Comment Subject Char"/>
     <w:basedOn w:val="CommentTextChar"/>
     <w:link w:val="CommentSubject"/>
     <w:rsid w:val="00CC19E6"/>
     <w:rPr>
-      <w:rFonts w:ascii="Palatino" w:eastAsia="Times New Roman" w:hAnsi="Palatino" w:cs="Times New Roman"/>
+      <w:rFonts w:ascii="Palatino" w:hAnsi="Palatino" w:eastAsia="Times New Roman" w:cs="Times New Roman"/>
       <w:b/>
       <w:bCs/>
       <w:kern w:val="16"/>
@@ -6370,13 +7774,13 @@
       <w:szCs w:val="16"/>
     </w:rPr>
   </w:style>
-  <w:style w:type="character" w:customStyle="1" w:styleId="BalloonTextChar">
+  <w:style w:type="character" w:styleId="BalloonTextChar" w:customStyle="1">
     <w:name w:val="Balloon Text Char"/>
     <w:basedOn w:val="DefaultParagraphFont"/>
     <w:link w:val="BalloonText"/>
     <w:rsid w:val="00CC19E6"/>
     <w:rPr>
-      <w:rFonts w:ascii="Tahoma" w:eastAsia="Times New Roman" w:hAnsi="Tahoma" w:cs="Tahoma"/>
+      <w:rFonts w:ascii="Tahoma" w:hAnsi="Tahoma" w:eastAsia="Times New Roman" w:cs="Tahoma"/>
       <w:kern w:val="16"/>
       <w:sz w:val="16"/>
       <w:szCs w:val="16"/>
@@ -6398,7 +7802,7 @@
       <w:spacing w:line="240" w:lineRule="auto"/>
     </w:pPr>
   </w:style>
-  <w:style w:type="character" w:customStyle="1" w:styleId="HeaderChar">
+  <w:style w:type="character" w:styleId="HeaderChar" w:customStyle="1">
     <w:name w:val="Header Char"/>
     <w:basedOn w:val="DefaultParagraphFont"/>
     <w:link w:val="Header"/>
@@ -6425,7 +7829,7 @@
       <w:spacing w:line="240" w:lineRule="auto"/>
     </w:pPr>
   </w:style>
-  <w:style w:type="character" w:customStyle="1" w:styleId="FooterChar">
+  <w:style w:type="character" w:styleId="FooterChar" w:customStyle="1">
     <w:name w:val="Footer Char"/>
     <w:basedOn w:val="DefaultParagraphFont"/>
     <w:link w:val="Footer"/>
@@ -6751,7 +8155,7 @@
 </file>
 
 <file path=customXml/itemProps1.xml><?xml version="1.0" encoding="utf-8"?>
-<ds:datastoreItem xmlns:ds="http://schemas.openxmlformats.org/officeDocument/2006/customXml" ds:itemID="{5847E93E-1A74-6941-BCDA-A06D02E11DB8}">
+<ds:datastoreItem xmlns:ds="http://schemas.openxmlformats.org/officeDocument/2006/customXml" ds:itemID="{B4D4112B-DB7C-4921-8CC7-9783A4DCE926}">
   <ds:schemaRefs>
     <ds:schemaRef ds:uri="http://schemas.openxmlformats.org/officeDocument/2006/bibliography"/>
   </ds:schemaRefs>

</xml_diff>